<commit_message>
popravio reference i sredi izgled
</commit_message>
<xml_diff>
--- a/revizija/paper DM.docx
+++ b/revizija/paper DM.docx
@@ -1,6 +1,6 @@
 
 <file path=word/document.xml><?xml version="1.0" encoding="utf-8"?>
-<w:document xmlns:wpc="http://schemas.microsoft.com/office/word/2010/wordprocessingCanvas" xmlns:cx="http://schemas.microsoft.com/office/drawing/2014/chartex" xmlns:cx1="http://schemas.microsoft.com/office/drawing/2015/9/8/chartex" xmlns:cx2="http://schemas.microsoft.com/office/drawing/2015/10/21/chartex" xmlns:cx3="http://schemas.microsoft.com/office/drawing/2016/5/9/chartex" xmlns:cx4="http://schemas.microsoft.com/office/drawing/2016/5/10/chartex" xmlns:cx5="http://schemas.microsoft.com/office/drawing/2016/5/11/chartex" xmlns:cx6="http://schemas.microsoft.com/office/drawing/2016/5/12/chartex" xmlns:cx7="http://schemas.microsoft.com/office/drawing/2016/5/13/chartex" xmlns:cx8="http://schemas.microsoft.com/office/drawing/2016/5/14/chartex" xmlns:mc="http://schemas.openxmlformats.org/markup-compatibility/2006" xmlns:aink="http://schemas.microsoft.com/office/drawing/2016/ink" xmlns:am3d="http://schemas.microsoft.com/office/drawing/2017/model3d" xmlns:o="urn:schemas-microsoft-com:office:office" xmlns:r="http://schemas.openxmlformats.org/officeDocument/2006/relationships" xmlns:m="http://schemas.openxmlformats.org/officeDocument/2006/math" xmlns:v="urn:schemas-microsoft-com:vml" xmlns:wp14="http://schemas.microsoft.com/office/word/2010/wordprocessingDrawing" xmlns:wp="http://schemas.openxmlformats.org/drawingml/2006/wordprocessingDrawing" xmlns:w10="urn:schemas-microsoft-com:office:word" xmlns:w="http://schemas.openxmlformats.org/wordprocessingml/2006/main" xmlns:w14="http://schemas.microsoft.com/office/word/2010/wordml" xmlns:w15="http://schemas.microsoft.com/office/word/2012/wordml" xmlns:w16cid="http://schemas.microsoft.com/office/word/2016/wordml/cid" xmlns:w16se="http://schemas.microsoft.com/office/word/2015/wordml/symex" xmlns:wpg="http://schemas.microsoft.com/office/word/2010/wordprocessingGroup" xmlns:wpi="http://schemas.microsoft.com/office/word/2010/wordprocessingInk" xmlns:wne="http://schemas.microsoft.com/office/word/2006/wordml" xmlns:wps="http://schemas.microsoft.com/office/word/2010/wordprocessingShape" mc:Ignorable="w14 w15 w16se w16cid wp14">
+<w:document xmlns:wpc="http://schemas.microsoft.com/office/word/2010/wordprocessingCanvas" xmlns:mc="http://schemas.openxmlformats.org/markup-compatibility/2006" xmlns:o="urn:schemas-microsoft-com:office:office" xmlns:r="http://schemas.openxmlformats.org/officeDocument/2006/relationships" xmlns:m="http://schemas.openxmlformats.org/officeDocument/2006/math" xmlns:v="urn:schemas-microsoft-com:vml" xmlns:wp14="http://schemas.microsoft.com/office/word/2010/wordprocessingDrawing" xmlns:wp="http://schemas.openxmlformats.org/drawingml/2006/wordprocessingDrawing" xmlns:w10="urn:schemas-microsoft-com:office:word" xmlns:w="http://schemas.openxmlformats.org/wordprocessingml/2006/main" xmlns:w14="http://schemas.microsoft.com/office/word/2010/wordml" xmlns:w15="http://schemas.microsoft.com/office/word/2012/wordml" xmlns:wpg="http://schemas.microsoft.com/office/word/2010/wordprocessingGroup" xmlns:wpi="http://schemas.microsoft.com/office/word/2010/wordprocessingInk" xmlns:wne="http://schemas.microsoft.com/office/word/2006/wordml" xmlns:wps="http://schemas.microsoft.com/office/word/2010/wordprocessingShape" mc:Ignorable="w14 w15 wp14">
   <w:body>
     <w:p>
       <w:pPr>
@@ -223,7 +223,7 @@
     </w:p>
     <w:p>
       <w:pPr>
-        <w:pStyle w:val="NoSpacing"/>
+        <w:pStyle w:val="Bezrazmaka"/>
         <w:jc w:val="center"/>
         <w:rPr>
           <w:rFonts w:ascii="Times New Roman" w:eastAsia="SimSun" w:hAnsi="Times New Roman" w:cs="Calibri"/>
@@ -254,7 +254,7 @@
     </w:p>
     <w:p>
       <w:pPr>
-        <w:pStyle w:val="NoSpacing"/>
+        <w:pStyle w:val="Bezrazmaka"/>
         <w:jc w:val="center"/>
         <w:rPr>
           <w:rFonts w:ascii="Times New Roman" w:eastAsia="SimSun" w:hAnsi="Times New Roman" w:cs="Calibri"/>
@@ -763,7 +763,7 @@
     </w:tbl>
     <w:p>
       <w:pPr>
-        <w:pStyle w:val="Heading1"/>
+        <w:pStyle w:val="Naslov1"/>
         <w:sectPr>
           <w:type w:val="continuous"/>
           <w:pgSz w:w="11909" w:h="16834" w:code="9"/>
@@ -775,7 +775,7 @@
     </w:p>
     <w:p>
       <w:pPr>
-        <w:pStyle w:val="Heading1"/>
+        <w:pStyle w:val="Naslov1"/>
         <w:spacing w:before="360"/>
       </w:pPr>
       <w:r>
@@ -787,7 +787,7 @@
     </w:p>
     <w:p>
       <w:pPr>
-        <w:pStyle w:val="BodyText"/>
+        <w:pStyle w:val="Teloteksta"/>
       </w:pPr>
       <w:r>
         <w:t xml:space="preserve">Given a polygon </w:t>
@@ -1293,7 +1293,7 @@
     </w:p>
     <w:p>
       <w:pPr>
-        <w:pStyle w:val="BodyText"/>
+        <w:pStyle w:val="Teloteksta"/>
       </w:pPr>
       <w:r>
         <w:t xml:space="preserve">It is well known that AGP can be reduced to </w:t>
@@ -1326,7 +1326,13 @@
         <w:rPr>
           <w:color w:val="FF0000"/>
         </w:rPr>
-        <w:t>[29]</w:t>
+        <w:t>[5</w:t>
+      </w:r>
+      <w:r>
+        <w:rPr>
+          <w:color w:val="FF0000"/>
+        </w:rPr>
+        <w:t>]</w:t>
       </w:r>
       <w:r>
         <w:t xml:space="preserve">. </w:t>
@@ -1337,33 +1343,37 @@
         </w:rPr>
         <w:t xml:space="preserve">Let us with </w:t>
       </w:r>
+      <w:proofErr w:type="gramStart"/>
       <w:r>
         <w:rPr>
           <w:i/>
           <w:color w:val="FF0000"/>
         </w:rPr>
-        <w:t>D(P)</w:t>
-      </w:r>
-      <w:r>
-        <w:rPr>
-          <w:color w:val="FF0000"/>
-        </w:rPr>
-        <w:t xml:space="preserve"> denote a discretized set of points of the polygon </w:t>
-      </w:r>
-      <w:proofErr w:type="gramStart"/>
+        <w:t>D(</w:t>
+      </w:r>
+      <w:proofErr w:type="gramEnd"/>
       <w:r>
         <w:rPr>
           <w:i/>
           <w:color w:val="FF0000"/>
         </w:rPr>
+        <w:t>P)</w:t>
+      </w:r>
+      <w:r>
+        <w:rPr>
+          <w:color w:val="FF0000"/>
+        </w:rPr>
+        <w:t xml:space="preserve"> denote a discretized set of points of the polygon </w:t>
+      </w:r>
+      <w:r>
+        <w:rPr>
+          <w:i/>
+          <w:color w:val="FF0000"/>
+        </w:rPr>
         <w:t>P</w:t>
       </w:r>
       <w:r>
-        <w:t xml:space="preserve"> .</w:t>
-      </w:r>
-      <w:proofErr w:type="gramEnd"/>
-      <w:r>
-        <w:t xml:space="preserve"> </w:t>
+        <w:t xml:space="preserve"> . </w:t>
       </w:r>
       <w:r>
         <w:t xml:space="preserve">The </w:t>
@@ -1474,7 +1484,7 @@
     </w:p>
     <w:p>
       <w:pPr>
-        <w:pStyle w:val="BodyText"/>
+        <w:pStyle w:val="Teloteksta"/>
         <w:rPr>
           <w:color w:val="FF0000"/>
         </w:rPr>
@@ -1513,7 +1523,7 @@
         <w:rPr>
           <w:color w:val="FF0000"/>
         </w:rPr>
-        <w:t>5</w:t>
+        <w:t>6</w:t>
       </w:r>
       <w:r>
         <w:rPr>
@@ -1591,7 +1601,7 @@
         <w:rPr>
           <w:color w:val="FF0000"/>
         </w:rPr>
-        <w:t>5</w:t>
+        <w:t>6</w:t>
       </w:r>
       <w:r>
         <w:rPr>
@@ -1614,7 +1624,7 @@
     </w:p>
     <w:p>
       <w:pPr>
-        <w:pStyle w:val="BodyText"/>
+        <w:pStyle w:val="Teloteksta"/>
         <w:rPr>
           <w:color w:val="FF0000"/>
         </w:rPr>
@@ -1629,32 +1639,30 @@
         <w:rPr>
           <w:color w:val="FF0000"/>
         </w:rPr>
-        <w:t>6</w:t>
+        <w:t>7</w:t>
       </w:r>
       <w:r>
         <w:rPr>
           <w:color w:val="FF0000"/>
         </w:rPr>
-        <w:t xml:space="preserve">], greedy algorithms for solving AGP are considered by using different strategies, evaluated through experimentation.  After the algorithm constructs </w:t>
-      </w:r>
-      <w:proofErr w:type="gramStart"/>
+        <w:t>], greedy algorithms for solving AGP are considered by using different strategies, evaluated through experimentation.  A</w:t>
+      </w:r>
       <w:r>
         <w:rPr>
           <w:color w:val="FF0000"/>
         </w:rPr>
-        <w:t>a  set</w:t>
-      </w:r>
-      <w:proofErr w:type="gramEnd"/>
+        <w:t>fter the algorithm constructs a</w:t>
+      </w:r>
       <w:r>
         <w:rPr>
           <w:color w:val="FF0000"/>
         </w:rPr>
-        <w:t xml:space="preserve"> of guard candidates, the algorithm pick guards, by using a priority function, until the whole gallery is covered. The authors present even 13 different strategies for selecting the next guard candidate.</w:t>
+        <w:t xml:space="preserve"> set of guard candidates, the algorithm pick guards, by using a priority function, until the whole gallery is covered. The authors present even 13 different strategies for selecting the next guard candidate.</w:t>
       </w:r>
     </w:p>
     <w:p>
       <w:pPr>
-        <w:pStyle w:val="BodyText"/>
+        <w:pStyle w:val="Teloteksta"/>
         <w:rPr>
           <w:color w:val="FF0000"/>
         </w:rPr>
@@ -1669,7 +1677,7 @@
         <w:rPr>
           <w:color w:val="FF0000"/>
         </w:rPr>
-        <w:t>7</w:t>
+        <w:t>8</w:t>
       </w:r>
       <w:r>
         <w:rPr>
@@ -1680,7 +1688,7 @@
     </w:p>
     <w:p>
       <w:pPr>
-        <w:pStyle w:val="BodyText"/>
+        <w:pStyle w:val="Teloteksta"/>
         <w:rPr>
           <w:color w:val="FF0000"/>
         </w:rPr>
@@ -1707,314 +1715,31 @@
         <w:rPr>
           <w:color w:val="FF0000"/>
         </w:rPr>
-        <w:t>8</w:t>
+        <w:t>9</w:t>
       </w:r>
       <w:r>
         <w:rPr>
           <w:color w:val="FF0000"/>
         </w:rPr>
-        <w:t xml:space="preserve">], the authors uses their previously </w:t>
-      </w:r>
-      <w:proofErr w:type="gramStart"/>
+        <w:t>], the authors u</w:t>
+      </w:r>
       <w:r>
         <w:rPr>
           <w:color w:val="FF0000"/>
         </w:rPr>
-        <w:t>developed  Edge</w:t>
-      </w:r>
-      <w:proofErr w:type="gramEnd"/>
+        <w:t xml:space="preserve">ses their previously developed </w:t>
+      </w:r>
       <w:r>
         <w:rPr>
           <w:color w:val="FF0000"/>
         </w:rPr>
-        <w:t xml:space="preserve"> Covering algorithm and adapted it to solve the so called Interior covering problem, which is in fact a variant of AGP.</w:t>
-      </w:r>
-    </w:p>
-    <w:p>
-      <w:pPr>
-        <w:pStyle w:val="BodyText"/>
-      </w:pPr>
-      <w:r>
-        <w:t>Concerning the exact and heuristic techniques to solve OAG</w:t>
-      </w:r>
-      <w:r>
-        <w:t>P, Couto et al. [</w:t>
-      </w:r>
-      <w:r>
-        <w:t>9</w:t>
-      </w:r>
-      <w:r>
-        <w:t>]</w:t>
-      </w:r>
-      <w:r>
-        <w:t xml:space="preserve"> </w:t>
-      </w:r>
-      <w:r>
-        <w:t xml:space="preserve">presented an exact and efficient algorithm for </w:t>
-      </w:r>
-      <w:r>
-        <w:t xml:space="preserve">the OAGP based on preprocessing </w:t>
-      </w:r>
-      <w:r>
-        <w:t>and refinement phases of the discretized instance.</w:t>
-      </w:r>
-      <w:r>
-        <w:t xml:space="preserve"> In [</w:t>
-      </w:r>
-      <w:r>
-        <w:t>10</w:t>
-      </w:r>
-      <w:r>
-        <w:t xml:space="preserve">] an approximate solution </w:t>
-      </w:r>
-      <w:r>
-        <w:t xml:space="preserve">of the minimum vertex guard problem, which can be computed in </w:t>
-      </w:r>
-      <w:r>
-        <w:rPr>
-          <w:i/>
-        </w:rPr>
-        <w:t>O(n</w:t>
-      </w:r>
-      <w:r>
-        <w:rPr>
-          <w:i/>
-          <w:vertAlign w:val="superscript"/>
-        </w:rPr>
-        <w:t>4</w:t>
-      </w:r>
-      <w:r>
-        <w:rPr>
-          <w:i/>
-        </w:rPr>
-        <w:t>)</w:t>
-      </w:r>
-      <w:r>
-        <w:t xml:space="preserve"> time and this </w:t>
-      </w:r>
-      <w:r>
-        <w:t xml:space="preserve">solution is at most </w:t>
-      </w:r>
-      <w:proofErr w:type="gramStart"/>
-      <w:r>
-        <w:rPr>
-          <w:i/>
-        </w:rPr>
-        <w:t>O(</w:t>
-      </w:r>
-      <w:proofErr w:type="gramEnd"/>
-      <w:r>
-        <w:rPr>
-          <w:i/>
-        </w:rPr>
-        <w:t>log n)</w:t>
-      </w:r>
-      <w:r>
-        <w:t xml:space="preserve"> times </w:t>
-      </w:r>
-      <w:r>
-        <w:t xml:space="preserve">the optimal one. After that, on </w:t>
-      </w:r>
-      <w:r>
-        <w:t>these constructed sets Johnson’s approximatio</w:t>
-      </w:r>
-      <w:r>
-        <w:t>n algorithm [</w:t>
-      </w:r>
-      <w:r>
-        <w:t>11</w:t>
-      </w:r>
-      <w:r>
-        <w:t xml:space="preserve">] for the MSCP is </w:t>
-      </w:r>
-      <w:r>
-        <w:t xml:space="preserve">applied. An anytime algorithm </w:t>
-      </w:r>
-      <w:r>
-        <w:rPr>
-          <w:color w:val="FF0000"/>
-        </w:rPr>
-        <w:t>which computes</w:t>
-      </w:r>
-      <w:r>
-        <w:rPr>
-          <w:color w:val="FF0000"/>
-        </w:rPr>
-        <w:t xml:space="preserve"> </w:t>
-      </w:r>
-      <w:r>
-        <w:t>suc</w:t>
-      </w:r>
-      <w:r>
-        <w:t xml:space="preserve">cessively better approximations </w:t>
-      </w:r>
-      <w:r>
-        <w:t>of the optimum for Minimum Vertex Guard is pr</w:t>
-      </w:r>
-      <w:r>
-        <w:t>oposed in [</w:t>
-      </w:r>
-      <w:r>
-        <w:t>12</w:t>
-      </w:r>
-      <w:r>
-        <w:t xml:space="preserve">]. A major idea of </w:t>
-      </w:r>
-      <w:r>
-        <w:t>this approach is exploring dominance of visibility re</w:t>
-      </w:r>
-      <w:r>
-        <w:t xml:space="preserve">gions to first detect pieces of </w:t>
-      </w:r>
-      <w:r>
-        <w:t>the polygon that are more difficult to guard. The</w:t>
-      </w:r>
-      <w:r>
-        <w:t xml:space="preserve"> same problem is solve</w:t>
-      </w:r>
-      <w:r>
-        <w:t>d in [</w:t>
-      </w:r>
-      <w:r>
-        <w:t>13</w:t>
-      </w:r>
-      <w:r>
-        <w:t xml:space="preserve">] </w:t>
-      </w:r>
-      <w:r>
-        <w:t>by applying successive approximations from</w:t>
-      </w:r>
-      <w:r>
-        <w:t xml:space="preserve"> [8</w:t>
-      </w:r>
-      <w:r>
-        <w:t xml:space="preserve">]. </w:t>
-      </w:r>
-      <w:proofErr w:type="spellStart"/>
-      <w:r>
-        <w:t>T</w:t>
-      </w:r>
-      <w:r>
-        <w:t>ozoni</w:t>
-      </w:r>
-      <w:proofErr w:type="spellEnd"/>
-      <w:r>
-        <w:t xml:space="preserve"> et al. [1</w:t>
-      </w:r>
-      <w:r>
-        <w:t>4</w:t>
-      </w:r>
-      <w:r>
-        <w:t xml:space="preserve">, </w:t>
-      </w:r>
-      <w:r>
-        <w:t>15</w:t>
-      </w:r>
-      <w:r>
-        <w:t xml:space="preserve">] presented </w:t>
-      </w:r>
-      <w:r>
-        <w:t xml:space="preserve">an exact </w:t>
-      </w:r>
-      <w:r>
-        <w:rPr>
-          <w:i/>
-        </w:rPr>
-        <w:t>Integer Linear Programming</w:t>
-      </w:r>
-      <w:r>
-        <w:t xml:space="preserve"> (ILP)-bas</w:t>
-      </w:r>
-      <w:r>
-        <w:t xml:space="preserve">ed algorithm, which iteratively </w:t>
-      </w:r>
-      <w:r>
-        <w:t>generates upper and lower bounds through the res</w:t>
-      </w:r>
-      <w:r>
-        <w:t xml:space="preserve">olution of discretized space of </w:t>
-      </w:r>
-      <w:r>
-        <w:t>the AGP. Although many variants AGP are p</w:t>
-      </w:r>
-      <w:r>
-        <w:t xml:space="preserve">resent in literature, WOAGP has </w:t>
-      </w:r>
-      <w:r>
-        <w:t>not been so intensively studied, which motivat</w:t>
-      </w:r>
-      <w:r>
-        <w:t xml:space="preserve">ed us to consider this problem. </w:t>
-      </w:r>
-      <w:r>
-        <w:t>A comprehensive analysis of various greedy-li</w:t>
-      </w:r>
-      <w:r>
-        <w:t xml:space="preserve">ke heuristics for the MWSCP was </w:t>
-      </w:r>
-      <w:r>
-        <w:t>presented in [</w:t>
-      </w:r>
-      <w:r>
-        <w:t>16</w:t>
-      </w:r>
-      <w:r>
-        <w:t>]. More detailed overview of the</w:t>
-      </w:r>
-      <w:r>
-        <w:t xml:space="preserve"> extensive literature regarding </w:t>
-      </w:r>
-      <w:r>
-        <w:t>MSCP and AGP is out of the scope of this p</w:t>
-      </w:r>
-      <w:r>
-        <w:t xml:space="preserve">aper and for further reading we </w:t>
-      </w:r>
-      <w:r>
-        <w:t>suggest review papers [1</w:t>
-      </w:r>
-      <w:r>
-        <w:t>7</w:t>
-      </w:r>
-      <w:r>
-        <w:t>, 1</w:t>
-      </w:r>
-      <w:r>
-        <w:t>8</w:t>
-      </w:r>
-      <w:r>
-        <w:t>, 1</w:t>
-      </w:r>
-      <w:r>
-        <w:t>9</w:t>
-      </w:r>
-      <w:r>
-        <w:t>].</w:t>
-      </w:r>
-      <w:r>
-        <w:t xml:space="preserve"> </w:t>
-      </w:r>
-    </w:p>
-    <w:p>
-      <w:pPr>
-        <w:pStyle w:val="Heading2"/>
-      </w:pPr>
-      <w:r>
-        <w:t>Main contributions</w:t>
-      </w:r>
-    </w:p>
-    <w:p>
-      <w:pPr>
-        <w:pStyle w:val="BodyText"/>
-      </w:pPr>
-      <w:r>
-        <w:t>The main contributions of this paper are:</w:t>
+        <w:t>Edge Covering algorithm and adapted it to solve the so called Interior covering problem, which is in fact a variant of AGP.</w:t>
       </w:r>
     </w:p>
     <w:tbl>
       <w:tblPr>
-        <w:tblStyle w:val="PlainTable2"/>
-        <w:tblpPr w:leftFromText="180" w:rightFromText="180" w:vertAnchor="text" w:horzAnchor="margin" w:tblpXSpec="right" w:tblpY="668"/>
+        <w:tblStyle w:val="Obinatabela2"/>
+        <w:tblpPr w:leftFromText="180" w:rightFromText="180" w:vertAnchor="text" w:horzAnchor="margin" w:tblpXSpec="right" w:tblpY="4834"/>
         <w:tblW w:w="0" w:type="auto"/>
         <w:tblLook w:val="0620" w:firstRow="1" w:lastRow="0" w:firstColumn="0" w:lastColumn="0" w:noHBand="1" w:noVBand="1"/>
       </w:tblPr>
@@ -2034,7 +1759,7 @@
           </w:tcPr>
           <w:p>
             <w:pPr>
-              <w:pStyle w:val="BodyText"/>
+              <w:pStyle w:val="Teloteksta"/>
               <w:spacing w:after="0"/>
               <w:ind w:firstLine="0"/>
             </w:pPr>
@@ -2084,7 +1809,7 @@
           </w:tcPr>
           <w:p>
             <w:pPr>
-              <w:pStyle w:val="BodyText"/>
+              <w:pStyle w:val="Teloteksta"/>
               <w:spacing w:before="40" w:after="40"/>
               <w:ind w:firstLine="0"/>
             </w:pPr>
@@ -2128,7 +1853,7 @@
           </w:tcPr>
           <w:p>
             <w:pPr>
-              <w:pStyle w:val="BodyText"/>
+              <w:pStyle w:val="Teloteksta"/>
               <w:spacing w:before="40" w:after="40"/>
               <w:ind w:firstLine="0"/>
             </w:pPr>
@@ -2176,7 +1901,7 @@
           </w:tcPr>
           <w:p>
             <w:pPr>
-              <w:pStyle w:val="BodyText"/>
+              <w:pStyle w:val="Teloteksta"/>
               <w:spacing w:before="40" w:after="40"/>
               <w:ind w:firstLine="0"/>
               <w:rPr>
@@ -2204,7 +1929,7 @@
           </w:tcPr>
           <w:p>
             <w:pPr>
-              <w:pStyle w:val="BodyText"/>
+              <w:pStyle w:val="Teloteksta"/>
               <w:spacing w:before="40" w:after="40"/>
               <w:ind w:firstLine="0"/>
             </w:pPr>
@@ -2311,7 +2036,7 @@
           </w:tcPr>
           <w:p>
             <w:pPr>
-              <w:pStyle w:val="BodyText"/>
+              <w:pStyle w:val="Teloteksta"/>
               <w:spacing w:before="40" w:after="40"/>
               <w:ind w:firstLine="0"/>
             </w:pPr>
@@ -2424,7 +2149,7 @@
           </w:tcPr>
           <w:p>
             <w:pPr>
-              <w:pStyle w:val="BodyText"/>
+              <w:pStyle w:val="Teloteksta"/>
               <w:spacing w:before="40" w:after="40"/>
               <w:ind w:firstLine="0"/>
             </w:pPr>
@@ -2521,7 +2246,7 @@
           </w:tcPr>
           <w:p>
             <w:pPr>
-              <w:pStyle w:val="BodyText"/>
+              <w:pStyle w:val="Teloteksta"/>
               <w:spacing w:before="40" w:after="40"/>
               <w:ind w:firstLine="0"/>
             </w:pPr>
@@ -2590,49 +2315,285 @@
     </w:tbl>
     <w:p>
       <w:pPr>
-        <w:pStyle w:val="bulletlist"/>
-        <w:numPr>
-          <w:ilvl w:val="0"/>
-          <w:numId w:val="23"/>
-        </w:numPr>
-        <w:tabs>
-          <w:tab w:val="num" w:pos="144"/>
-          <w:tab w:val="num" w:pos="648"/>
-        </w:tabs>
-        <w:ind w:left="648"/>
+        <w:pStyle w:val="Teloteksta"/>
       </w:pPr>
       <w:r>
-        <w:rPr>
-          <w:lang w:eastAsia="sr-Latn-BA"/>
-        </w:rPr>
-        <w:t>We</w:t>
-      </w:r>
-      <w:r>
-        <w:t xml:space="preserve"> developed a novel greedy approach which is based on balancing the</w:t>
+        <w:t>Concerning the exact and heuristic techniques to solve OAG</w:t>
+      </w:r>
+      <w:r>
+        <w:t>P, Couto et al. [</w:t>
+      </w:r>
+      <w:r>
+        <w:t>10</w:t>
+      </w:r>
+      <w:r>
+        <w:t>]</w:t>
       </w:r>
       <w:r>
         <w:t xml:space="preserve"> </w:t>
       </w:r>
       <w:r>
+        <w:t xml:space="preserve">presented an exact and efficient algorithm for </w:t>
+      </w:r>
+      <w:r>
+        <w:t xml:space="preserve">the OAGP based on preprocessing </w:t>
+      </w:r>
+      <w:r>
+        <w:t>and refinement phases of the discretized instance.</w:t>
+      </w:r>
+      <w:r>
+        <w:t xml:space="preserve"> In [</w:t>
+      </w:r>
+      <w:r>
+        <w:t>11</w:t>
+      </w:r>
+      <w:r>
+        <w:t xml:space="preserve">] an approximate solution </w:t>
+      </w:r>
+      <w:r>
+        <w:t xml:space="preserve">of the minimum vertex guard problem, which can be computed in </w:t>
+      </w:r>
+      <w:proofErr w:type="gramStart"/>
+      <w:r>
+        <w:rPr>
+          <w:i/>
+        </w:rPr>
+        <w:t>O(</w:t>
+      </w:r>
+      <w:proofErr w:type="gramEnd"/>
+      <w:r>
+        <w:rPr>
+          <w:i/>
+        </w:rPr>
+        <w:t>n</w:t>
+      </w:r>
+      <w:r>
+        <w:rPr>
+          <w:i/>
+          <w:vertAlign w:val="superscript"/>
+        </w:rPr>
+        <w:t>4</w:t>
+      </w:r>
+      <w:r>
+        <w:rPr>
+          <w:i/>
+        </w:rPr>
+        <w:t>)</w:t>
+      </w:r>
+      <w:r>
+        <w:t xml:space="preserve"> time and this </w:t>
+      </w:r>
+      <w:r>
+        <w:t xml:space="preserve">solution is at most </w:t>
+      </w:r>
+      <w:r>
+        <w:rPr>
+          <w:i/>
+        </w:rPr>
+        <w:t>O(log n)</w:t>
+      </w:r>
+      <w:r>
+        <w:t xml:space="preserve"> times </w:t>
+      </w:r>
+      <w:r>
+        <w:t xml:space="preserve">the optimal one. After that, on </w:t>
+      </w:r>
+      <w:r>
+        <w:t>these constructed sets Johnson’s approximatio</w:t>
+      </w:r>
+      <w:r>
+        <w:t>n algorithm [</w:t>
+      </w:r>
+      <w:r>
+        <w:t>12</w:t>
+      </w:r>
+      <w:r>
+        <w:t xml:space="preserve">] for the MSCP is </w:t>
+      </w:r>
+      <w:r>
+        <w:t xml:space="preserve">applied. An anytime algorithm </w:t>
+      </w:r>
+      <w:r>
         <w:rPr>
           <w:color w:val="FF0000"/>
         </w:rPr>
-        <w:t>trade</w:t>
+        <w:t>which computes</w:t>
       </w:r>
       <w:r>
         <w:rPr>
           <w:color w:val="FF0000"/>
         </w:rPr>
-        <w:t>off</w:t>
-      </w:r>
-      <w:r>
-        <w:t xml:space="preserve"> between the total sum of guards</w:t>
-      </w:r>
-      <w:r>
-        <w:t xml:space="preserve">’ costs and the total number of </w:t>
-      </w:r>
-      <w:r>
-        <w:t>not yet covered points from the discretization.</w:t>
+        <w:t xml:space="preserve"> </w:t>
+      </w:r>
+      <w:r>
+        <w:t>suc</w:t>
+      </w:r>
+      <w:r>
+        <w:t xml:space="preserve">cessively better approximations </w:t>
+      </w:r>
+      <w:r>
+        <w:t>of the optimum for Minimum Vertex Guard is pr</w:t>
+      </w:r>
+      <w:r>
+        <w:t>oposed in [</w:t>
+      </w:r>
+      <w:r>
+        <w:t>13</w:t>
+      </w:r>
+      <w:r>
+        <w:t xml:space="preserve">]. A major idea of </w:t>
+      </w:r>
+      <w:r>
+        <w:t>this approach is exploring dominance of visibility re</w:t>
+      </w:r>
+      <w:r>
+        <w:t xml:space="preserve">gions to first detect pieces of </w:t>
+      </w:r>
+      <w:r>
+        <w:t>the polygon that are more difficult to guard. The</w:t>
+      </w:r>
+      <w:r>
+        <w:t xml:space="preserve"> same problem is solve</w:t>
+      </w:r>
+      <w:r>
+        <w:t>d in [</w:t>
+      </w:r>
+      <w:r>
+        <w:t>14</w:t>
+      </w:r>
+      <w:r>
+        <w:t xml:space="preserve">] </w:t>
+      </w:r>
+      <w:r>
+        <w:t>by applying successive approximations from</w:t>
+      </w:r>
+      <w:r>
+        <w:t xml:space="preserve"> </w:t>
+      </w:r>
+      <w:r>
+        <w:t>[13]</w:t>
+      </w:r>
+      <w:r>
+        <w:t xml:space="preserve">. </w:t>
+      </w:r>
+      <w:proofErr w:type="spellStart"/>
+      <w:r>
+        <w:t>T</w:t>
+      </w:r>
+      <w:r>
+        <w:t>ozoni</w:t>
+      </w:r>
+      <w:proofErr w:type="spellEnd"/>
+      <w:r>
+        <w:t xml:space="preserve"> et al. [1</w:t>
+      </w:r>
+      <w:r>
+        <w:t>5</w:t>
+      </w:r>
+      <w:r>
+        <w:t xml:space="preserve">, </w:t>
+      </w:r>
+      <w:r>
+        <w:t>16</w:t>
+      </w:r>
+      <w:r>
+        <w:t xml:space="preserve">] presented </w:t>
+      </w:r>
+      <w:r>
+        <w:t xml:space="preserve">an exact </w:t>
+      </w:r>
+      <w:r>
+        <w:rPr>
+          <w:i/>
+        </w:rPr>
+        <w:t>Integer Linear Programming</w:t>
+      </w:r>
+      <w:r>
+        <w:t xml:space="preserve"> (ILP)-bas</w:t>
+      </w:r>
+      <w:r>
+        <w:t xml:space="preserve">ed algorithm, which iteratively </w:t>
+      </w:r>
+      <w:r>
+        <w:t>generates upper and lower bounds through the res</w:t>
+      </w:r>
+      <w:r>
+        <w:t xml:space="preserve">olution of discretized space of </w:t>
+      </w:r>
+      <w:r>
+        <w:t>the AGP. Although many variants AGP are p</w:t>
+      </w:r>
+      <w:r>
+        <w:t xml:space="preserve">resent in literature, WOAGP has </w:t>
+      </w:r>
+      <w:r>
+        <w:t>not been so intensively studied, which motivat</w:t>
+      </w:r>
+      <w:r>
+        <w:t xml:space="preserve">ed us to consider this problem. </w:t>
+      </w:r>
+      <w:r>
+        <w:t>A comprehensive analysis of various greedy-li</w:t>
+      </w:r>
+      <w:r>
+        <w:t xml:space="preserve">ke heuristics for the MWSCP was </w:t>
+      </w:r>
+      <w:r>
+        <w:t>presented in [</w:t>
+      </w:r>
+      <w:r>
+        <w:t>17</w:t>
+      </w:r>
+      <w:r>
+        <w:t>]. More detailed overview of the</w:t>
+      </w:r>
+      <w:r>
+        <w:t xml:space="preserve"> extensive literature regarding </w:t>
+      </w:r>
+      <w:r>
+        <w:t>MSCP and AGP is out of the scope of this p</w:t>
+      </w:r>
+      <w:r>
+        <w:t xml:space="preserve">aper and for further reading we </w:t>
+      </w:r>
+      <w:r>
+        <w:t>suggest review papers [1</w:t>
+      </w:r>
+      <w:r>
+        <w:t>8</w:t>
+      </w:r>
+      <w:r>
+        <w:t>, 1</w:t>
+      </w:r>
+      <w:r>
+        <w:t xml:space="preserve">9, </w:t>
+      </w:r>
+      <w:proofErr w:type="gramStart"/>
+      <w:r>
+        <w:t>20</w:t>
+      </w:r>
+      <w:proofErr w:type="gramEnd"/>
+      <w:r>
+        <w:t>].</w:t>
+      </w:r>
+      <w:r>
+        <w:t xml:space="preserve"> </w:t>
+      </w:r>
+    </w:p>
+    <w:p>
+      <w:pPr>
+        <w:pStyle w:val="Naslov2"/>
+      </w:pPr>
+      <w:r>
+        <w:t>Main contributions</w:t>
+      </w:r>
+    </w:p>
+    <w:p>
+      <w:pPr>
+        <w:pStyle w:val="Teloteksta"/>
+      </w:pPr>
+      <w:r>
+        <w:t>The main contributions of this paper are:</w:t>
       </w:r>
     </w:p>
     <w:p>
@@ -2649,16 +2610,37 @@
         <w:ind w:left="648"/>
       </w:pPr>
       <w:r>
-        <w:t>The greedy algorithm from [16</w:t>
-      </w:r>
-      <w:r>
-        <w:t>] and the</w:t>
-      </w:r>
-      <w:r>
-        <w:t xml:space="preserve"> novel greedy algorithm are hy</w:t>
-      </w:r>
-      <w:r>
-        <w:t>bridized with the ILP.</w:t>
+        <w:rPr>
+          <w:lang w:eastAsia="sr-Latn-BA"/>
+        </w:rPr>
+        <w:t>We</w:t>
+      </w:r>
+      <w:r>
+        <w:t xml:space="preserve"> developed a novel greedy approach which is based on balancing the</w:t>
+      </w:r>
+      <w:r>
+        <w:t xml:space="preserve"> </w:t>
+      </w:r>
+      <w:r>
+        <w:rPr>
+          <w:color w:val="FF0000"/>
+        </w:rPr>
+        <w:t>trade</w:t>
+      </w:r>
+      <w:r>
+        <w:rPr>
+          <w:color w:val="FF0000"/>
+        </w:rPr>
+        <w:t>off</w:t>
+      </w:r>
+      <w:r>
+        <w:t xml:space="preserve"> between the total sum of guards</w:t>
+      </w:r>
+      <w:r>
+        <w:t xml:space="preserve">’ costs and the total number of </w:t>
+      </w:r>
+      <w:r>
+        <w:t>not yet covered points from the discretization.</w:t>
       </w:r>
     </w:p>
     <w:p>
@@ -2675,13 +2657,16 @@
         <w:ind w:left="648"/>
       </w:pPr>
       <w:r>
-        <w:t xml:space="preserve">We considered different types of weights </w:t>
-      </w:r>
-      <w:r>
-        <w:t xml:space="preserve">for our benchmarks, based on an </w:t>
-      </w:r>
-      <w:r>
-        <w:t>approximation of the costs in real situations.</w:t>
+        <w:t>The greedy algorithm from [21</w:t>
+      </w:r>
+      <w:r>
+        <w:t>] and the</w:t>
+      </w:r>
+      <w:r>
+        <w:t xml:space="preserve"> novel greedy algorithm are hy</w:t>
+      </w:r>
+      <w:r>
+        <w:t>bridized with the ILP.</w:t>
       </w:r>
     </w:p>
     <w:p>
@@ -2698,67 +2683,90 @@
         <w:ind w:left="648"/>
       </w:pPr>
       <w:r>
-        <w:t>In</w:t>
-      </w:r>
-      <w:r>
-        <w:t xml:space="preserve"> comprehensive computational expe</w:t>
-      </w:r>
-      <w:r>
-        <w:t>riment</w:t>
-      </w:r>
-      <w:r>
-        <w:t>s</w:t>
-      </w:r>
-      <w:r>
-        <w:t xml:space="preserve">, we tested, </w:t>
-      </w:r>
-      <w:r>
-        <w:rPr>
-          <w:color w:val="FF0000"/>
-        </w:rPr>
-        <w:t>analyzed</w:t>
-      </w:r>
-      <w:r>
-        <w:t xml:space="preserve"> and </w:t>
-      </w:r>
-      <w:r>
-        <w:t>checked the efficiency of the developed a</w:t>
-      </w:r>
-      <w:r>
-        <w:t xml:space="preserve">lgorithms. The methods are then </w:t>
-      </w:r>
-      <w:r>
-        <w:t xml:space="preserve">compared to the exact approaches ILP and </w:t>
-      </w:r>
-      <w:r>
-        <w:rPr>
-          <w:i/>
-        </w:rPr>
-        <w:t>Constraint Programming</w:t>
-      </w:r>
-      <w:r>
-        <w:t xml:space="preserve"> </w:t>
-      </w:r>
-      <w:r>
-        <w:t xml:space="preserve">(CP) </w:t>
-      </w:r>
-      <w:r>
-        <w:t>w.r.t. the quality of obtained heuristic solutions as well as runtimes.</w:t>
+        <w:t xml:space="preserve">We considered different types of weights </w:t>
+      </w:r>
+      <w:r>
+        <w:t xml:space="preserve">for our benchmarks, based on an </w:t>
+      </w:r>
+      <w:r>
+        <w:t>approximation of the costs in real situations.</w:t>
       </w:r>
     </w:p>
     <w:p>
       <w:pPr>
-        <w:pStyle w:val="Heading2"/>
+        <w:pStyle w:val="bulletlist"/>
+        <w:numPr>
+          <w:ilvl w:val="0"/>
+          <w:numId w:val="23"/>
+        </w:numPr>
+        <w:tabs>
+          <w:tab w:val="num" w:pos="144"/>
+          <w:tab w:val="num" w:pos="648"/>
+        </w:tabs>
+        <w:ind w:left="648"/>
       </w:pPr>
       <w:r>
-        <w:t>The Regular Grid Discretization of Polygon</w:t>
+        <w:t>In</w:t>
+      </w:r>
+      <w:r>
+        <w:t xml:space="preserve"> comprehensive computational expe</w:t>
+      </w:r>
+      <w:r>
+        <w:t>riment</w:t>
+      </w:r>
+      <w:r>
+        <w:t>s</w:t>
+      </w:r>
+      <w:r>
+        <w:t xml:space="preserve">, we tested, </w:t>
+      </w:r>
+      <w:r>
+        <w:rPr>
+          <w:color w:val="FF0000"/>
+        </w:rPr>
+        <w:t>analyzed</w:t>
+      </w:r>
+      <w:r>
+        <w:t xml:space="preserve"> and </w:t>
+      </w:r>
+      <w:r>
+        <w:t>checked the efficiency of the developed a</w:t>
+      </w:r>
+      <w:r>
+        <w:t xml:space="preserve">lgorithms. The methods are then </w:t>
+      </w:r>
+      <w:r>
+        <w:t xml:space="preserve">compared to the exact approaches ILP and </w:t>
+      </w:r>
+      <w:r>
+        <w:rPr>
+          <w:i/>
+        </w:rPr>
+        <w:t>Constraint Programming</w:t>
+      </w:r>
+      <w:r>
+        <w:t xml:space="preserve"> </w:t>
+      </w:r>
+      <w:r>
+        <w:t xml:space="preserve">(CP) </w:t>
+      </w:r>
+      <w:r>
+        <w:t>w.r.t. the quality of obtained heuristic solutions as well as runtimes.</w:t>
       </w:r>
     </w:p>
     <w:p>
       <w:pPr>
-        <w:pStyle w:val="BodyText"/>
+        <w:pStyle w:val="Naslov2"/>
       </w:pPr>
       <w:r>
+        <w:t>The Regular Grid Discretization of Polygon</w:t>
+      </w:r>
+    </w:p>
+    <w:p>
+      <w:pPr>
+        <w:pStyle w:val="Teloteksta"/>
+      </w:pPr>
+      <w:r>
         <w:t xml:space="preserve">Building of the regular grid discretization </w:t>
       </w:r>
       <w:r>
@@ -2800,7 +2808,6 @@
       <w:r>
         <w:t xml:space="preserve"> is created. Then, the regular grid, with resolution </w:t>
       </w:r>
-      <w:proofErr w:type="spellStart"/>
       <w:r>
         <w:t>Δ</w:t>
       </w:r>
@@ -2811,7 +2818,6 @@
         </w:rPr>
         <w:t>x</w:t>
       </w:r>
-      <w:proofErr w:type="spellEnd"/>
       <w:r>
         <w:t xml:space="preserve"> </w:t>
       </w:r>
@@ -2821,7 +2827,6 @@
         </w:rPr>
         <w:t xml:space="preserve">× </w:t>
       </w:r>
-      <w:proofErr w:type="spellStart"/>
       <w:r>
         <w:t>Δ</w:t>
       </w:r>
@@ -2832,7 +2837,6 @@
         </w:rPr>
         <w:t>y</w:t>
       </w:r>
-      <w:proofErr w:type="spellEnd"/>
       <w:r>
         <w:t xml:space="preserve"> and starting at the lower left corner of the bounding box of polygon </w:t>
       </w:r>
@@ -2848,7 +2852,7 @@
     </w:p>
     <w:tbl>
       <w:tblPr>
-        <w:tblStyle w:val="TableGrid"/>
+        <w:tblStyle w:val="Koordinatnamreatabele"/>
         <w:tblW w:w="0" w:type="auto"/>
         <w:tblBorders>
           <w:top w:val="none" w:sz="0" w:space="0" w:color="auto"/>
@@ -3108,7 +3112,7 @@
           </w:tcPr>
           <w:p>
             <w:pPr>
-              <w:pStyle w:val="BodyText"/>
+              <w:pStyle w:val="Teloteksta"/>
               <w:ind w:firstLine="0"/>
               <w:jc w:val="right"/>
             </w:pPr>
@@ -3369,7 +3373,7 @@
           </w:tcPr>
           <w:p>
             <w:pPr>
-              <w:pStyle w:val="BodyText"/>
+              <w:pStyle w:val="Teloteksta"/>
               <w:ind w:firstLine="0"/>
               <w:jc w:val="center"/>
             </w:pPr>
@@ -3379,13 +3383,12 @@
     </w:tbl>
     <w:p>
       <w:pPr>
-        <w:pStyle w:val="BodyText"/>
+        <w:pStyle w:val="Teloteksta"/>
         <w:ind w:firstLine="0"/>
       </w:pPr>
       <w:r>
         <w:t>where (</w:t>
       </w:r>
-      <w:proofErr w:type="spellStart"/>
       <w:r>
         <w:rPr>
           <w:rFonts w:eastAsia="CMSY10"/>
@@ -3401,11 +3404,9 @@
         </w:rPr>
         <w:t>x</w:t>
       </w:r>
-      <w:proofErr w:type="spellEnd"/>
       <w:r>
         <w:t xml:space="preserve">, </w:t>
       </w:r>
-      <w:proofErr w:type="spellStart"/>
       <w:r>
         <w:rPr>
           <w:rFonts w:eastAsia="CMSY10"/>
@@ -3421,11 +3422,9 @@
         </w:rPr>
         <w:t>y</w:t>
       </w:r>
-      <w:proofErr w:type="spellEnd"/>
       <w:r>
         <w:t>), (</w:t>
       </w:r>
-      <w:proofErr w:type="spellStart"/>
       <w:r>
         <w:rPr>
           <w:rFonts w:eastAsia="CMSY10"/>
@@ -3441,11 +3440,9 @@
         </w:rPr>
         <w:t>x</w:t>
       </w:r>
-      <w:proofErr w:type="spellEnd"/>
       <w:r>
         <w:t xml:space="preserve">, </w:t>
       </w:r>
-      <w:proofErr w:type="spellStart"/>
       <w:r>
         <w:rPr>
           <w:rFonts w:eastAsia="CMSY10"/>
@@ -3461,7 +3458,6 @@
         </w:rPr>
         <w:t>y</w:t>
       </w:r>
-      <w:proofErr w:type="spellEnd"/>
       <w:r>
         <w:t xml:space="preserve">) are adjacent vertices of polygon </w:t>
       </w:r>
@@ -3477,7 +3473,7 @@
     </w:p>
     <w:p>
       <w:pPr>
-        <w:pStyle w:val="BodyText"/>
+        <w:pStyle w:val="Teloteksta"/>
       </w:pPr>
       <w:r>
         <w:t xml:space="preserve">The algorithm further forms the whole regular grid of the bounding box (line 5 of the pseudocode) and finally, all points of the regular grid that belong to interior of </w:t>
@@ -3515,7 +3511,7 @@
     </w:p>
     <w:p>
       <w:pPr>
-        <w:pStyle w:val="BodyText"/>
+        <w:pStyle w:val="Teloteksta"/>
       </w:pPr>
       <w:r>
         <w:rPr>
@@ -3526,89 +3522,105 @@
       <w:r>
         <w:t xml:space="preserve"> that the optimal solution of WOAGP on </w:t>
       </w:r>
+      <w:proofErr w:type="gramStart"/>
       <w:r>
         <w:rPr>
           <w:i/>
         </w:rPr>
+        <w:t>D(</w:t>
+      </w:r>
+      <w:proofErr w:type="gramEnd"/>
+      <w:r>
+        <w:rPr>
+          <w:i/>
+        </w:rPr>
+        <w:t>P)</w:t>
+      </w:r>
+      <w:r>
+        <w:t xml:space="preserve"> (i.e. an optimal covering of </w:t>
+      </w:r>
+      <w:r>
+        <w:rPr>
+          <w:i/>
+        </w:rPr>
         <w:t>D(P)</w:t>
       </w:r>
       <w:r>
-        <w:t xml:space="preserve"> (i.e. an optimal covering of </w:t>
+        <w:t xml:space="preserve">) is not necessarily an optimal covering of </w:t>
       </w:r>
       <w:r>
         <w:rPr>
           <w:i/>
         </w:rPr>
+        <w:t>P</w:t>
+      </w:r>
+      <w:r>
+        <w:t xml:space="preserve">. In the simple example shown </w:t>
+      </w:r>
+      <w:r>
+        <w:t>in Fig.</w:t>
+      </w:r>
+      <w:r>
+        <w:t xml:space="preserve"> 1</w:t>
+      </w:r>
+      <w:r>
+        <w:t xml:space="preserve">, one can see that the guards placed on top left and top right vertices (shown in red color) cover all points from </w:t>
+      </w:r>
+      <w:r>
+        <w:rPr>
+          <w:i/>
+        </w:rPr>
         <w:t>D(P)</w:t>
       </w:r>
       <w:r>
-        <w:t xml:space="preserve">) is not necessarily an optimal covering of </w:t>
-      </w:r>
+        <w:t xml:space="preserve"> </w:t>
+      </w:r>
+      <w:r>
+        <w:t>(Fig.</w:t>
+      </w:r>
+      <w:r>
+        <w:t xml:space="preserve"> 1 (a)), but not the whole polygon, since t</w:t>
+      </w:r>
+      <w:r>
+        <w:t xml:space="preserve">he gray triangle is not visible </w:t>
+      </w:r>
+      <w:r>
+        <w:t>from any of these two vertices. The optimal solu</w:t>
+      </w:r>
+      <w:r>
+        <w:t xml:space="preserve">tion value in this case is </w:t>
+      </w:r>
+      <w:r>
+        <w:t>1.2</w:t>
+      </w:r>
+      <w:r>
+        <w:t xml:space="preserve">. </w:t>
+      </w:r>
+      <w:r>
+        <w:t>Two red vertices in Fig.</w:t>
+      </w:r>
+      <w:r>
+        <w:t xml:space="preserve"> 1 (b) optimally co</w:t>
+      </w:r>
+      <w:r>
+        <w:t xml:space="preserve">ver the whole polygon, but this </w:t>
+      </w:r>
+      <w:r>
+        <w:t xml:space="preserve">covering is not optimal w.r.t. discrete set </w:t>
+      </w:r>
+      <w:proofErr w:type="gramStart"/>
       <w:r>
         <w:rPr>
           <w:i/>
         </w:rPr>
-        <w:t>P</w:t>
-      </w:r>
-      <w:r>
-        <w:t xml:space="preserve">. In the simple example shown </w:t>
-      </w:r>
-      <w:r>
-        <w:t>in Fig.</w:t>
-      </w:r>
-      <w:r>
-        <w:t xml:space="preserve"> 1</w:t>
-      </w:r>
-      <w:r>
-        <w:t xml:space="preserve">, one can see that the guards placed on top left and top right vertices (shown in red color) cover all points from </w:t>
-      </w:r>
+        <w:t>D(</w:t>
+      </w:r>
+      <w:proofErr w:type="gramEnd"/>
       <w:r>
         <w:rPr>
           <w:i/>
         </w:rPr>
-        <w:t>D(P)</w:t>
-      </w:r>
-      <w:r>
-        <w:t xml:space="preserve"> </w:t>
-      </w:r>
-      <w:r>
-        <w:t>(Fig.</w:t>
-      </w:r>
-      <w:r>
-        <w:t xml:space="preserve"> 1 (a)), but not the whole polygon, since t</w:t>
-      </w:r>
-      <w:r>
-        <w:t xml:space="preserve">he gray triangle is not visible </w:t>
-      </w:r>
-      <w:r>
-        <w:t>from any of these two vertices. The optimal solu</w:t>
-      </w:r>
-      <w:r>
-        <w:t xml:space="preserve">tion value in this case is </w:t>
-      </w:r>
-      <w:r>
-        <w:t>1.2</w:t>
-      </w:r>
-      <w:r>
-        <w:t xml:space="preserve">. </w:t>
-      </w:r>
-      <w:r>
-        <w:t>Two red vertices in Fig.</w:t>
-      </w:r>
-      <w:r>
-        <w:t xml:space="preserve"> 1 (b) optimally co</w:t>
-      </w:r>
-      <w:r>
-        <w:t xml:space="preserve">ver the whole polygon, but this </w:t>
-      </w:r>
-      <w:r>
-        <w:t xml:space="preserve">covering is not optimal w.r.t. discrete set </w:t>
-      </w:r>
-      <w:r>
-        <w:rPr>
-          <w:i/>
-        </w:rPr>
-        <w:t>D(P)</w:t>
+        <w:t>P)</w:t>
       </w:r>
       <w:r>
         <w:t>,</w:t>
@@ -3622,7 +3634,7 @@
     </w:p>
     <w:p>
       <w:pPr>
-        <w:pStyle w:val="BodyText"/>
+        <w:pStyle w:val="Teloteksta"/>
       </w:pPr>
       <w:r>
         <w:t xml:space="preserve">The chosen resolution </w:t>
@@ -3714,16 +3726,15 @@
     </w:p>
     <w:p>
       <w:pPr>
-        <w:pStyle w:val="Heading1"/>
+        <w:pStyle w:val="Naslov1"/>
       </w:pPr>
       <w:r>
-        <w:lastRenderedPageBreak/>
         <w:t>Exact methods</w:t>
       </w:r>
     </w:p>
     <w:p>
       <w:pPr>
-        <w:pStyle w:val="BodyText"/>
+        <w:pStyle w:val="Teloteksta"/>
       </w:pPr>
       <w:r>
         <w:t>In this section we present the exact ILP, initially developed fo</w:t>
@@ -3732,7 +3743,7 @@
         <w:t xml:space="preserve">r MWSCP from </w:t>
       </w:r>
       <w:r>
-        <w:t>[21</w:t>
+        <w:t>[22</w:t>
       </w:r>
       <w:r>
         <w:t>] and</w:t>
@@ -3748,20 +3759,12 @@
       </w:r>
       <w:r>
         <w:t>WOAGP under regular grid discretization, which are used in the rest of the paper.</w:t>
-      </w:r>
-    </w:p>
-    <w:p>
-      <w:pPr>
-        <w:pStyle w:val="Heading2"/>
-      </w:pPr>
-      <w:r>
-        <w:t>Integer linear programming model</w:t>
       </w:r>
     </w:p>
     <w:tbl>
       <w:tblPr>
-        <w:tblStyle w:val="TableGrid"/>
-        <w:tblpPr w:leftFromText="180" w:rightFromText="180" w:vertAnchor="text" w:horzAnchor="margin" w:tblpXSpec="right" w:tblpY="4114"/>
+        <w:tblStyle w:val="Koordinatnamreatabele"/>
+        <w:tblpPr w:leftFromText="180" w:rightFromText="180" w:vertAnchor="text" w:horzAnchor="margin" w:tblpY="-87"/>
         <w:tblW w:w="0" w:type="auto"/>
         <w:tblBorders>
           <w:top w:val="none" w:sz="0" w:space="0" w:color="auto"/>
@@ -3788,7 +3791,7 @@
           </w:tcPr>
           <w:p>
             <w:pPr>
-              <w:pStyle w:val="BodyText"/>
+              <w:pStyle w:val="Teloteksta"/>
               <w:spacing w:before="240"/>
               <w:ind w:firstLine="0"/>
               <w:jc w:val="center"/>
@@ -3796,9 +3799,11 @@
             <w:r>
               <w:rPr>
                 <w:noProof/>
+                <w:lang w:val="sr-Latn-BA" w:eastAsia="sr-Latn-BA"/>
               </w:rPr>
+              <w:lastRenderedPageBreak/>
               <w:drawing>
-                <wp:inline distT="0" distB="0" distL="0" distR="0" wp14:anchorId="6E79B965" wp14:editId="4ECA54BF">
+                <wp:inline distT="0" distB="0" distL="0" distR="0" wp14:anchorId="3DF28E96" wp14:editId="1D54D3DB">
                   <wp:extent cx="1417320" cy="1547445"/>
                   <wp:effectExtent l="0" t="0" r="0" b="0"/>
                   <wp:docPr id="3" name="Slika 3"/>
@@ -3842,7 +3847,7 @@
           </w:p>
           <w:p>
             <w:pPr>
-              <w:pStyle w:val="BodyText"/>
+              <w:pStyle w:val="Teloteksta"/>
               <w:ind w:firstLine="0"/>
               <w:jc w:val="center"/>
               <w:rPr>
@@ -3883,7 +3888,7 @@
           </w:tcPr>
           <w:p>
             <w:pPr>
-              <w:pStyle w:val="BodyText"/>
+              <w:pStyle w:val="Teloteksta"/>
               <w:spacing w:before="240"/>
               <w:ind w:firstLine="0"/>
               <w:jc w:val="center"/>
@@ -3891,9 +3896,10 @@
             <w:r>
               <w:rPr>
                 <w:noProof/>
+                <w:lang w:val="sr-Latn-BA" w:eastAsia="sr-Latn-BA"/>
               </w:rPr>
               <w:drawing>
-                <wp:inline distT="0" distB="0" distL="0" distR="0" wp14:anchorId="4322035F" wp14:editId="0AE82124">
+                <wp:inline distT="0" distB="0" distL="0" distR="0" wp14:anchorId="5A503759" wp14:editId="5268336A">
                   <wp:extent cx="1417320" cy="1547444"/>
                   <wp:effectExtent l="0" t="0" r="0" b="0"/>
                   <wp:docPr id="4" name="Slika 4"/>
@@ -3937,7 +3943,7 @@
           </w:p>
           <w:p>
             <w:pPr>
-              <w:pStyle w:val="BodyText"/>
+              <w:pStyle w:val="Teloteksta"/>
               <w:ind w:firstLine="0"/>
               <w:jc w:val="center"/>
               <w:rPr>
@@ -4034,6 +4040,14 @@
     </w:tbl>
     <w:p>
       <w:pPr>
+        <w:pStyle w:val="Naslov2"/>
+      </w:pPr>
+      <w:r>
+        <w:t>Integer linear programming model</w:t>
+      </w:r>
+    </w:p>
+    <w:p>
+      <w:pPr>
         <w:autoSpaceDE w:val="0"/>
         <w:autoSpaceDN w:val="0"/>
         <w:adjustRightInd w:val="0"/>
@@ -4054,11 +4068,19 @@
       <w:r>
         <w:t xml:space="preserve"> with weights assigned to vertices and the discretization </w:t>
       </w:r>
+      <w:proofErr w:type="gramStart"/>
       <w:r>
         <w:rPr>
           <w:i/>
         </w:rPr>
-        <w:t>D(P)</w:t>
+        <w:t>D(</w:t>
+      </w:r>
+      <w:proofErr w:type="gramEnd"/>
+      <w:r>
+        <w:rPr>
+          <w:i/>
+        </w:rPr>
+        <w:t>P)</w:t>
       </w:r>
       <w:r>
         <w:t xml:space="preserve"> of </w:t>
@@ -4705,7 +4727,7 @@
         <w:rPr>
           <w:lang w:eastAsia="sr-Latn-BA"/>
         </w:rPr>
-        <w:t>The ILP model for the MWSCP [17</w:t>
+        <w:t>The ILP model for the MWSCP [22</w:t>
       </w:r>
       <w:r>
         <w:rPr>
@@ -5753,7 +5775,7 @@
         <w:rPr>
           <w:lang w:eastAsia="sr-Latn-BA"/>
         </w:rPr>
-        <w:t xml:space="preserve"> [18</w:t>
+        <w:t xml:space="preserve"> [23</w:t>
       </w:r>
       <w:r>
         <w:rPr>
@@ -5764,7 +5786,7 @@
     </w:p>
     <w:p>
       <w:pPr>
-        <w:pStyle w:val="Heading2"/>
+        <w:pStyle w:val="Naslov2"/>
       </w:pPr>
       <w:r>
         <w:t>Constraint programming model</w:t>
@@ -5788,7 +5810,7 @@
         <w:t>Optimizer</w:t>
       </w:r>
       <w:r>
-        <w:t xml:space="preserve"> [19</w:t>
+        <w:t xml:space="preserve"> [24</w:t>
       </w:r>
       <w:r>
         <w:t xml:space="preserve">]. In this case, </w:t>
@@ -6058,7 +6080,7 @@
         <w:rPr>
           <w:lang w:eastAsia="sr-Latn-BA"/>
         </w:rPr>
-        <w:t>24</w:t>
+        <w:t>25</w:t>
       </w:r>
       <w:r>
         <w:rPr>
@@ -6069,7 +6091,7 @@
     </w:p>
     <w:p>
       <w:pPr>
-        <w:pStyle w:val="Heading1"/>
+        <w:pStyle w:val="Naslov1"/>
       </w:pPr>
       <w:r>
         <w:t xml:space="preserve">Algorithmic Approaches for solving </w:t>
@@ -6123,7 +6145,7 @@
     </w:p>
     <w:p>
       <w:pPr>
-        <w:pStyle w:val="Heading2"/>
+        <w:pStyle w:val="Naslov2"/>
       </w:pPr>
       <w:r>
         <w:t>Greedy approaches for solving</w:t>
@@ -6615,7 +6637,7 @@
     </w:p>
     <w:p>
       <w:pPr>
-        <w:pStyle w:val="Heading3"/>
+        <w:pStyle w:val="Naslov3"/>
         <w:rPr>
           <w:lang w:eastAsia="sr-Latn-BA"/>
         </w:rPr>
@@ -6655,7 +6677,7 @@
         <w:rPr>
           <w:lang w:eastAsia="sr-Latn-BA"/>
         </w:rPr>
-        <w:t>20</w:t>
+        <w:t>21</w:t>
       </w:r>
       <w:r>
         <w:rPr>
@@ -6667,7 +6689,7 @@
         <w:rPr>
           <w:lang w:eastAsia="sr-Latn-BA"/>
         </w:rPr>
-        <w:t>5</w:t>
+        <w:t>6</w:t>
       </w:r>
       <w:r>
         <w:rPr>
@@ -7230,51 +7252,10 @@
         </m:oMath>
       </m:oMathPara>
     </w:p>
-    <w:p>
-      <w:pPr>
-        <w:autoSpaceDE w:val="0"/>
-        <w:autoSpaceDN w:val="0"/>
-        <w:adjustRightInd w:val="0"/>
-        <w:spacing w:after="240"/>
-        <w:jc w:val="both"/>
-        <w:rPr>
-          <w:lang w:eastAsia="sr-Latn-BA"/>
-        </w:rPr>
-      </w:pPr>
-      <w:r>
-        <w:rPr>
-          <w:lang w:eastAsia="sr-Latn-BA"/>
-        </w:rPr>
-        <w:t xml:space="preserve">This heuristic also ensures an approximation with </w:t>
-      </w:r>
-      <m:oMath>
-        <m:r>
-          <w:rPr>
-            <w:rFonts w:ascii="Cambria Math" w:hAnsi="Cambria Math"/>
-            <w:lang w:eastAsia="sr-Latn-BA"/>
-          </w:rPr>
-          <m:t>O(log(n))</m:t>
-        </m:r>
-      </m:oMath>
-      <w:r>
-        <w:rPr>
-          <w:lang w:eastAsia="sr-Latn-BA"/>
-        </w:rPr>
-        <w:t xml:space="preserve"> approximation factor.</w:t>
-      </w:r>
-    </w:p>
-    <w:p>
-      <w:pPr>
-        <w:autoSpaceDE w:val="0"/>
-        <w:autoSpaceDN w:val="0"/>
-        <w:adjustRightInd w:val="0"/>
-        <w:jc w:val="left"/>
-      </w:pPr>
-    </w:p>
     <w:tbl>
       <w:tblPr>
-        <w:tblStyle w:val="PlainTable2"/>
-        <w:tblpPr w:leftFromText="180" w:rightFromText="180" w:vertAnchor="text" w:horzAnchor="margin" w:tblpXSpec="right" w:tblpY="3592"/>
+        <w:tblStyle w:val="Obinatabela2"/>
+        <w:tblpPr w:leftFromText="180" w:rightFromText="180" w:vertAnchor="text" w:horzAnchor="margin" w:tblpXSpec="right" w:tblpY="74"/>
         <w:tblW w:w="0" w:type="auto"/>
         <w:tblLook w:val="0620" w:firstRow="1" w:lastRow="0" w:firstColumn="0" w:lastColumn="0" w:noHBand="1" w:noVBand="1"/>
       </w:tblPr>
@@ -7294,7 +7275,7 @@
           </w:tcPr>
           <w:p>
             <w:pPr>
-              <w:pStyle w:val="BodyText"/>
+              <w:pStyle w:val="Teloteksta"/>
               <w:spacing w:after="0"/>
               <w:ind w:firstLine="0"/>
             </w:pPr>
@@ -7302,7 +7283,6 @@
               <w:rPr>
                 <w:lang w:eastAsia="sr-Latn-BA"/>
               </w:rPr>
-              <w:lastRenderedPageBreak/>
               <w:t xml:space="preserve">Algorithm </w:t>
             </w:r>
             <w:r>
@@ -7334,7 +7314,7 @@
           </w:tcPr>
           <w:p>
             <w:pPr>
-              <w:pStyle w:val="BodyText"/>
+              <w:pStyle w:val="Teloteksta"/>
               <w:spacing w:before="40" w:after="40"/>
               <w:ind w:firstLine="0"/>
             </w:pPr>
@@ -7453,7 +7433,7 @@
           </w:tcPr>
           <w:p>
             <w:pPr>
-              <w:pStyle w:val="BodyText"/>
+              <w:pStyle w:val="Teloteksta"/>
               <w:spacing w:before="40" w:after="40"/>
               <w:ind w:firstLine="0"/>
               <w:rPr>
@@ -7520,7 +7500,7 @@
           </w:tcPr>
           <w:p>
             <w:pPr>
-              <w:pStyle w:val="BodyText"/>
+              <w:pStyle w:val="Teloteksta"/>
               <w:spacing w:before="40" w:after="40"/>
               <w:ind w:firstLine="0"/>
             </w:pPr>
@@ -7615,7 +7595,7 @@
           </w:tcPr>
           <w:p>
             <w:pPr>
-              <w:pStyle w:val="BodyText"/>
+              <w:pStyle w:val="Teloteksta"/>
               <w:spacing w:before="40" w:after="40"/>
               <w:ind w:firstLine="0"/>
             </w:pPr>
@@ -7763,7 +7743,7 @@
           </w:tcPr>
           <w:p>
             <w:pPr>
-              <w:pStyle w:val="BodyText"/>
+              <w:pStyle w:val="Teloteksta"/>
               <w:spacing w:before="40" w:after="40"/>
               <w:ind w:firstLine="0"/>
             </w:pPr>
@@ -7847,7 +7827,7 @@
           </w:tcPr>
           <w:p>
             <w:pPr>
-              <w:pStyle w:val="BodyText"/>
+              <w:pStyle w:val="Teloteksta"/>
               <w:spacing w:before="40" w:after="40"/>
               <w:ind w:firstLine="0"/>
             </w:pPr>
@@ -7866,7 +7846,41 @@
     </w:tbl>
     <w:p>
       <w:pPr>
-        <w:pStyle w:val="Heading3"/>
+        <w:autoSpaceDE w:val="0"/>
+        <w:autoSpaceDN w:val="0"/>
+        <w:adjustRightInd w:val="0"/>
+        <w:spacing w:after="240"/>
+        <w:jc w:val="both"/>
+        <w:rPr>
+          <w:lang w:eastAsia="sr-Latn-BA"/>
+        </w:rPr>
+      </w:pPr>
+      <w:r>
+        <w:rPr>
+          <w:lang w:eastAsia="sr-Latn-BA"/>
+        </w:rPr>
+        <w:lastRenderedPageBreak/>
+        <w:t xml:space="preserve">This heuristic also ensures an approximation with </w:t>
+      </w:r>
+      <m:oMath>
+        <m:r>
+          <w:rPr>
+            <w:rFonts w:ascii="Cambria Math" w:hAnsi="Cambria Math"/>
+            <w:lang w:eastAsia="sr-Latn-BA"/>
+          </w:rPr>
+          <m:t>O(log(n))</m:t>
+        </m:r>
+      </m:oMath>
+      <w:r>
+        <w:rPr>
+          <w:lang w:eastAsia="sr-Latn-BA"/>
+        </w:rPr>
+        <w:t xml:space="preserve"> approximation factor.</w:t>
+      </w:r>
+    </w:p>
+    <w:p>
+      <w:pPr>
+        <w:pStyle w:val="Naslov3"/>
       </w:pPr>
       <w:r>
         <w:rPr>
@@ -9016,47 +9030,29 @@
           <w:color w:val="FF0000"/>
           <w:lang w:eastAsia="sr-Latn-BA"/>
         </w:rPr>
-        <w:t xml:space="preserve"> two or more vertices with the best score </w:t>
-      </w:r>
-      <w:proofErr w:type="spellStart"/>
+        <w:t xml:space="preserve"> two or more vertices with the best score w.r.t. any of</w:t>
+      </w:r>
       <w:r>
         <w:rPr>
           <w:color w:val="FF0000"/>
           <w:lang w:eastAsia="sr-Latn-BA"/>
         </w:rPr>
-        <w:t>w.r.t.</w:t>
-      </w:r>
-      <w:proofErr w:type="spellEnd"/>
+        <w:t xml:space="preserve"> the</w:t>
+      </w:r>
       <w:r>
         <w:rPr>
           <w:color w:val="FF0000"/>
           <w:lang w:eastAsia="sr-Latn-BA"/>
         </w:rPr>
-        <w:t xml:space="preserve"> any of</w:t>
+        <w:t xml:space="preserve"> two greedy criterion </w:t>
       </w:r>
       <w:r>
         <w:rPr>
           <w:color w:val="FF0000"/>
           <w:lang w:eastAsia="sr-Latn-BA"/>
         </w:rPr>
-        <w:t xml:space="preserve"> the</w:t>
-      </w:r>
-      <w:r>
-        <w:rPr>
-          <w:color w:val="FF0000"/>
-          <w:lang w:eastAsia="sr-Latn-BA"/>
-        </w:rPr>
-        <w:t xml:space="preserve"> two greedy criterion </w:t>
-      </w:r>
-      <w:r>
-        <w:rPr>
-          <w:color w:val="FF0000"/>
-          <w:lang w:eastAsia="sr-Latn-BA"/>
-        </w:rPr>
         <w:t>occur</w:t>
       </w:r>
-      <w:bookmarkStart w:id="10" w:name="_GoBack"/>
-      <w:bookmarkEnd w:id="10"/>
       <w:r>
         <w:rPr>
           <w:color w:val="FF0000"/>
@@ -9707,7 +9703,7 @@
     </w:p>
     <w:p>
       <w:pPr>
-        <w:pStyle w:val="Heading3"/>
+        <w:pStyle w:val="Naslov3"/>
         <w:rPr>
           <w:lang w:eastAsia="sr-Latn-BA"/>
         </w:rPr>
@@ -10140,7 +10136,7 @@
     </w:p>
     <w:p>
       <w:pPr>
-        <w:pStyle w:val="Heading2"/>
+        <w:pStyle w:val="Naslov2"/>
       </w:pPr>
       <w:r>
         <w:t xml:space="preserve">A Hybrid of the </w:t>
@@ -10944,7 +10940,7 @@
     </w:p>
     <w:p>
       <w:pPr>
-        <w:pStyle w:val="Heading1"/>
+        <w:pStyle w:val="Naslov1"/>
         <w:rPr>
           <w:noProof w:val="0"/>
         </w:rPr>
@@ -10984,7 +10980,7 @@
         <w:rPr>
           <w:lang w:eastAsia="sr-Latn-BA"/>
         </w:rPr>
-        <w:t>26</w:t>
+        <w:t>27</w:t>
       </w:r>
       <w:r>
         <w:rPr>
@@ -10996,7 +10992,7 @@
         <w:rPr>
           <w:lang w:eastAsia="sr-Latn-BA"/>
         </w:rPr>
-        <w:t>13</w:t>
+        <w:t>14</w:t>
       </w:r>
       <w:r>
         <w:rPr>
@@ -11114,7 +11110,6 @@
           <w:i/>
           <w:lang w:eastAsia="sr-Latn-BA"/>
         </w:rPr>
-        <w:lastRenderedPageBreak/>
         <w:t>FAT</w:t>
       </w:r>
       <w:r>
@@ -11147,28 +11142,23 @@
         <w:rPr>
           <w:lang w:eastAsia="sr-Latn-BA"/>
         </w:rPr>
-        <w:t xml:space="preserve"> points of regular grid </w:t>
+        <w:t xml:space="preserve"> points of regular grid is included into </w:t>
       </w:r>
       <w:proofErr w:type="gramStart"/>
       <w:r>
         <w:rPr>
-          <w:lang w:eastAsia="sr-Latn-BA"/>
-        </w:rPr>
-        <w:t>is</w:t>
+          <w:i/>
+          <w:lang w:eastAsia="sr-Latn-BA"/>
+        </w:rPr>
+        <w:t>D(</w:t>
       </w:r>
       <w:proofErr w:type="gramEnd"/>
       <w:r>
         <w:rPr>
-          <w:lang w:eastAsia="sr-Latn-BA"/>
-        </w:rPr>
-        <w:t xml:space="preserve"> included into </w:t>
-      </w:r>
-      <w:r>
-        <w:rPr>
           <w:i/>
           <w:lang w:eastAsia="sr-Latn-BA"/>
         </w:rPr>
-        <w:t>D(P)</w:t>
+        <w:t>P)</w:t>
       </w:r>
       <w:r>
         <w:rPr>
@@ -11293,6 +11283,7 @@
         <w:rPr>
           <w:lang w:eastAsia="sr-Latn-BA"/>
         </w:rPr>
+        <w:lastRenderedPageBreak/>
         <w:t>instances. Discretization is performed by using</w:t>
       </w:r>
       <w:r>
@@ -11305,7 +11296,7 @@
         <w:rPr>
           <w:lang w:eastAsia="sr-Latn-BA"/>
         </w:rPr>
-        <w:t>27</w:t>
+        <w:t>28</w:t>
       </w:r>
       <w:r>
         <w:rPr>
@@ -11452,7 +11443,7 @@
     </w:p>
     <w:p>
       <w:pPr>
-        <w:pStyle w:val="ListParagraph"/>
+        <w:pStyle w:val="Pasussalistom"/>
         <w:autoSpaceDE w:val="0"/>
         <w:autoSpaceDN w:val="0"/>
         <w:adjustRightInd w:val="0"/>
@@ -12016,7 +12007,181 @@
       </w:pPr>
       <w:r>
         <w:rPr>
+          <w:lang w:eastAsia="sr-Latn-BA"/>
+        </w:rPr>
+        <w:t>Similarly</w:t>
+      </w:r>
+      <w:r>
+        <w:rPr>
+          <w:lang w:eastAsia="sr-Latn-BA"/>
+        </w:rPr>
+        <w:t>,</w:t>
+      </w:r>
+      <w:r>
+        <w:rPr>
+          <w:lang w:eastAsia="sr-Latn-BA"/>
+        </w:rPr>
+        <w:t xml:space="preserve"> as in the case of </w:t>
+      </w:r>
+      <w:r>
+        <w:rPr>
+          <w:i/>
+          <w:lang w:eastAsia="sr-Latn-BA"/>
+        </w:rPr>
+        <w:t>W0</w:t>
+      </w:r>
+      <w:r>
+        <w:rPr>
+          <w:lang w:eastAsia="sr-Latn-BA"/>
+        </w:rPr>
+        <w:t xml:space="preserve">, if the arithmetic length of both edges that comes out of vertex </w:t>
+      </w:r>
+      <m:oMath>
+        <m:sSub>
+          <m:sSubPr>
+            <m:ctrlPr>
+              <w:rPr>
+                <w:rFonts w:ascii="Cambria Math" w:hAnsi="Cambria Math"/>
+                <w:i/>
+                <w:lang w:eastAsia="sr-Latn-BA"/>
+              </w:rPr>
+            </m:ctrlPr>
+          </m:sSubPr>
+          <m:e>
+            <m:r>
+              <w:rPr>
+                <w:rFonts w:ascii="Cambria Math" w:hAnsi="Cambria Math"/>
+                <w:lang w:eastAsia="sr-Latn-BA"/>
+              </w:rPr>
+              <m:t>v</m:t>
+            </m:r>
+          </m:e>
+          <m:sub>
+            <m:r>
+              <w:rPr>
+                <w:rFonts w:ascii="Cambria Math" w:hAnsi="Cambria Math"/>
+                <w:lang w:eastAsia="sr-Latn-BA"/>
+              </w:rPr>
+              <m:t>i</m:t>
+            </m:r>
+          </m:sub>
+        </m:sSub>
+      </m:oMath>
+      <w:r>
+        <w:rPr>
+          <w:lang w:eastAsia="sr-Latn-BA"/>
+        </w:rPr>
+        <w:t xml:space="preserve"> is longer, it is expected that a guard can see a larger pieces of polygon </w:t>
+      </w:r>
+      <w:r>
+        <w:rPr>
+          <w:i/>
+          <w:lang w:eastAsia="sr-Latn-BA"/>
+        </w:rPr>
+        <w:t>P</w:t>
+      </w:r>
+      <w:r>
+        <w:rPr>
+          <w:lang w:eastAsia="sr-Latn-BA"/>
+        </w:rPr>
+        <w:t xml:space="preserve">. This implies that the spectrum of camera installed at </w:t>
+      </w:r>
+      <m:oMath>
+        <m:sSub>
+          <m:sSubPr>
+            <m:ctrlPr>
+              <w:rPr>
+                <w:rFonts w:ascii="Cambria Math" w:hAnsi="Cambria Math"/>
+                <w:i/>
+                <w:lang w:eastAsia="sr-Latn-BA"/>
+              </w:rPr>
+            </m:ctrlPr>
+          </m:sSubPr>
+          <m:e>
+            <m:r>
+              <w:rPr>
+                <w:rFonts w:ascii="Cambria Math" w:hAnsi="Cambria Math"/>
+                <w:lang w:eastAsia="sr-Latn-BA"/>
+              </w:rPr>
+              <m:t>v</m:t>
+            </m:r>
+          </m:e>
+          <m:sub>
+            <m:r>
+              <w:rPr>
+                <w:rFonts w:ascii="Cambria Math" w:hAnsi="Cambria Math"/>
+                <w:lang w:eastAsia="sr-Latn-BA"/>
+              </w:rPr>
+              <m:t>i</m:t>
+            </m:r>
+          </m:sub>
+        </m:sSub>
+      </m:oMath>
+      <w:r>
+        <w:rPr>
+          <w:lang w:eastAsia="sr-Latn-BA"/>
+        </w:rPr>
+        <w:t xml:space="preserve"> </w:t>
+      </w:r>
+      <w:r>
+        <w:rPr>
+          <w:color w:val="FF0000"/>
+          <w:spacing w:val="0"/>
+          <w:lang w:eastAsia="sr-Latn-BA"/>
+        </w:rPr>
+        <w:t>must</w:t>
+      </w:r>
+      <w:r>
+        <w:rPr>
+          <w:color w:val="FF0000"/>
+          <w:spacing w:val="0"/>
+          <w:lang w:eastAsia="sr-Latn-BA"/>
+        </w:rPr>
+        <w:t xml:space="preserve"> be</w:t>
+      </w:r>
+      <w:r>
+        <w:rPr>
+          <w:lang w:eastAsia="sr-Latn-BA"/>
+        </w:rPr>
+        <w:t xml:space="preserve"> larger, which again implies that it shou</w:t>
+      </w:r>
+      <w:r>
+        <w:rPr>
+          <w:lang w:eastAsia="sr-Latn-BA"/>
+        </w:rPr>
+        <w:t>ld be of a higher quality, i.e.,</w:t>
+      </w:r>
+      <w:r>
+        <w:rPr>
+          <w:lang w:eastAsia="sr-Latn-BA"/>
+        </w:rPr>
+        <w:t xml:space="preserve"> a higher price.</w:t>
+      </w:r>
+    </w:p>
+    <w:p>
+      <w:pPr>
+        <w:pStyle w:val="Naslov2"/>
+      </w:pPr>
+      <w:r>
+        <w:t>Settings and the choice of the Parameters</w:t>
+      </w:r>
+    </w:p>
+    <w:p>
+      <w:pPr>
+        <w:autoSpaceDE w:val="0"/>
+        <w:autoSpaceDN w:val="0"/>
+        <w:adjustRightInd w:val="0"/>
+        <w:spacing w:after="240"/>
+        <w:ind w:firstLine="288"/>
+        <w:jc w:val="both"/>
+        <w:rPr>
+          <w:lang w:eastAsia="sr-Latn-BA"/>
+        </w:rPr>
+      </w:pPr>
+      <w:r>
+        <w:rPr>
           <w:noProof/>
+          <w:lang w:val="sr-Latn-BA" w:eastAsia="sr-Latn-BA"/>
         </w:rPr>
         <mc:AlternateContent>
           <mc:Choice Requires="wps">
@@ -12027,7 +12192,7 @@
                   <wp:posOffset>812165</wp:posOffset>
                 </wp:positionH>
                 <wp:positionV relativeFrom="paragraph">
-                  <wp:posOffset>1270635</wp:posOffset>
+                  <wp:posOffset>1344295</wp:posOffset>
                 </wp:positionV>
                 <wp:extent cx="6141720" cy="3027680"/>
                 <wp:effectExtent l="0" t="0" r="11430" b="20320"/>
@@ -12102,9 +12267,9 @@
                           </w:p>
                           <w:tbl>
                             <w:tblPr>
-                              <w:tblStyle w:val="TableGrid"/>
+                              <w:tblStyle w:val="Koordinatnamreatabele"/>
                               <w:tblW w:w="0" w:type="auto"/>
-                              <w:jc w:val="center"/>
+                              <w:tblInd w:w="762" w:type="dxa"/>
                               <w:tblBorders>
                                 <w:insideH w:val="none" w:sz="0" w:space="0" w:color="auto"/>
                                 <w:insideV w:val="none" w:sz="0" w:space="0" w:color="auto"/>
@@ -12124,7 +12289,6 @@
                             <w:tr>
                               <w:trPr>
                                 <w:trHeight w:val="245"/>
-                                <w:jc w:val="center"/>
                               </w:trPr>
                               <w:tc>
                                 <w:tcPr>
@@ -12417,7 +12581,6 @@
                             <w:tr>
                               <w:trPr>
                                 <w:trHeight w:val="245"/>
-                                <w:jc w:val="center"/>
                               </w:trPr>
                               <w:tc>
                                 <w:tcPr>
@@ -12600,7 +12763,6 @@
                             <w:tr>
                               <w:trPr>
                                 <w:trHeight w:val="245"/>
-                                <w:jc w:val="center"/>
                               </w:trPr>
                               <w:tc>
                                 <w:tcPr>
@@ -12786,7 +12948,6 @@
                             <w:tr>
                               <w:trPr>
                                 <w:trHeight w:val="245"/>
-                                <w:jc w:val="center"/>
                               </w:trPr>
                               <w:tc>
                                 <w:tcPr>
@@ -12982,7 +13143,6 @@
                             <w:tr>
                               <w:trPr>
                                 <w:trHeight w:val="245"/>
-                                <w:jc w:val="center"/>
                               </w:trPr>
                               <w:tc>
                                 <w:tcPr>
@@ -13167,7 +13327,6 @@
                             <w:tr>
                               <w:trPr>
                                 <w:trHeight w:val="245"/>
-                                <w:jc w:val="center"/>
                               </w:trPr>
                               <w:tc>
                                 <w:tcPr>
@@ -13355,7 +13514,6 @@
                             <w:tr>
                               <w:trPr>
                                 <w:trHeight w:val="245"/>
-                                <w:jc w:val="center"/>
                               </w:trPr>
                               <w:tc>
                                 <w:tcPr>
@@ -13584,7 +13742,7 @@
                           </w:p>
                           <w:tbl>
                             <w:tblPr>
-                              <w:tblStyle w:val="TableGrid"/>
+                              <w:tblStyle w:val="Koordinatnamreatabele"/>
                               <w:tblW w:w="0" w:type="auto"/>
                               <w:jc w:val="center"/>
                               <w:tblBorders>
@@ -15104,7 +15262,7 @@
                 <v:stroke joinstyle="miter"/>
                 <v:path gradientshapeok="t" o:connecttype="rect"/>
               </v:shapetype>
-              <v:shape id="Okvir za tekst 2" o:spid="_x0000_s1026" type="#_x0000_t202" style="position:absolute;left:0;text-align:left;margin-left:63.95pt;margin-top:100.05pt;width:483.6pt;height:238.4pt;z-index:251661312;visibility:visible;mso-wrap-style:square;mso-width-percent:0;mso-height-percent:0;mso-wrap-distance-left:9pt;mso-wrap-distance-top:3.6pt;mso-wrap-distance-right:9pt;mso-wrap-distance-bottom:3.6pt;mso-position-horizontal:absolute;mso-position-horizontal-relative:page;mso-position-vertical:absolute;mso-position-vertical-relative:text;mso-width-percent:0;mso-height-percent:0;mso-width-relative:margin;mso-height-relative:margin;v-text-anchor:top" o:gfxdata="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" strokecolor="white [3212]">
+              <v:shape id="Okvir za tekst 2" o:spid="_x0000_s1026" type="#_x0000_t202" style="position:absolute;left:0;text-align:left;margin-left:63.95pt;margin-top:105.85pt;width:483.6pt;height:238.4pt;z-index:251661312;visibility:visible;mso-wrap-style:square;mso-width-percent:0;mso-height-percent:0;mso-wrap-distance-left:9pt;mso-wrap-distance-top:3.6pt;mso-wrap-distance-right:9pt;mso-wrap-distance-bottom:3.6pt;mso-position-horizontal:absolute;mso-position-horizontal-relative:page;mso-position-vertical:absolute;mso-position-vertical-relative:text;mso-width-percent:0;mso-height-percent:0;mso-width-relative:margin;mso-height-relative:margin;v-text-anchor:top" o:gfxdata="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" strokecolor="white [3212]">
                 <v:textbox>
                   <w:txbxContent>
                     <w:p>
@@ -15145,9 +15303,9 @@
                     </w:p>
                     <w:tbl>
                       <w:tblPr>
-                        <w:tblStyle w:val="TableGrid"/>
+                        <w:tblStyle w:val="Koordinatnamreatabele"/>
                         <w:tblW w:w="0" w:type="auto"/>
-                        <w:jc w:val="center"/>
+                        <w:tblInd w:w="762" w:type="dxa"/>
                         <w:tblBorders>
                           <w:insideH w:val="none" w:sz="0" w:space="0" w:color="auto"/>
                           <w:insideV w:val="none" w:sz="0" w:space="0" w:color="auto"/>
@@ -15167,7 +15325,6 @@
                       <w:tr>
                         <w:trPr>
                           <w:trHeight w:val="245"/>
-                          <w:jc w:val="center"/>
                         </w:trPr>
                         <w:tc>
                           <w:tcPr>
@@ -15460,7 +15617,6 @@
                       <w:tr>
                         <w:trPr>
                           <w:trHeight w:val="245"/>
-                          <w:jc w:val="center"/>
                         </w:trPr>
                         <w:tc>
                           <w:tcPr>
@@ -15643,7 +15799,6 @@
                       <w:tr>
                         <w:trPr>
                           <w:trHeight w:val="245"/>
-                          <w:jc w:val="center"/>
                         </w:trPr>
                         <w:tc>
                           <w:tcPr>
@@ -15829,7 +15984,6 @@
                       <w:tr>
                         <w:trPr>
                           <w:trHeight w:val="245"/>
-                          <w:jc w:val="center"/>
                         </w:trPr>
                         <w:tc>
                           <w:tcPr>
@@ -16025,7 +16179,6 @@
                       <w:tr>
                         <w:trPr>
                           <w:trHeight w:val="245"/>
-                          <w:jc w:val="center"/>
                         </w:trPr>
                         <w:tc>
                           <w:tcPr>
@@ -16210,7 +16363,6 @@
                       <w:tr>
                         <w:trPr>
                           <w:trHeight w:val="245"/>
-                          <w:jc w:val="center"/>
                         </w:trPr>
                         <w:tc>
                           <w:tcPr>
@@ -16398,7 +16550,6 @@
                       <w:tr>
                         <w:trPr>
                           <w:trHeight w:val="245"/>
-                          <w:jc w:val="center"/>
                         </w:trPr>
                         <w:tc>
                           <w:tcPr>
@@ -16627,7 +16778,7 @@
                     </w:p>
                     <w:tbl>
                       <w:tblPr>
-                        <w:tblStyle w:val="TableGrid"/>
+                        <w:tblStyle w:val="Koordinatnamreatabele"/>
                         <w:tblW w:w="0" w:type="auto"/>
                         <w:jc w:val="center"/>
                         <w:tblBorders>
@@ -18136,179 +18287,6 @@
         <w:rPr>
           <w:lang w:eastAsia="sr-Latn-BA"/>
         </w:rPr>
-        <w:t>Similarly</w:t>
-      </w:r>
-      <w:r>
-        <w:rPr>
-          <w:lang w:eastAsia="sr-Latn-BA"/>
-        </w:rPr>
-        <w:t>,</w:t>
-      </w:r>
-      <w:r>
-        <w:rPr>
-          <w:lang w:eastAsia="sr-Latn-BA"/>
-        </w:rPr>
-        <w:t xml:space="preserve"> as in the case of </w:t>
-      </w:r>
-      <w:r>
-        <w:rPr>
-          <w:i/>
-          <w:lang w:eastAsia="sr-Latn-BA"/>
-        </w:rPr>
-        <w:t>W0</w:t>
-      </w:r>
-      <w:r>
-        <w:rPr>
-          <w:lang w:eastAsia="sr-Latn-BA"/>
-        </w:rPr>
-        <w:t xml:space="preserve">, if the arithmetic length of both edges that comes out of vertex </w:t>
-      </w:r>
-      <m:oMath>
-        <m:sSub>
-          <m:sSubPr>
-            <m:ctrlPr>
-              <w:rPr>
-                <w:rFonts w:ascii="Cambria Math" w:hAnsi="Cambria Math"/>
-                <w:i/>
-                <w:lang w:eastAsia="sr-Latn-BA"/>
-              </w:rPr>
-            </m:ctrlPr>
-          </m:sSubPr>
-          <m:e>
-            <m:r>
-              <w:rPr>
-                <w:rFonts w:ascii="Cambria Math" w:hAnsi="Cambria Math"/>
-                <w:lang w:eastAsia="sr-Latn-BA"/>
-              </w:rPr>
-              <m:t>v</m:t>
-            </m:r>
-          </m:e>
-          <m:sub>
-            <m:r>
-              <w:rPr>
-                <w:rFonts w:ascii="Cambria Math" w:hAnsi="Cambria Math"/>
-                <w:lang w:eastAsia="sr-Latn-BA"/>
-              </w:rPr>
-              <m:t>i</m:t>
-            </m:r>
-          </m:sub>
-        </m:sSub>
-      </m:oMath>
-      <w:r>
-        <w:rPr>
-          <w:lang w:eastAsia="sr-Latn-BA"/>
-        </w:rPr>
-        <w:t xml:space="preserve"> is longer, it is expected that a guard can see a larger pieces of polygon </w:t>
-      </w:r>
-      <w:r>
-        <w:rPr>
-          <w:i/>
-          <w:lang w:eastAsia="sr-Latn-BA"/>
-        </w:rPr>
-        <w:t>P</w:t>
-      </w:r>
-      <w:r>
-        <w:rPr>
-          <w:lang w:eastAsia="sr-Latn-BA"/>
-        </w:rPr>
-        <w:t xml:space="preserve">. This implies that the spectrum of camera installed at </w:t>
-      </w:r>
-      <m:oMath>
-        <m:sSub>
-          <m:sSubPr>
-            <m:ctrlPr>
-              <w:rPr>
-                <w:rFonts w:ascii="Cambria Math" w:hAnsi="Cambria Math"/>
-                <w:i/>
-                <w:lang w:eastAsia="sr-Latn-BA"/>
-              </w:rPr>
-            </m:ctrlPr>
-          </m:sSubPr>
-          <m:e>
-            <m:r>
-              <w:rPr>
-                <w:rFonts w:ascii="Cambria Math" w:hAnsi="Cambria Math"/>
-                <w:lang w:eastAsia="sr-Latn-BA"/>
-              </w:rPr>
-              <m:t>v</m:t>
-            </m:r>
-          </m:e>
-          <m:sub>
-            <m:r>
-              <w:rPr>
-                <w:rFonts w:ascii="Cambria Math" w:hAnsi="Cambria Math"/>
-                <w:lang w:eastAsia="sr-Latn-BA"/>
-              </w:rPr>
-              <m:t>i</m:t>
-            </m:r>
-          </m:sub>
-        </m:sSub>
-      </m:oMath>
-      <w:r>
-        <w:rPr>
-          <w:lang w:eastAsia="sr-Latn-BA"/>
-        </w:rPr>
-        <w:t xml:space="preserve"> </w:t>
-      </w:r>
-      <w:r>
-        <w:rPr>
-          <w:color w:val="FF0000"/>
-          <w:spacing w:val="0"/>
-          <w:lang w:eastAsia="sr-Latn-BA"/>
-        </w:rPr>
-        <w:t>must</w:t>
-      </w:r>
-      <w:r>
-        <w:rPr>
-          <w:color w:val="FF0000"/>
-          <w:spacing w:val="0"/>
-          <w:lang w:eastAsia="sr-Latn-BA"/>
-        </w:rPr>
-        <w:t xml:space="preserve"> be</w:t>
-      </w:r>
-      <w:r>
-        <w:rPr>
-          <w:lang w:eastAsia="sr-Latn-BA"/>
-        </w:rPr>
-        <w:t xml:space="preserve"> larger, which again implies that it shou</w:t>
-      </w:r>
-      <w:r>
-        <w:rPr>
-          <w:lang w:eastAsia="sr-Latn-BA"/>
-        </w:rPr>
-        <w:t>ld be of a higher quality, i.e.,</w:t>
-      </w:r>
-      <w:r>
-        <w:rPr>
-          <w:lang w:eastAsia="sr-Latn-BA"/>
-        </w:rPr>
-        <w:t xml:space="preserve"> a higher price.</w:t>
-      </w:r>
-    </w:p>
-    <w:p>
-      <w:pPr>
-        <w:pStyle w:val="Heading2"/>
-      </w:pPr>
-      <w:r>
-        <w:t>Settings and the choice of the Parameters</w:t>
-      </w:r>
-    </w:p>
-    <w:p>
-      <w:pPr>
-        <w:autoSpaceDE w:val="0"/>
-        <w:autoSpaceDN w:val="0"/>
-        <w:adjustRightInd w:val="0"/>
-        <w:spacing w:after="240"/>
-        <w:ind w:firstLine="288"/>
-        <w:jc w:val="both"/>
-        <w:rPr>
-          <w:lang w:eastAsia="sr-Latn-BA"/>
-        </w:rPr>
-      </w:pPr>
-      <w:r>
-        <w:rPr>
-          <w:lang w:eastAsia="sr-Latn-BA"/>
-        </w:rPr>
         <w:t>All variants of our algorithms were implemented in C++ with g++ 7.4</w:t>
       </w:r>
       <w:r>
@@ -18567,7 +18545,7 @@
       <w:hyperlink r:id="rId14" w:history="1">
         <w:r>
           <w:rPr>
-            <w:rStyle w:val="Hyperlink"/>
+            <w:rStyle w:val="Hiperveza"/>
             <w:lang w:eastAsia="sr-Latn-BA"/>
           </w:rPr>
           <w:t>https://github.com/milanagrbic/WOAGP</w:t>
@@ -18576,20 +18554,7 @@
     </w:p>
     <w:p>
       <w:pPr>
-        <w:autoSpaceDE w:val="0"/>
-        <w:autoSpaceDN w:val="0"/>
-        <w:adjustRightInd w:val="0"/>
-        <w:spacing w:after="240"/>
-        <w:ind w:firstLine="288"/>
-        <w:jc w:val="both"/>
-        <w:rPr>
-          <w:lang w:eastAsia="sr-Latn-BA"/>
-        </w:rPr>
-      </w:pPr>
-    </w:p>
-    <w:p>
-      <w:pPr>
-        <w:pStyle w:val="Heading2"/>
+        <w:pStyle w:val="Naslov2"/>
       </w:pPr>
       <w:r>
         <w:t>Results and Discussion</w:t>
@@ -18833,7 +18798,21 @@
         <w:rPr>
           <w:lang w:eastAsia="sr-Latn-BA"/>
         </w:rPr>
-        <w:t xml:space="preserve">– two </w:t>
+        <w:t xml:space="preserve">– </w:t>
+      </w:r>
+      <w:proofErr w:type="gramStart"/>
+      <w:r>
+        <w:rPr>
+          <w:lang w:eastAsia="sr-Latn-BA"/>
+        </w:rPr>
+        <w:t>two</w:t>
+      </w:r>
+      <w:proofErr w:type="gramEnd"/>
+      <w:r>
+        <w:rPr>
+          <w:lang w:eastAsia="sr-Latn-BA"/>
+        </w:rPr>
+        <w:t xml:space="preserve"> </w:t>
       </w:r>
       <w:r>
         <w:rPr>
@@ -18949,14 +18928,6 @@
         </w:rPr>
         <w:t>.</w:t>
       </w:r>
-    </w:p>
-    <w:p>
-      <w:pPr>
-        <w:autoSpaceDE w:val="0"/>
-        <w:autoSpaceDN w:val="0"/>
-        <w:adjustRightInd w:val="0"/>
-        <w:jc w:val="left"/>
-      </w:pPr>
     </w:p>
     <w:p>
       <w:pPr>
@@ -19010,14 +18981,7 @@
         <w:rPr>
           <w:lang w:eastAsia="sr-Latn-BA"/>
         </w:rPr>
-        <w:t xml:space="preserve">weight </w:t>
-      </w:r>
-      <w:r>
-        <w:rPr>
-          <w:lang w:eastAsia="sr-Latn-BA"/>
-        </w:rPr>
-        <w:lastRenderedPageBreak/>
-        <w:t>(97 instances per each</w:t>
+        <w:t>weight (97 instances per each</w:t>
       </w:r>
       <w:r>
         <w:rPr>
@@ -19314,7 +19278,14 @@
         <w:rPr>
           <w:lang w:eastAsia="sr-Latn-BA"/>
         </w:rPr>
-        <w:t>best (minimal) solutions achieved by the four heuristic algorithms (</w:t>
+        <w:t xml:space="preserve">best (minimal) solutions </w:t>
+      </w:r>
+      <w:r>
+        <w:rPr>
+          <w:lang w:eastAsia="sr-Latn-BA"/>
+        </w:rPr>
+        <w:lastRenderedPageBreak/>
+        <w:t>achieved by the four heuristic algorithms (</w:t>
       </w:r>
       <m:oMath>
         <m:r>
@@ -19698,6 +19669,7 @@
       <w:r>
         <w:rPr>
           <w:noProof/>
+          <w:lang w:val="sr-Latn-BA" w:eastAsia="sr-Latn-BA"/>
         </w:rPr>
         <mc:AlternateContent>
           <mc:Choice Requires="wps">
@@ -19705,10 +19677,10 @@
               <wp:anchor distT="45720" distB="45720" distL="114300" distR="114300" simplePos="0" relativeHeight="251663360" behindDoc="0" locked="0" layoutInCell="1" allowOverlap="1" wp14:anchorId="6D5D838C" wp14:editId="378C925D">
                 <wp:simplePos x="0" y="0"/>
                 <wp:positionH relativeFrom="margin">
-                  <wp:posOffset>240030</wp:posOffset>
+                  <wp:posOffset>430530</wp:posOffset>
                 </wp:positionH>
                 <wp:positionV relativeFrom="paragraph">
-                  <wp:posOffset>834390</wp:posOffset>
+                  <wp:posOffset>2303145</wp:posOffset>
                 </wp:positionV>
                 <wp:extent cx="6141720" cy="3116580"/>
                 <wp:effectExtent l="0" t="0" r="11430" b="26670"/>
@@ -19783,7 +19755,7 @@
                           </w:p>
                           <w:tbl>
                             <w:tblPr>
-                              <w:tblStyle w:val="TableGrid"/>
+                              <w:tblStyle w:val="Koordinatnamreatabele"/>
                               <w:tblW w:w="0" w:type="auto"/>
                               <w:jc w:val="center"/>
                               <w:tblBorders>
@@ -21413,7 +21385,7 @@
                           </w:p>
                           <w:tbl>
                             <w:tblPr>
-                              <w:tblStyle w:val="TableGrid"/>
+                              <w:tblStyle w:val="Koordinatnamreatabele"/>
                               <w:tblW w:w="0" w:type="auto"/>
                               <w:jc w:val="center"/>
                               <w:tblBorders>
@@ -22942,7 +22914,7 @@
           </mc:Choice>
           <mc:Fallback>
             <w:pict>
-              <v:shape w14:anchorId="6D5D838C" id="_x0000_s1027" type="#_x0000_t202" style="position:absolute;left:0;text-align:left;margin-left:18.9pt;margin-top:65.7pt;width:483.6pt;height:245.4pt;z-index:251663360;visibility:visible;mso-wrap-style:square;mso-width-percent:0;mso-height-percent:0;mso-wrap-distance-left:9pt;mso-wrap-distance-top:3.6pt;mso-wrap-distance-right:9pt;mso-wrap-distance-bottom:3.6pt;mso-position-horizontal:absolute;mso-position-horizontal-relative:margin;mso-position-vertical:absolute;mso-position-vertical-relative:text;mso-width-percent:0;mso-height-percent:0;mso-width-relative:margin;mso-height-relative:margin;v-text-anchor:top" o:gfxdata="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" strokecolor="white [3212]">
+              <v:shape w14:anchorId="6D5D838C" id="_x0000_s1027" type="#_x0000_t202" style="position:absolute;left:0;text-align:left;margin-left:33.9pt;margin-top:181.35pt;width:483.6pt;height:245.4pt;z-index:251663360;visibility:visible;mso-wrap-style:square;mso-width-percent:0;mso-height-percent:0;mso-wrap-distance-left:9pt;mso-wrap-distance-top:3.6pt;mso-wrap-distance-right:9pt;mso-wrap-distance-bottom:3.6pt;mso-position-horizontal:absolute;mso-position-horizontal-relative:margin;mso-position-vertical:absolute;mso-position-vertical-relative:text;mso-width-percent:0;mso-height-percent:0;mso-width-relative:margin;mso-height-relative:margin;v-text-anchor:top" o:gfxdata="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" strokecolor="white [3212]">
                 <v:textbox>
                   <w:txbxContent>
                     <w:p>
@@ -22983,7 +22955,7 @@
                     </w:p>
                     <w:tbl>
                       <w:tblPr>
-                        <w:tblStyle w:val="TableGrid"/>
+                        <w:tblStyle w:val="Koordinatnamreatabele"/>
                         <w:tblW w:w="0" w:type="auto"/>
                         <w:jc w:val="center"/>
                         <w:tblBorders>
@@ -24613,7 +24585,7 @@
                     </w:p>
                     <w:tbl>
                       <w:tblPr>
-                        <w:tblStyle w:val="TableGrid"/>
+                        <w:tblStyle w:val="Koordinatnamreatabele"/>
                         <w:tblW w:w="0" w:type="auto"/>
                         <w:jc w:val="center"/>
                         <w:tblBorders>
@@ -26245,13 +26217,7 @@
         <w:rPr>
           <w:lang w:eastAsia="sr-Latn-BA"/>
         </w:rPr>
-        <w:t xml:space="preserve">gorithms is </w:t>
-      </w:r>
-      <w:r>
-        <w:rPr>
-          <w:lang w:eastAsia="sr-Latn-BA"/>
-        </w:rPr>
-        <w:t xml:space="preserve">hybrid </w:t>
+        <w:t xml:space="preserve">gorithms is hybrid </w:t>
       </w:r>
       <w:r>
         <w:rPr>
@@ -26471,7 +26437,15 @@
           <w:spacing w:val="0"/>
           <w:lang w:eastAsia="sr-Latn-BA"/>
         </w:rPr>
-        <w:t>except for the two cases of Greedy</w:t>
+        <w:t xml:space="preserve">except for the two cases </w:t>
+      </w:r>
+      <w:r>
+        <w:rPr>
+          <w:color w:val="FF0000"/>
+          <w:spacing w:val="0"/>
+          <w:lang w:eastAsia="sr-Latn-BA"/>
+        </w:rPr>
+        <w:t>of Greedy</w:t>
       </w:r>
       <w:r>
         <w:rPr>
@@ -27020,14 +26994,7 @@
         <w:rPr>
           <w:lang w:eastAsia="sr-Latn-BA"/>
         </w:rPr>
-        <w:t xml:space="preserve">in more cases (on 6 </w:t>
-      </w:r>
-      <w:r>
-        <w:rPr>
-          <w:lang w:eastAsia="sr-Latn-BA"/>
-        </w:rPr>
-        <w:lastRenderedPageBreak/>
-        <w:t>instances) to the optim</w:t>
+        <w:t>in more cases (on 6 instances) to the optim</w:t>
       </w:r>
       <w:r>
         <w:rPr>
@@ -27267,7 +27234,14 @@
         <w:rPr>
           <w:lang w:eastAsia="sr-Latn-BA"/>
         </w:rPr>
-        <w:t>polygons with a larger area, more points are involved in the discrete set</w:t>
+        <w:t xml:space="preserve">polygons with a </w:t>
+      </w:r>
+      <w:r>
+        <w:rPr>
+          <w:lang w:eastAsia="sr-Latn-BA"/>
+        </w:rPr>
+        <w:lastRenderedPageBreak/>
+        <w:t>larger area, more points are involved in the discrete set</w:t>
       </w:r>
       <w:r>
         <w:rPr>
@@ -27347,574 +27321,24 @@
       </w:pPr>
       <w:r>
         <w:rPr>
-          <w:lang w:eastAsia="sr-Latn-BA"/>
-        </w:rPr>
-        <w:t>In case of the instances that include large-area polygons (</w:t>
-      </w:r>
-      <w:r>
-        <w:rPr>
-          <w:i/>
-          <w:lang w:eastAsia="sr-Latn-BA"/>
-        </w:rPr>
-        <w:t>FAT</w:t>
-      </w:r>
-      <w:r>
-        <w:rPr>
-          <w:lang w:eastAsia="sr-Latn-BA"/>
-        </w:rPr>
-        <w:t xml:space="preserve">) and weight </w:t>
-      </w:r>
-      <w:r>
-        <w:rPr>
-          <w:i/>
-          <w:lang w:eastAsia="sr-Latn-BA"/>
-        </w:rPr>
-        <w:t>W1</w:t>
-      </w:r>
-      <w:r>
-        <w:rPr>
-          <w:lang w:eastAsia="sr-Latn-BA"/>
-        </w:rPr>
-        <w:t xml:space="preserve"> (Table (4)</w:t>
-      </w:r>
-      <w:r>
-        <w:rPr>
-          <w:lang w:eastAsia="sr-Latn-BA"/>
-        </w:rPr>
-        <w:t>)</w:t>
-      </w:r>
-      <w:r>
-        <w:rPr>
-          <w:lang w:eastAsia="sr-Latn-BA"/>
-        </w:rPr>
-        <w:t xml:space="preserve">: the best heuristic algorithm w.r.t. solution quality is </w:t>
-      </w:r>
-      <w:r>
-        <w:rPr>
-          <w:lang w:eastAsia="sr-Latn-BA"/>
-        </w:rPr>
-        <w:t>G</w:t>
-      </w:r>
-      <w:r>
-        <w:rPr>
-          <w:sz w:val="16"/>
-          <w:szCs w:val="16"/>
-          <w:lang w:eastAsia="sr-Latn-BA"/>
-        </w:rPr>
-        <w:t>REEDY</w:t>
-      </w:r>
-      <w:r>
-        <w:rPr>
-          <w:lang w:eastAsia="sr-Latn-BA"/>
-        </w:rPr>
-        <w:t>-1+C</w:t>
-      </w:r>
-      <w:r>
-        <w:rPr>
-          <w:sz w:val="16"/>
-          <w:szCs w:val="16"/>
-          <w:lang w:eastAsia="sr-Latn-BA"/>
-        </w:rPr>
-        <w:t>PLEX</w:t>
-      </w:r>
-      <w:r>
-        <w:rPr>
-          <w:lang w:eastAsia="sr-Latn-BA"/>
-        </w:rPr>
-        <w:t xml:space="preserve"> which is able to match in 96 instances the quality of optimal solutions. Slightly worse results are delivered by </w:t>
-      </w:r>
-      <w:r>
-        <w:rPr>
-          <w:lang w:eastAsia="sr-Latn-BA"/>
-        </w:rPr>
-        <w:t>G</w:t>
-      </w:r>
-      <w:r>
-        <w:rPr>
-          <w:sz w:val="16"/>
-          <w:szCs w:val="16"/>
-          <w:lang w:eastAsia="sr-Latn-BA"/>
-        </w:rPr>
-        <w:t>REEDY</w:t>
-      </w:r>
-      <w:r>
-        <w:rPr>
-          <w:lang w:eastAsia="sr-Latn-BA"/>
-        </w:rPr>
-        <w:t>-1</w:t>
-      </w:r>
-      <w:r>
-        <w:rPr>
-          <w:lang w:eastAsia="sr-Latn-BA"/>
-        </w:rPr>
-        <w:t xml:space="preserve"> and </w:t>
-      </w:r>
-      <w:r>
-        <w:rPr>
-          <w:lang w:eastAsia="sr-Latn-BA"/>
-        </w:rPr>
-        <w:t>G</w:t>
-      </w:r>
-      <w:r>
-        <w:rPr>
-          <w:sz w:val="16"/>
-          <w:szCs w:val="16"/>
-          <w:lang w:eastAsia="sr-Latn-BA"/>
-        </w:rPr>
-        <w:t>REEDY</w:t>
-      </w:r>
-      <w:r>
-        <w:rPr>
-          <w:lang w:eastAsia="sr-Latn-BA"/>
-        </w:rPr>
-        <w:t>-2</w:t>
-      </w:r>
-      <w:r>
-        <w:rPr>
-          <w:lang w:eastAsia="sr-Latn-BA"/>
-        </w:rPr>
-        <w:t>. The obtained (heuristic) solutions of these two approaches are within 1% of optimal solutions and they are able to reach the quality of the optimal solution for 92 instances. Unfortunately, the runtimes in</w:t>
-      </w:r>
-      <w:r>
-        <w:rPr>
-          <w:lang w:eastAsia="sr-Latn-BA"/>
-        </w:rPr>
-        <w:t xml:space="preserve"> </w:t>
-      </w:r>
-      <w:r>
-        <w:rPr>
-          <w:lang w:eastAsia="sr-Latn-BA"/>
-        </w:rPr>
-        <w:t xml:space="preserve">comparison to the runtimes of </w:t>
-      </w:r>
-      <w:r>
-        <w:rPr>
-          <w:lang w:eastAsia="sr-Latn-BA"/>
-        </w:rPr>
-        <w:t>C</w:t>
-      </w:r>
-      <w:r>
-        <w:rPr>
-          <w:sz w:val="16"/>
-          <w:szCs w:val="16"/>
-          <w:lang w:eastAsia="sr-Latn-BA"/>
-        </w:rPr>
-        <w:t>PLEX</w:t>
-      </w:r>
-      <w:r>
-        <w:rPr>
-          <w:lang w:eastAsia="sr-Latn-BA"/>
-        </w:rPr>
-        <w:t xml:space="preserve"> are significantly higher for all of our heuristic approaches. However, the average runtime for </w:t>
-      </w:r>
-      <w:r>
-        <w:rPr>
-          <w:lang w:eastAsia="sr-Latn-BA"/>
-        </w:rPr>
-        <w:t>C</w:t>
-      </w:r>
-      <w:r>
-        <w:rPr>
-          <w:sz w:val="16"/>
-          <w:szCs w:val="16"/>
-          <w:lang w:eastAsia="sr-Latn-BA"/>
-        </w:rPr>
-        <w:t>P</w:t>
-      </w:r>
-      <w:r>
-        <w:rPr>
-          <w:lang w:eastAsia="sr-Latn-BA"/>
-        </w:rPr>
-        <w:t xml:space="preserve"> is a bit higher that the avg. runtimes of the heuristic approaches. Again, average</w:t>
-      </w:r>
-      <w:r>
-        <w:rPr>
-          <w:lang w:eastAsia="sr-Latn-BA"/>
-        </w:rPr>
-        <w:t xml:space="preserve"> </w:t>
-      </w:r>
-      <w:r>
-        <w:rPr>
-          <w:lang w:eastAsia="sr-Latn-BA"/>
-        </w:rPr>
-        <w:t>standard deviation for each heuristic method is rather small w.r.t. optimal solutions, indicating good quality of the proposed algorithms.</w:t>
-      </w:r>
-    </w:p>
-    <w:p>
-      <w:pPr>
-        <w:pStyle w:val="bulletlist"/>
-        <w:numPr>
-          <w:ilvl w:val="0"/>
-          <w:numId w:val="23"/>
-        </w:numPr>
-        <w:rPr>
-          <w:color w:val="FF0000"/>
-          <w:lang w:eastAsia="sr-Latn-BA"/>
-        </w:rPr>
-      </w:pPr>
-      <w:r>
-        <w:rPr>
-          <w:color w:val="FF0000"/>
-          <w:lang w:eastAsia="sr-Latn-BA"/>
-        </w:rPr>
-        <w:t xml:space="preserve">If we compare the execution times of </w:t>
-      </w:r>
-      <w:r>
-        <w:rPr>
-          <w:color w:val="FF0000"/>
-          <w:lang w:eastAsia="sr-Latn-BA"/>
-        </w:rPr>
-        <w:t>the</w:t>
-      </w:r>
-      <w:r>
-        <w:rPr>
-          <w:color w:val="FF0000"/>
-          <w:lang w:eastAsia="sr-Latn-BA"/>
-        </w:rPr>
-        <w:t xml:space="preserve"> algorithms with respect to the weight type (W0 and W1), we </w:t>
-      </w:r>
-      <w:r>
-        <w:rPr>
-          <w:color w:val="FF0000"/>
-          <w:lang w:eastAsia="sr-Latn-BA"/>
-        </w:rPr>
-        <w:t>see</w:t>
-      </w:r>
-      <w:r>
-        <w:rPr>
-          <w:color w:val="FF0000"/>
-          <w:lang w:eastAsia="sr-Latn-BA"/>
-        </w:rPr>
-        <w:t xml:space="preserve"> that </w:t>
-      </w:r>
-      <w:r>
-        <w:rPr>
-          <w:color w:val="FF0000"/>
-          <w:lang w:eastAsia="sr-Latn-BA"/>
-        </w:rPr>
-        <w:t xml:space="preserve">all algorithms needs more time to find solution for the case of W0 weight type. A possible reason lies in the fact that algorithms for W0 type </w:t>
-      </w:r>
-      <w:r>
-        <w:rPr>
-          <w:color w:val="FF0000"/>
-          <w:lang w:eastAsia="sr-Latn-BA"/>
-        </w:rPr>
-        <w:t>need more guards to construct a complete solution in comparison to the</w:t>
-      </w:r>
-      <w:r>
-        <w:rPr>
-          <w:color w:val="FF0000"/>
-          <w:lang w:eastAsia="sr-Latn-BA"/>
-        </w:rPr>
-        <w:t xml:space="preserve"> case W1, where </w:t>
-      </w:r>
-      <w:r>
-        <w:rPr>
-          <w:color w:val="FF0000"/>
-          <w:lang w:eastAsia="sr-Latn-BA"/>
-        </w:rPr>
-        <w:t xml:space="preserve">the </w:t>
-      </w:r>
-      <w:r>
-        <w:rPr>
-          <w:color w:val="FF0000"/>
-          <w:lang w:eastAsia="sr-Latn-BA"/>
-        </w:rPr>
-        <w:t>c</w:t>
-      </w:r>
-      <w:r>
-        <w:rPr>
-          <w:color w:val="FF0000"/>
-          <w:lang w:eastAsia="sr-Latn-BA"/>
-        </w:rPr>
-        <w:t xml:space="preserve">orresponding complete solution </w:t>
-      </w:r>
-      <w:r>
-        <w:rPr>
-          <w:color w:val="FF0000"/>
-          <w:lang w:eastAsia="sr-Latn-BA"/>
-        </w:rPr>
-        <w:t xml:space="preserve">often </w:t>
-      </w:r>
-      <w:r>
-        <w:rPr>
-          <w:color w:val="FF0000"/>
-          <w:lang w:eastAsia="sr-Latn-BA"/>
-        </w:rPr>
-        <w:t xml:space="preserve">has smaller cardinality (more guards are necessary up to completion), see </w:t>
-      </w:r>
-      <w:r>
-        <w:rPr>
-          <w:color w:val="FF0000"/>
-          <w:lang w:eastAsia="sr-Latn-BA"/>
-        </w:rPr>
-        <w:t xml:space="preserve">the </w:t>
-      </w:r>
-      <w:r>
-        <w:rPr>
-          <w:color w:val="FF0000"/>
-          <w:lang w:eastAsia="sr-Latn-BA"/>
-        </w:rPr>
-        <w:t>column 3 of Table 1 and 2. The latter implies that the greedy heuristic in that case needs less iterations, so, the execution time is smaller.</w:t>
-      </w:r>
-    </w:p>
-    <w:p>
-      <w:pPr>
-        <w:pStyle w:val="bulletlist"/>
-        <w:numPr>
-          <w:ilvl w:val="0"/>
-          <w:numId w:val="23"/>
-        </w:numPr>
-        <w:rPr>
-          <w:color w:val="FF0000"/>
-          <w:lang w:eastAsia="sr-Latn-BA"/>
-        </w:rPr>
-      </w:pPr>
-      <w:r>
-        <w:rPr>
-          <w:lang w:eastAsia="sr-Latn-BA"/>
-        </w:rPr>
-        <w:t xml:space="preserve">Concerning the percentage of covering of polygons for the best solutions (found by </w:t>
-      </w:r>
-      <w:r>
-        <w:rPr>
-          <w:lang w:eastAsia="sr-Latn-BA"/>
-        </w:rPr>
-        <w:t>C</w:t>
-      </w:r>
-      <w:r>
-        <w:rPr>
-          <w:sz w:val="16"/>
-          <w:szCs w:val="16"/>
-          <w:lang w:eastAsia="sr-Latn-BA"/>
-        </w:rPr>
-        <w:t>PLEX</w:t>
-      </w:r>
-      <w:r>
-        <w:rPr>
-          <w:lang w:eastAsia="sr-Latn-BA"/>
-        </w:rPr>
-        <w:t xml:space="preserve">) we noticed that </w:t>
-      </w:r>
-      <w:r>
-        <w:rPr>
-          <w:i/>
-          <w:lang w:eastAsia="sr-Latn-BA"/>
-        </w:rPr>
-        <w:t>FAT</w:t>
-      </w:r>
-      <w:r>
-        <w:rPr>
-          <w:lang w:eastAsia="sr-Latn-BA"/>
-        </w:rPr>
-        <w:t xml:space="preserve"> instances are covered in almost all cases (see Fig. 2 and</w:t>
-      </w:r>
-      <w:r>
-        <w:rPr>
-          <w:lang w:eastAsia="sr-Latn-BA"/>
-        </w:rPr>
-        <w:t xml:space="preserve"> </w:t>
-      </w:r>
-      <w:r>
-        <w:rPr>
-          <w:lang w:eastAsia="sr-Latn-BA"/>
-        </w:rPr>
-        <w:t>3 and the blue curve).</w:t>
-      </w:r>
-    </w:p>
-    <w:p>
-      <w:pPr>
-        <w:pStyle w:val="bulletlist"/>
-        <w:numPr>
-          <w:ilvl w:val="0"/>
-          <w:numId w:val="23"/>
-        </w:numPr>
-        <w:rPr>
-          <w:color w:val="FF0000"/>
-          <w:lang w:eastAsia="sr-Latn-BA"/>
-        </w:rPr>
-      </w:pPr>
-      <w:r>
-        <w:rPr>
-          <w:lang w:eastAsia="sr-Latn-BA"/>
-        </w:rPr>
-        <w:t xml:space="preserve">Concerning the </w:t>
-      </w:r>
-      <w:proofErr w:type="spellStart"/>
-      <w:r>
-        <w:rPr>
-          <w:i/>
-          <w:lang w:eastAsia="sr-Latn-BA"/>
-        </w:rPr>
-        <w:t>MinArea</w:t>
-      </w:r>
-      <w:proofErr w:type="spellEnd"/>
-      <w:r>
-        <w:rPr>
-          <w:lang w:eastAsia="sr-Latn-BA"/>
-        </w:rPr>
-        <w:t xml:space="preserve"> </w:t>
-      </w:r>
-      <w:r>
-        <w:rPr>
-          <w:lang w:eastAsia="sr-Latn-BA"/>
-        </w:rPr>
-        <w:t xml:space="preserve">instances, it gets harder to cover all polygon and in </w:t>
-      </w:r>
-      <w:proofErr w:type="spellStart"/>
-      <w:r>
-        <w:rPr>
-          <w:lang w:eastAsia="sr-Latn-BA"/>
-        </w:rPr>
-        <w:t>allmost</w:t>
-      </w:r>
-      <w:proofErr w:type="spellEnd"/>
-      <w:r>
-        <w:rPr>
-          <w:lang w:eastAsia="sr-Latn-BA"/>
-        </w:rPr>
-        <w:t xml:space="preserve"> all cases the</w:t>
-      </w:r>
-      <w:r>
-        <w:rPr>
-          <w:lang w:eastAsia="sr-Latn-BA"/>
-        </w:rPr>
-        <w:t xml:space="preserve"> </w:t>
-      </w:r>
-      <w:r>
-        <w:rPr>
-          <w:lang w:eastAsia="sr-Latn-BA"/>
-        </w:rPr>
-        <w:t xml:space="preserve">whole area of polygon </w:t>
-      </w:r>
-      <w:r>
-        <w:rPr>
-          <w:i/>
-          <w:lang w:eastAsia="sr-Latn-BA"/>
-        </w:rPr>
-        <w:t>P</w:t>
-      </w:r>
-      <w:r>
-        <w:rPr>
-          <w:lang w:eastAsia="sr-Latn-BA"/>
-        </w:rPr>
-        <w:t xml:space="preserve"> cannot be covered. For these instances, we see</w:t>
-      </w:r>
-      <w:r>
-        <w:rPr>
-          <w:lang w:eastAsia="sr-Latn-BA"/>
-        </w:rPr>
-        <w:t xml:space="preserve"> </w:t>
-      </w:r>
-      <w:r>
-        <w:rPr>
-          <w:lang w:eastAsia="sr-Latn-BA"/>
-        </w:rPr>
-        <w:t>that the solutions cover more regions of small–area polygons when weight</w:t>
-      </w:r>
-      <w:r>
-        <w:rPr>
-          <w:lang w:eastAsia="sr-Latn-BA"/>
-        </w:rPr>
-        <w:t xml:space="preserve"> </w:t>
-      </w:r>
-      <w:r>
-        <w:rPr>
-          <w:i/>
-          <w:lang w:eastAsia="sr-Latn-BA"/>
-        </w:rPr>
-        <w:t>W1</w:t>
-      </w:r>
-      <w:r>
-        <w:rPr>
-          <w:lang w:eastAsia="sr-Latn-BA"/>
-        </w:rPr>
-        <w:t xml:space="preserve"> is considered then when considering </w:t>
-      </w:r>
-      <w:r>
-        <w:rPr>
-          <w:i/>
-          <w:lang w:eastAsia="sr-Latn-BA"/>
-        </w:rPr>
-        <w:t>W0</w:t>
-      </w:r>
-      <w:r>
-        <w:rPr>
-          <w:lang w:eastAsia="sr-Latn-BA"/>
-        </w:rPr>
-        <w:t xml:space="preserve"> (</w:t>
-      </w:r>
-      <m:oMath>
-        <m:r>
-          <w:rPr>
-            <w:rFonts w:ascii="Cambria Math" w:hAnsi="Cambria Math"/>
-            <w:lang w:eastAsia="sr-Latn-BA"/>
-          </w:rPr>
-          <m:t>≈ 93%</m:t>
-        </m:r>
-      </m:oMath>
-      <w:r>
-        <w:rPr>
-          <w:lang w:eastAsia="sr-Latn-BA"/>
-        </w:rPr>
-        <w:t xml:space="preserve"> vs. </w:t>
-      </w:r>
-      <m:oMath>
-        <m:r>
-          <w:rPr>
-            <w:rFonts w:ascii="Cambria Math" w:hAnsi="Cambria Math"/>
-            <w:lang w:eastAsia="sr-Latn-BA"/>
-          </w:rPr>
-          <m:t>≈ 85%</m:t>
-        </m:r>
-      </m:oMath>
-      <w:r>
-        <w:rPr>
-          <w:lang w:eastAsia="sr-Latn-BA"/>
-        </w:rPr>
-        <w:t>).</w:t>
-      </w:r>
-      <w:r>
-        <w:rPr>
-          <w:lang w:eastAsia="sr-Latn-BA"/>
-        </w:rPr>
-        <w:t xml:space="preserve"> </w:t>
-      </w:r>
-      <w:r>
-        <w:rPr>
-          <w:color w:val="FF0000"/>
-          <w:lang w:eastAsia="sr-Latn-BA"/>
-        </w:rPr>
-        <w:t>From Figures 2 and 3 one can conclude that the proposed algorithms are more suitable for polygons of large areas and wide interior than for the polygons with small areas and tiny interior.</w:t>
-      </w:r>
-    </w:p>
-    <w:p>
-      <w:pPr>
-        <w:pStyle w:val="bulletlist"/>
-        <w:rPr>
-          <w:lang w:eastAsia="sr-Latn-BA"/>
-        </w:rPr>
-      </w:pPr>
-      <w:r>
-        <w:rPr>
           <w:noProof/>
-        </w:rPr>
-        <w:lastRenderedPageBreak/>
+          <w:lang w:eastAsia="sr-Latn-BA"/>
+        </w:rPr>
         <mc:AlternateContent>
           <mc:Choice Requires="wps">
             <w:drawing>
-              <wp:anchor distT="45720" distB="45720" distL="114300" distR="114300" simplePos="0" relativeHeight="251665408" behindDoc="0" locked="0" layoutInCell="1" allowOverlap="1" wp14:anchorId="5E7E34A7" wp14:editId="2AB6E421">
+              <wp:anchor distT="45720" distB="45720" distL="114300" distR="114300" simplePos="0" relativeHeight="251667456" behindDoc="0" locked="0" layoutInCell="1" allowOverlap="1">
                 <wp:simplePos x="0" y="0"/>
                 <wp:positionH relativeFrom="column">
-                  <wp:posOffset>322580</wp:posOffset>
+                  <wp:posOffset>12065</wp:posOffset>
                 </wp:positionH>
                 <wp:positionV relativeFrom="paragraph">
-                  <wp:posOffset>597535</wp:posOffset>
+                  <wp:posOffset>724535</wp:posOffset>
                 </wp:positionV>
-                <wp:extent cx="5995035" cy="7513320"/>
-                <wp:effectExtent l="0" t="0" r="24765" b="11430"/>
+                <wp:extent cx="6610350" cy="7409180"/>
+                <wp:effectExtent l="0" t="0" r="0" b="1270"/>
                 <wp:wrapSquare wrapText="bothSides"/>
-                <wp:docPr id="12" name="Okvir za tekst 2"/>
+                <wp:docPr id="2" name="Okvir za tekst 2"/>
                 <wp:cNvGraphicFramePr>
                   <a:graphicFrameLocks xmlns:a="http://schemas.openxmlformats.org/drawingml/2006/main"/>
                 </wp:cNvGraphicFramePr>
@@ -27927,7 +27351,7 @@
                       <wps:spPr bwMode="auto">
                         <a:xfrm>
                           <a:off x="0" y="0"/>
-                          <a:ext cx="5995035" cy="7513320"/>
+                          <a:ext cx="6610350" cy="7409180"/>
                         </a:xfrm>
                         <a:prstGeom prst="rect">
                           <a:avLst/>
@@ -27936,9 +27360,7 @@
                           <a:srgbClr val="FFFFFF"/>
                         </a:solidFill>
                         <a:ln w="9525">
-                          <a:solidFill>
-                            <a:schemeClr val="bg1"/>
-                          </a:solidFill>
+                          <a:noFill/>
                           <a:miter lim="800000"/>
                           <a:headEnd/>
                           <a:tailEnd/>
@@ -27950,9 +27372,10 @@
                             <w:r>
                               <w:rPr>
                                 <w:noProof/>
+                                <w:lang w:val="sr-Latn-BA" w:eastAsia="sr-Latn-BA"/>
                               </w:rPr>
                               <w:drawing>
-                                <wp:inline distT="0" distB="0" distL="0" distR="0" wp14:anchorId="23FC2E52" wp14:editId="1C89C028">
+                                <wp:inline distT="0" distB="0" distL="0" distR="0" wp14:anchorId="1E161298" wp14:editId="4FD41EB2">
                                   <wp:extent cx="5021580" cy="2128051"/>
                                   <wp:effectExtent l="0" t="0" r="7620" b="5715"/>
                                   <wp:docPr id="21" name="Slika 13"/>
@@ -28015,9 +27438,10 @@
                             <w:r>
                               <w:rPr>
                                 <w:noProof/>
+                                <w:lang w:val="sr-Latn-BA" w:eastAsia="sr-Latn-BA"/>
                               </w:rPr>
                               <w:drawing>
-                                <wp:inline distT="0" distB="0" distL="0" distR="0" wp14:anchorId="6B9D7321" wp14:editId="1256A676">
+                                <wp:inline distT="0" distB="0" distL="0" distR="0" wp14:anchorId="68A1BD2D" wp14:editId="1FE35B30">
                                   <wp:extent cx="5044440" cy="2152521"/>
                                   <wp:effectExtent l="0" t="0" r="3810" b="635"/>
                                   <wp:docPr id="22" name="Slika 15"/>
@@ -28086,9 +27510,10 @@
                             <w:r>
                               <w:rPr>
                                 <w:noProof/>
+                                <w:lang w:val="sr-Latn-BA" w:eastAsia="sr-Latn-BA"/>
                               </w:rPr>
                               <w:drawing>
-                                <wp:inline distT="0" distB="0" distL="0" distR="0" wp14:anchorId="213CBEE2" wp14:editId="3273988D">
+                                <wp:inline distT="0" distB="0" distL="0" distR="0" wp14:anchorId="67DB3F20" wp14:editId="61119B45">
                                   <wp:extent cx="5052060" cy="1987532"/>
                                   <wp:effectExtent l="0" t="0" r="0" b="0"/>
                                   <wp:docPr id="23" name="Slika 16"/>
@@ -28163,16 +27588,17 @@
           </mc:Choice>
           <mc:Fallback>
             <w:pict>
-              <v:shape w14:anchorId="5E7E34A7" id="_x0000_s1028" type="#_x0000_t202" style="position:absolute;left:0;text-align:left;margin-left:25.4pt;margin-top:47.05pt;width:472.05pt;height:591.6pt;z-index:251665408;visibility:visible;mso-wrap-style:square;mso-width-percent:0;mso-height-percent:0;mso-wrap-distance-left:9pt;mso-wrap-distance-top:3.6pt;mso-wrap-distance-right:9pt;mso-wrap-distance-bottom:3.6pt;mso-position-horizontal:absolute;mso-position-horizontal-relative:text;mso-position-vertical:absolute;mso-position-vertical-relative:text;mso-width-percent:0;mso-height-percent:0;mso-width-relative:margin;mso-height-relative:margin;v-text-anchor:top" o:gfxdata="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" strokecolor="white [3212]">
+              <v:shape id="_x0000_s1028" type="#_x0000_t202" style="position:absolute;left:0;text-align:left;margin-left:.95pt;margin-top:57.05pt;width:520.5pt;height:583.4pt;z-index:251667456;visibility:visible;mso-wrap-style:square;mso-width-percent:0;mso-height-percent:0;mso-wrap-distance-left:9pt;mso-wrap-distance-top:3.6pt;mso-wrap-distance-right:9pt;mso-wrap-distance-bottom:3.6pt;mso-position-horizontal:absolute;mso-position-horizontal-relative:text;mso-position-vertical:absolute;mso-position-vertical-relative:text;mso-width-percent:0;mso-height-percent:0;mso-width-relative:margin;mso-height-relative:margin;v-text-anchor:top" o:gfxdata="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" stroked="f">
                 <v:textbox>
                   <w:txbxContent>
                     <w:p>
                       <w:r>
                         <w:rPr>
                           <w:noProof/>
+                          <w:lang w:val="sr-Latn-BA" w:eastAsia="sr-Latn-BA"/>
                         </w:rPr>
                         <w:drawing>
-                          <wp:inline distT="0" distB="0" distL="0" distR="0" wp14:anchorId="23FC2E52" wp14:editId="1C89C028">
+                          <wp:inline distT="0" distB="0" distL="0" distR="0" wp14:anchorId="1E161298" wp14:editId="4FD41EB2">
                             <wp:extent cx="5021580" cy="2128051"/>
                             <wp:effectExtent l="0" t="0" r="7620" b="5715"/>
                             <wp:docPr id="21" name="Slika 13"/>
@@ -28235,9 +27661,10 @@
                       <w:r>
                         <w:rPr>
                           <w:noProof/>
+                          <w:lang w:val="sr-Latn-BA" w:eastAsia="sr-Latn-BA"/>
                         </w:rPr>
                         <w:drawing>
-                          <wp:inline distT="0" distB="0" distL="0" distR="0" wp14:anchorId="6B9D7321" wp14:editId="1256A676">
+                          <wp:inline distT="0" distB="0" distL="0" distR="0" wp14:anchorId="68A1BD2D" wp14:editId="1FE35B30">
                             <wp:extent cx="5044440" cy="2152521"/>
                             <wp:effectExtent l="0" t="0" r="3810" b="635"/>
                             <wp:docPr id="22" name="Slika 15"/>
@@ -28306,9 +27733,10 @@
                       <w:r>
                         <w:rPr>
                           <w:noProof/>
+                          <w:lang w:val="sr-Latn-BA" w:eastAsia="sr-Latn-BA"/>
                         </w:rPr>
                         <w:drawing>
-                          <wp:inline distT="0" distB="0" distL="0" distR="0" wp14:anchorId="213CBEE2" wp14:editId="3273988D">
+                          <wp:inline distT="0" distB="0" distL="0" distR="0" wp14:anchorId="67DB3F20" wp14:editId="61119B45">
                             <wp:extent cx="5052060" cy="1987532"/>
                             <wp:effectExtent l="0" t="0" r="0" b="0"/>
                             <wp:docPr id="23" name="Slika 16"/>
@@ -28372,10 +27800,567 @@
           </mc:Fallback>
         </mc:AlternateContent>
       </w:r>
+      <w:r>
+        <w:rPr>
+          <w:lang w:eastAsia="sr-Latn-BA"/>
+        </w:rPr>
+        <w:t>In case of the instances that include large-area polygons (</w:t>
+      </w:r>
+      <w:r>
+        <w:rPr>
+          <w:i/>
+          <w:lang w:eastAsia="sr-Latn-BA"/>
+        </w:rPr>
+        <w:t>FAT</w:t>
+      </w:r>
+      <w:r>
+        <w:rPr>
+          <w:lang w:eastAsia="sr-Latn-BA"/>
+        </w:rPr>
+        <w:t xml:space="preserve">) and weight </w:t>
+      </w:r>
+      <w:r>
+        <w:rPr>
+          <w:i/>
+          <w:lang w:eastAsia="sr-Latn-BA"/>
+        </w:rPr>
+        <w:t>W1</w:t>
+      </w:r>
+      <w:r>
+        <w:rPr>
+          <w:lang w:eastAsia="sr-Latn-BA"/>
+        </w:rPr>
+        <w:t xml:space="preserve"> (Table (4)</w:t>
+      </w:r>
+      <w:r>
+        <w:rPr>
+          <w:lang w:eastAsia="sr-Latn-BA"/>
+        </w:rPr>
+        <w:t>)</w:t>
+      </w:r>
+      <w:r>
+        <w:rPr>
+          <w:lang w:eastAsia="sr-Latn-BA"/>
+        </w:rPr>
+        <w:t xml:space="preserve">: the best heuristic algorithm w.r.t. solution quality is </w:t>
+      </w:r>
+      <w:r>
+        <w:rPr>
+          <w:lang w:eastAsia="sr-Latn-BA"/>
+        </w:rPr>
+        <w:t>G</w:t>
+      </w:r>
+      <w:r>
+        <w:rPr>
+          <w:sz w:val="16"/>
+          <w:szCs w:val="16"/>
+          <w:lang w:eastAsia="sr-Latn-BA"/>
+        </w:rPr>
+        <w:t>REEDY</w:t>
+      </w:r>
+      <w:r>
+        <w:rPr>
+          <w:lang w:eastAsia="sr-Latn-BA"/>
+        </w:rPr>
+        <w:t>-1+C</w:t>
+      </w:r>
+      <w:r>
+        <w:rPr>
+          <w:sz w:val="16"/>
+          <w:szCs w:val="16"/>
+          <w:lang w:eastAsia="sr-Latn-BA"/>
+        </w:rPr>
+        <w:t>PLEX</w:t>
+      </w:r>
+      <w:r>
+        <w:rPr>
+          <w:lang w:eastAsia="sr-Latn-BA"/>
+        </w:rPr>
+        <w:t xml:space="preserve"> which is able to match in 96 instances the quality of </w:t>
+      </w:r>
+      <w:r>
+        <w:rPr>
+          <w:lang w:eastAsia="sr-Latn-BA"/>
+        </w:rPr>
+        <w:t xml:space="preserve">optimal solutions. Slightly worse results are delivered by </w:t>
+      </w:r>
+      <w:r>
+        <w:rPr>
+          <w:lang w:eastAsia="sr-Latn-BA"/>
+        </w:rPr>
+        <w:t>G</w:t>
+      </w:r>
+      <w:r>
+        <w:rPr>
+          <w:sz w:val="16"/>
+          <w:szCs w:val="16"/>
+          <w:lang w:eastAsia="sr-Latn-BA"/>
+        </w:rPr>
+        <w:t>REEDY</w:t>
+      </w:r>
+      <w:r>
+        <w:rPr>
+          <w:lang w:eastAsia="sr-Latn-BA"/>
+        </w:rPr>
+        <w:t>-1</w:t>
+      </w:r>
+      <w:r>
+        <w:rPr>
+          <w:lang w:eastAsia="sr-Latn-BA"/>
+        </w:rPr>
+        <w:t xml:space="preserve"> and </w:t>
+      </w:r>
+      <w:r>
+        <w:rPr>
+          <w:lang w:eastAsia="sr-Latn-BA"/>
+        </w:rPr>
+        <w:t>G</w:t>
+      </w:r>
+      <w:r>
+        <w:rPr>
+          <w:sz w:val="16"/>
+          <w:szCs w:val="16"/>
+          <w:lang w:eastAsia="sr-Latn-BA"/>
+        </w:rPr>
+        <w:t>REEDY</w:t>
+      </w:r>
+      <w:r>
+        <w:rPr>
+          <w:lang w:eastAsia="sr-Latn-BA"/>
+        </w:rPr>
+        <w:t>-2</w:t>
+      </w:r>
+      <w:r>
+        <w:rPr>
+          <w:lang w:eastAsia="sr-Latn-BA"/>
+        </w:rPr>
+        <w:t>. The obtained (heuristic) solutions of these two approaches are within 1% of optimal solutions and they are able to reach the quality of the optimal solution for 92 instances. Unfortunately, the runtimes in</w:t>
+      </w:r>
+      <w:r>
+        <w:rPr>
+          <w:lang w:eastAsia="sr-Latn-BA"/>
+        </w:rPr>
+        <w:t xml:space="preserve"> </w:t>
+      </w:r>
+      <w:r>
+        <w:rPr>
+          <w:lang w:eastAsia="sr-Latn-BA"/>
+        </w:rPr>
+        <w:t xml:space="preserve">comparison to the runtimes of </w:t>
+      </w:r>
+      <w:r>
+        <w:rPr>
+          <w:lang w:eastAsia="sr-Latn-BA"/>
+        </w:rPr>
+        <w:t>C</w:t>
+      </w:r>
+      <w:r>
+        <w:rPr>
+          <w:sz w:val="16"/>
+          <w:szCs w:val="16"/>
+          <w:lang w:eastAsia="sr-Latn-BA"/>
+        </w:rPr>
+        <w:t>PLEX</w:t>
+      </w:r>
+      <w:r>
+        <w:rPr>
+          <w:lang w:eastAsia="sr-Latn-BA"/>
+        </w:rPr>
+        <w:t xml:space="preserve"> are significantly higher for all of our heuristic approaches. However, the average runtime for </w:t>
+      </w:r>
+      <w:r>
+        <w:rPr>
+          <w:lang w:eastAsia="sr-Latn-BA"/>
+        </w:rPr>
+        <w:t>C</w:t>
+      </w:r>
+      <w:r>
+        <w:rPr>
+          <w:sz w:val="16"/>
+          <w:szCs w:val="16"/>
+          <w:lang w:eastAsia="sr-Latn-BA"/>
+        </w:rPr>
+        <w:t>P</w:t>
+      </w:r>
+      <w:r>
+        <w:rPr>
+          <w:lang w:eastAsia="sr-Latn-BA"/>
+        </w:rPr>
+        <w:t xml:space="preserve"> is a bit higher that the avg. runtimes of the heuristic approaches. Again, </w:t>
+      </w:r>
+      <w:bookmarkStart w:id="10" w:name="_GoBack"/>
+      <w:bookmarkEnd w:id="10"/>
+      <w:r>
+        <w:rPr>
+          <w:lang w:eastAsia="sr-Latn-BA"/>
+        </w:rPr>
+        <w:lastRenderedPageBreak/>
+        <w:t>average</w:t>
+      </w:r>
+      <w:r>
+        <w:rPr>
+          <w:lang w:eastAsia="sr-Latn-BA"/>
+        </w:rPr>
+        <w:t xml:space="preserve"> </w:t>
+      </w:r>
+      <w:r>
+        <w:rPr>
+          <w:lang w:eastAsia="sr-Latn-BA"/>
+        </w:rPr>
+        <w:t>standard deviation for each heuristic method is rather small w.r.t. optimal solutions, indicating good quality of the proposed algorithms.</w:t>
+      </w:r>
     </w:p>
     <w:p>
       <w:pPr>
-        <w:pStyle w:val="Heading1"/>
+        <w:pStyle w:val="bulletlist"/>
+        <w:numPr>
+          <w:ilvl w:val="0"/>
+          <w:numId w:val="23"/>
+        </w:numPr>
+        <w:rPr>
+          <w:color w:val="FF0000"/>
+          <w:lang w:eastAsia="sr-Latn-BA"/>
+        </w:rPr>
+      </w:pPr>
+      <w:r>
+        <w:rPr>
+          <w:color w:val="FF0000"/>
+          <w:lang w:eastAsia="sr-Latn-BA"/>
+        </w:rPr>
+        <w:t xml:space="preserve">If we compare the execution times of </w:t>
+      </w:r>
+      <w:r>
+        <w:rPr>
+          <w:color w:val="FF0000"/>
+          <w:lang w:eastAsia="sr-Latn-BA"/>
+        </w:rPr>
+        <w:t>the</w:t>
+      </w:r>
+      <w:r>
+        <w:rPr>
+          <w:color w:val="FF0000"/>
+          <w:lang w:eastAsia="sr-Latn-BA"/>
+        </w:rPr>
+        <w:t xml:space="preserve"> algorithms with respect to the weight type (W0 and W1), we </w:t>
+      </w:r>
+      <w:r>
+        <w:rPr>
+          <w:color w:val="FF0000"/>
+          <w:lang w:eastAsia="sr-Latn-BA"/>
+        </w:rPr>
+        <w:t>see</w:t>
+      </w:r>
+      <w:r>
+        <w:rPr>
+          <w:color w:val="FF0000"/>
+          <w:lang w:eastAsia="sr-Latn-BA"/>
+        </w:rPr>
+        <w:t xml:space="preserve"> that </w:t>
+      </w:r>
+      <w:r>
+        <w:rPr>
+          <w:color w:val="FF0000"/>
+          <w:lang w:eastAsia="sr-Latn-BA"/>
+        </w:rPr>
+        <w:t xml:space="preserve">all algorithms needs more time to find solution for the case of W0 weight type. A possible reason lies in the fact that algorithms for W0 type </w:t>
+      </w:r>
+      <w:r>
+        <w:rPr>
+          <w:color w:val="FF0000"/>
+          <w:lang w:eastAsia="sr-Latn-BA"/>
+        </w:rPr>
+        <w:t>need more guards to construct a complete solution in comparison to the</w:t>
+      </w:r>
+      <w:r>
+        <w:rPr>
+          <w:color w:val="FF0000"/>
+          <w:lang w:eastAsia="sr-Latn-BA"/>
+        </w:rPr>
+        <w:t xml:space="preserve"> case W1, where </w:t>
+      </w:r>
+      <w:r>
+        <w:rPr>
+          <w:color w:val="FF0000"/>
+          <w:lang w:eastAsia="sr-Latn-BA"/>
+        </w:rPr>
+        <w:t xml:space="preserve">the </w:t>
+      </w:r>
+      <w:r>
+        <w:rPr>
+          <w:color w:val="FF0000"/>
+          <w:lang w:eastAsia="sr-Latn-BA"/>
+        </w:rPr>
+        <w:t>c</w:t>
+      </w:r>
+      <w:r>
+        <w:rPr>
+          <w:color w:val="FF0000"/>
+          <w:lang w:eastAsia="sr-Latn-BA"/>
+        </w:rPr>
+        <w:t xml:space="preserve">orresponding complete solution </w:t>
+      </w:r>
+      <w:r>
+        <w:rPr>
+          <w:color w:val="FF0000"/>
+          <w:lang w:eastAsia="sr-Latn-BA"/>
+        </w:rPr>
+        <w:t xml:space="preserve">often </w:t>
+      </w:r>
+      <w:r>
+        <w:rPr>
+          <w:color w:val="FF0000"/>
+          <w:lang w:eastAsia="sr-Latn-BA"/>
+        </w:rPr>
+        <w:t xml:space="preserve">has smaller cardinality (more guards are necessary up to completion), see </w:t>
+      </w:r>
+      <w:r>
+        <w:rPr>
+          <w:color w:val="FF0000"/>
+          <w:lang w:eastAsia="sr-Latn-BA"/>
+        </w:rPr>
+        <w:t xml:space="preserve">the </w:t>
+      </w:r>
+      <w:r>
+        <w:rPr>
+          <w:color w:val="FF0000"/>
+          <w:lang w:eastAsia="sr-Latn-BA"/>
+        </w:rPr>
+        <w:t>column 3 of Table 1 and 2. The latter implies that the greedy heuristic in that case needs less iterations, so, the execution time is smaller.</w:t>
+      </w:r>
+    </w:p>
+    <w:p>
+      <w:pPr>
+        <w:pStyle w:val="bulletlist"/>
+        <w:numPr>
+          <w:ilvl w:val="0"/>
+          <w:numId w:val="23"/>
+        </w:numPr>
+        <w:rPr>
+          <w:color w:val="FF0000"/>
+          <w:lang w:eastAsia="sr-Latn-BA"/>
+        </w:rPr>
+      </w:pPr>
+      <w:r>
+        <w:rPr>
+          <w:lang w:eastAsia="sr-Latn-BA"/>
+        </w:rPr>
+        <w:t xml:space="preserve">Concerning the percentage of covering of polygons for the best solutions (found by </w:t>
+      </w:r>
+      <w:r>
+        <w:rPr>
+          <w:lang w:eastAsia="sr-Latn-BA"/>
+        </w:rPr>
+        <w:t>C</w:t>
+      </w:r>
+      <w:r>
+        <w:rPr>
+          <w:sz w:val="16"/>
+          <w:szCs w:val="16"/>
+          <w:lang w:eastAsia="sr-Latn-BA"/>
+        </w:rPr>
+        <w:t>PLEX</w:t>
+      </w:r>
+      <w:r>
+        <w:rPr>
+          <w:lang w:eastAsia="sr-Latn-BA"/>
+        </w:rPr>
+        <w:t xml:space="preserve">) we noticed that </w:t>
+      </w:r>
+      <w:r>
+        <w:rPr>
+          <w:i/>
+          <w:lang w:eastAsia="sr-Latn-BA"/>
+        </w:rPr>
+        <w:t>FAT</w:t>
+      </w:r>
+      <w:r>
+        <w:rPr>
+          <w:lang w:eastAsia="sr-Latn-BA"/>
+        </w:rPr>
+        <w:t xml:space="preserve"> instances are covered in almost all cases (see Fig. 2 and</w:t>
+      </w:r>
+      <w:r>
+        <w:rPr>
+          <w:lang w:eastAsia="sr-Latn-BA"/>
+        </w:rPr>
+        <w:t xml:space="preserve"> </w:t>
+      </w:r>
+      <w:r>
+        <w:rPr>
+          <w:lang w:eastAsia="sr-Latn-BA"/>
+        </w:rPr>
+        <w:t>3 and the blue curve).</w:t>
+      </w:r>
+    </w:p>
+    <w:p>
+      <w:pPr>
+        <w:pStyle w:val="bulletlist"/>
+        <w:numPr>
+          <w:ilvl w:val="0"/>
+          <w:numId w:val="23"/>
+        </w:numPr>
+        <w:rPr>
+          <w:color w:val="FF0000"/>
+          <w:lang w:eastAsia="sr-Latn-BA"/>
+        </w:rPr>
+      </w:pPr>
+      <w:r>
+        <w:rPr>
+          <w:lang w:eastAsia="sr-Latn-BA"/>
+        </w:rPr>
+        <w:t xml:space="preserve">Concerning the </w:t>
+      </w:r>
+      <w:proofErr w:type="spellStart"/>
+      <w:r>
+        <w:rPr>
+          <w:i/>
+          <w:lang w:eastAsia="sr-Latn-BA"/>
+        </w:rPr>
+        <w:t>MinArea</w:t>
+      </w:r>
+      <w:proofErr w:type="spellEnd"/>
+      <w:r>
+        <w:rPr>
+          <w:lang w:eastAsia="sr-Latn-BA"/>
+        </w:rPr>
+        <w:t xml:space="preserve"> </w:t>
+      </w:r>
+      <w:r>
+        <w:rPr>
+          <w:lang w:eastAsia="sr-Latn-BA"/>
+        </w:rPr>
+        <w:t xml:space="preserve">instances, it gets harder to cover all polygon and in </w:t>
+      </w:r>
+      <w:proofErr w:type="spellStart"/>
+      <w:r>
+        <w:rPr>
+          <w:lang w:eastAsia="sr-Latn-BA"/>
+        </w:rPr>
+        <w:t>allmost</w:t>
+      </w:r>
+      <w:proofErr w:type="spellEnd"/>
+      <w:r>
+        <w:rPr>
+          <w:lang w:eastAsia="sr-Latn-BA"/>
+        </w:rPr>
+        <w:t xml:space="preserve"> all cases the</w:t>
+      </w:r>
+      <w:r>
+        <w:rPr>
+          <w:lang w:eastAsia="sr-Latn-BA"/>
+        </w:rPr>
+        <w:t xml:space="preserve"> </w:t>
+      </w:r>
+      <w:r>
+        <w:rPr>
+          <w:lang w:eastAsia="sr-Latn-BA"/>
+        </w:rPr>
+        <w:t xml:space="preserve">whole area of polygon </w:t>
+      </w:r>
+      <w:r>
+        <w:rPr>
+          <w:i/>
+          <w:lang w:eastAsia="sr-Latn-BA"/>
+        </w:rPr>
+        <w:t>P</w:t>
+      </w:r>
+      <w:r>
+        <w:rPr>
+          <w:lang w:eastAsia="sr-Latn-BA"/>
+        </w:rPr>
+        <w:t xml:space="preserve"> cannot be covered. For these instances, we see</w:t>
+      </w:r>
+      <w:r>
+        <w:rPr>
+          <w:lang w:eastAsia="sr-Latn-BA"/>
+        </w:rPr>
+        <w:t xml:space="preserve"> </w:t>
+      </w:r>
+      <w:r>
+        <w:rPr>
+          <w:lang w:eastAsia="sr-Latn-BA"/>
+        </w:rPr>
+        <w:t>that the solutions cover more regions of small–area polygons when weight</w:t>
+      </w:r>
+      <w:r>
+        <w:rPr>
+          <w:lang w:eastAsia="sr-Latn-BA"/>
+        </w:rPr>
+        <w:t xml:space="preserve"> </w:t>
+      </w:r>
+      <w:r>
+        <w:rPr>
+          <w:i/>
+          <w:lang w:eastAsia="sr-Latn-BA"/>
+        </w:rPr>
+        <w:t>W1</w:t>
+      </w:r>
+      <w:r>
+        <w:rPr>
+          <w:lang w:eastAsia="sr-Latn-BA"/>
+        </w:rPr>
+        <w:t xml:space="preserve"> is considered then when considering </w:t>
+      </w:r>
+      <w:r>
+        <w:rPr>
+          <w:i/>
+          <w:lang w:eastAsia="sr-Latn-BA"/>
+        </w:rPr>
+        <w:t>W0</w:t>
+      </w:r>
+      <w:r>
+        <w:rPr>
+          <w:lang w:eastAsia="sr-Latn-BA"/>
+        </w:rPr>
+        <w:t xml:space="preserve"> (</w:t>
+      </w:r>
+      <m:oMath>
+        <m:r>
+          <w:rPr>
+            <w:rFonts w:ascii="Cambria Math" w:hAnsi="Cambria Math"/>
+            <w:lang w:eastAsia="sr-Latn-BA"/>
+          </w:rPr>
+          <m:t>≈ 93%</m:t>
+        </m:r>
+      </m:oMath>
+      <w:r>
+        <w:rPr>
+          <w:lang w:eastAsia="sr-Latn-BA"/>
+        </w:rPr>
+        <w:t xml:space="preserve"> vs. </w:t>
+      </w:r>
+      <m:oMath>
+        <m:r>
+          <w:rPr>
+            <w:rFonts w:ascii="Cambria Math" w:hAnsi="Cambria Math"/>
+            <w:lang w:eastAsia="sr-Latn-BA"/>
+          </w:rPr>
+          <m:t>≈ 85%</m:t>
+        </m:r>
+      </m:oMath>
+      <w:r>
+        <w:rPr>
+          <w:lang w:eastAsia="sr-Latn-BA"/>
+        </w:rPr>
+        <w:t>).</w:t>
+      </w:r>
+      <w:r>
+        <w:rPr>
+          <w:lang w:eastAsia="sr-Latn-BA"/>
+        </w:rPr>
+        <w:t xml:space="preserve"> </w:t>
+      </w:r>
+      <w:r>
+        <w:rPr>
+          <w:color w:val="FF0000"/>
+          <w:lang w:eastAsia="sr-Latn-BA"/>
+        </w:rPr>
+        <w:t>From Figures 2 and 3 one can conclude that the proposed algorithms are more suitable for polygons of large areas and wide interior than for the polygons with small areas and tiny interior.</w:t>
+      </w:r>
+    </w:p>
+    <w:p>
+      <w:pPr>
+        <w:pStyle w:val="Naslov1"/>
         <w:rPr>
           <w:noProof w:val="0"/>
         </w:rPr>
@@ -28545,14 +28530,7 @@
         <w:rPr>
           <w:lang w:eastAsia="sr-Latn-BA"/>
         </w:rPr>
-        <w:t xml:space="preserve">were highly efficient in terms of obtaining solutions </w:t>
-      </w:r>
-      <w:r>
-        <w:rPr>
-          <w:lang w:eastAsia="sr-Latn-BA"/>
-        </w:rPr>
-        <w:lastRenderedPageBreak/>
-        <w:t>of reasonable quality in an</w:t>
+        <w:t>were highly efficient in terms of obtaining solutions of reasonable quality in an</w:t>
       </w:r>
       <w:r>
         <w:rPr>
@@ -28728,12 +28706,19 @@
           <w:color w:val="FF0000"/>
           <w:lang w:eastAsia="sr-Latn-BA"/>
         </w:rPr>
-        <w:t>28].</w:t>
+        <w:t>29</w:t>
+      </w:r>
+      <w:r>
+        <w:rPr>
+          <w:color w:val="FF0000"/>
+          <w:lang w:eastAsia="sr-Latn-BA"/>
+        </w:rPr>
+        <w:t>].</w:t>
       </w:r>
     </w:p>
     <w:p>
       <w:pPr>
-        <w:pStyle w:val="Heading5"/>
+        <w:pStyle w:val="Naslov5"/>
       </w:pPr>
       <w:r>
         <w:t>Acknowledgment</w:t>
@@ -28796,7 +28781,7 @@
     </w:p>
     <w:p>
       <w:pPr>
-        <w:pStyle w:val="Heading5"/>
+        <w:pStyle w:val="Naslov5"/>
       </w:pPr>
       <w:r>
         <w:t>References</w:t>
@@ -28892,6 +28877,17 @@
     <w:p>
       <w:pPr>
         <w:pStyle w:val="references"/>
+      </w:pPr>
+      <w:r>
+        <w:rPr>
+          <w:color w:val="FF0000"/>
+        </w:rPr>
+        <w:t>Erdem, U. M., and Sclaroff, S. (2006). Automated camera layout to satisfy task-specific and floor plan-specific coverage requirements. Computer Vision and Image Understanding, 103(3), 156-169.</w:t>
+      </w:r>
+    </w:p>
+    <w:p>
+      <w:pPr>
+        <w:pStyle w:val="references"/>
         <w:rPr>
           <w:color w:val="FF0000"/>
         </w:rPr>
@@ -29294,6 +29290,7 @@
         <w:pStyle w:val="references"/>
       </w:pPr>
       <w:r>
+        <w:lastRenderedPageBreak/>
         <w:t xml:space="preserve">L. Lovász. On the ratio of optimal integral and fractional covers. </w:t>
       </w:r>
       <w:r>
@@ -29366,128 +29363,13 @@
     </w:p>
     <w:p>
       <w:pPr>
-        <w:jc w:val="both"/>
+        <w:pStyle w:val="references"/>
+      </w:pPr>
+      <w:r>
         <w:rPr>
           <w:color w:val="FF0000"/>
-          <w:sz w:val="16"/>
-          <w:szCs w:val="16"/>
-        </w:rPr>
-      </w:pPr>
-      <w:r>
-        <w:rPr>
-          <w:color w:val="FF0000"/>
-          <w:sz w:val="16"/>
-          <w:szCs w:val="16"/>
-        </w:rPr>
-        <w:t>[</w:t>
-      </w:r>
-      <w:r>
-        <w:rPr>
-          <w:color w:val="FF0000"/>
-          <w:sz w:val="16"/>
-          <w:szCs w:val="16"/>
-        </w:rPr>
-        <w:t>28</w:t>
-      </w:r>
-      <w:r>
-        <w:rPr>
-          <w:color w:val="FF0000"/>
-          <w:sz w:val="16"/>
-          <w:szCs w:val="16"/>
-        </w:rPr>
-        <w:t>]</w:t>
-      </w:r>
-      <w:r>
-        <w:rPr>
-          <w:color w:val="FF0000"/>
-          <w:sz w:val="16"/>
-          <w:szCs w:val="16"/>
-        </w:rPr>
-        <w:tab/>
-      </w:r>
-      <w:proofErr w:type="spellStart"/>
-      <w:r>
-        <w:rPr>
-          <w:color w:val="FF0000"/>
-          <w:sz w:val="16"/>
-          <w:szCs w:val="16"/>
-        </w:rPr>
-        <w:t>Chwa</w:t>
-      </w:r>
-      <w:proofErr w:type="spellEnd"/>
-      <w:r>
-        <w:rPr>
-          <w:color w:val="FF0000"/>
-          <w:sz w:val="16"/>
-          <w:szCs w:val="16"/>
-        </w:rPr>
-        <w:t xml:space="preserve">, K., Jo, B., Knauer, C., Moet, E., van </w:t>
-      </w:r>
-      <w:proofErr w:type="spellStart"/>
-      <w:r>
-        <w:rPr>
-          <w:color w:val="FF0000"/>
-          <w:sz w:val="16"/>
-          <w:szCs w:val="16"/>
-        </w:rPr>
-        <w:t>Oostrum</w:t>
-      </w:r>
-      <w:proofErr w:type="spellEnd"/>
-      <w:r>
-        <w:rPr>
-          <w:color w:val="FF0000"/>
-          <w:sz w:val="16"/>
-          <w:szCs w:val="16"/>
-        </w:rPr>
-        <w:t xml:space="preserve">, R., Shin, C.: Guarding art galleries by guarding witnesses. Int. J. </w:t>
-      </w:r>
-      <w:proofErr w:type="spellStart"/>
-      <w:r>
-        <w:rPr>
-          <w:color w:val="FF0000"/>
-          <w:sz w:val="16"/>
-          <w:szCs w:val="16"/>
-        </w:rPr>
-        <w:t>Comput</w:t>
-      </w:r>
-      <w:proofErr w:type="spellEnd"/>
-      <w:r>
-        <w:rPr>
-          <w:color w:val="FF0000"/>
-          <w:sz w:val="16"/>
-          <w:szCs w:val="16"/>
-        </w:rPr>
-        <w:t>. Geom. Appl. 16(2–3), 205–226 (2006).</w:t>
-      </w:r>
-    </w:p>
-    <w:p>
-      <w:pPr>
-        <w:pStyle w:val="references"/>
-        <w:numPr>
-          <w:ilvl w:val="0"/>
-          <w:numId w:val="0"/>
-        </w:numPr>
-        <w:rPr>
-          <w:color w:val="FF0000"/>
-        </w:rPr>
-      </w:pPr>
-      <w:r>
-        <w:rPr>
-          <w:color w:val="FF0000"/>
-        </w:rPr>
-        <w:t>[29]</w:t>
-      </w:r>
-      <w:r>
-        <w:rPr>
-          <w:color w:val="FF0000"/>
-        </w:rPr>
-        <w:tab/>
-      </w:r>
-      <w:r>
-        <w:rPr>
-          <w:color w:val="FF0000"/>
-        </w:rPr>
-        <w:t>Erdem, U. M., and Sclaroff, S. (2006). Automated camera layout to satisfy task-specific and floor plan-specific coverage requirements. Computer Vision and Image Understanding, 103(3), 156-169.</w:t>
+        </w:rPr>
+        <w:t>Chwa, K., Jo, B., Knauer, C., Moet, E., van Oostrum, R., Shin, C.: Guarding art galleries by guarding witnesses. Int. J. Comput. Geom. Appl. 16(2–3), 205–226 (2006).</w:t>
       </w:r>
     </w:p>
     <w:p>
@@ -29536,7 +29418,7 @@
 </file>
 
 <file path=word/endnotes.xml><?xml version="1.0" encoding="utf-8"?>
-<w:endnotes xmlns:wpc="http://schemas.microsoft.com/office/word/2010/wordprocessingCanvas" xmlns:cx="http://schemas.microsoft.com/office/drawing/2014/chartex" xmlns:cx1="http://schemas.microsoft.com/office/drawing/2015/9/8/chartex" xmlns:cx2="http://schemas.microsoft.com/office/drawing/2015/10/21/chartex" xmlns:cx3="http://schemas.microsoft.com/office/drawing/2016/5/9/chartex" xmlns:cx4="http://schemas.microsoft.com/office/drawing/2016/5/10/chartex" xmlns:cx5="http://schemas.microsoft.com/office/drawing/2016/5/11/chartex" xmlns:cx6="http://schemas.microsoft.com/office/drawing/2016/5/12/chartex" xmlns:cx7="http://schemas.microsoft.com/office/drawing/2016/5/13/chartex" xmlns:cx8="http://schemas.microsoft.com/office/drawing/2016/5/14/chartex" xmlns:mc="http://schemas.openxmlformats.org/markup-compatibility/2006" xmlns:aink="http://schemas.microsoft.com/office/drawing/2016/ink" xmlns:am3d="http://schemas.microsoft.com/office/drawing/2017/model3d" xmlns:o="urn:schemas-microsoft-com:office:office" xmlns:r="http://schemas.openxmlformats.org/officeDocument/2006/relationships" xmlns:m="http://schemas.openxmlformats.org/officeDocument/2006/math" xmlns:v="urn:schemas-microsoft-com:vml" xmlns:wp14="http://schemas.microsoft.com/office/word/2010/wordprocessingDrawing" xmlns:wp="http://schemas.openxmlformats.org/drawingml/2006/wordprocessingDrawing" xmlns:w10="urn:schemas-microsoft-com:office:word" xmlns:w="http://schemas.openxmlformats.org/wordprocessingml/2006/main" xmlns:w14="http://schemas.microsoft.com/office/word/2010/wordml" xmlns:w15="http://schemas.microsoft.com/office/word/2012/wordml" xmlns:w16cid="http://schemas.microsoft.com/office/word/2016/wordml/cid" xmlns:w16se="http://schemas.microsoft.com/office/word/2015/wordml/symex" xmlns:wpg="http://schemas.microsoft.com/office/word/2010/wordprocessingGroup" xmlns:wpi="http://schemas.microsoft.com/office/word/2010/wordprocessingInk" xmlns:wne="http://schemas.microsoft.com/office/word/2006/wordml" xmlns:wps="http://schemas.microsoft.com/office/word/2010/wordprocessingShape" mc:Ignorable="w14 w15 w16se w16cid wp14">
+<w:endnotes xmlns:wpc="http://schemas.microsoft.com/office/word/2010/wordprocessingCanvas" xmlns:mc="http://schemas.openxmlformats.org/markup-compatibility/2006" xmlns:o="urn:schemas-microsoft-com:office:office" xmlns:r="http://schemas.openxmlformats.org/officeDocument/2006/relationships" xmlns:m="http://schemas.openxmlformats.org/officeDocument/2006/math" xmlns:v="urn:schemas-microsoft-com:vml" xmlns:wp14="http://schemas.microsoft.com/office/word/2010/wordprocessingDrawing" xmlns:wp="http://schemas.openxmlformats.org/drawingml/2006/wordprocessingDrawing" xmlns:w10="urn:schemas-microsoft-com:office:word" xmlns:w="http://schemas.openxmlformats.org/wordprocessingml/2006/main" xmlns:w14="http://schemas.microsoft.com/office/word/2010/wordml" xmlns:w15="http://schemas.microsoft.com/office/word/2012/wordml" xmlns:wpg="http://schemas.microsoft.com/office/word/2010/wordprocessingGroup" xmlns:wpi="http://schemas.microsoft.com/office/word/2010/wordprocessingInk" xmlns:wne="http://schemas.microsoft.com/office/word/2006/wordml" xmlns:wps="http://schemas.microsoft.com/office/word/2010/wordprocessingShape" mc:Ignorable="w14 w15 wp14">
   <w:endnote w:type="separator" w:id="-1">
     <w:p>
       <w:r>
@@ -29555,7 +29437,7 @@
 </file>
 
 <file path=word/footer1.xml><?xml version="1.0" encoding="utf-8"?>
-<w:ftr xmlns:wpc="http://schemas.microsoft.com/office/word/2010/wordprocessingCanvas" xmlns:cx="http://schemas.microsoft.com/office/drawing/2014/chartex" xmlns:cx1="http://schemas.microsoft.com/office/drawing/2015/9/8/chartex" xmlns:cx2="http://schemas.microsoft.com/office/drawing/2015/10/21/chartex" xmlns:cx3="http://schemas.microsoft.com/office/drawing/2016/5/9/chartex" xmlns:cx4="http://schemas.microsoft.com/office/drawing/2016/5/10/chartex" xmlns:cx5="http://schemas.microsoft.com/office/drawing/2016/5/11/chartex" xmlns:cx6="http://schemas.microsoft.com/office/drawing/2016/5/12/chartex" xmlns:cx7="http://schemas.microsoft.com/office/drawing/2016/5/13/chartex" xmlns:cx8="http://schemas.microsoft.com/office/drawing/2016/5/14/chartex" xmlns:mc="http://schemas.openxmlformats.org/markup-compatibility/2006" xmlns:aink="http://schemas.microsoft.com/office/drawing/2016/ink" xmlns:am3d="http://schemas.microsoft.com/office/drawing/2017/model3d" xmlns:o="urn:schemas-microsoft-com:office:office" xmlns:r="http://schemas.openxmlformats.org/officeDocument/2006/relationships" xmlns:m="http://schemas.openxmlformats.org/officeDocument/2006/math" xmlns:v="urn:schemas-microsoft-com:vml" xmlns:wp14="http://schemas.microsoft.com/office/word/2010/wordprocessingDrawing" xmlns:wp="http://schemas.openxmlformats.org/drawingml/2006/wordprocessingDrawing" xmlns:w10="urn:schemas-microsoft-com:office:word" xmlns:w="http://schemas.openxmlformats.org/wordprocessingml/2006/main" xmlns:w14="http://schemas.microsoft.com/office/word/2010/wordml" xmlns:w15="http://schemas.microsoft.com/office/word/2012/wordml" xmlns:w16cid="http://schemas.microsoft.com/office/word/2016/wordml/cid" xmlns:w16se="http://schemas.microsoft.com/office/word/2015/wordml/symex" xmlns:wpg="http://schemas.microsoft.com/office/word/2010/wordprocessingGroup" xmlns:wpi="http://schemas.microsoft.com/office/word/2010/wordprocessingInk" xmlns:wne="http://schemas.microsoft.com/office/word/2006/wordml" xmlns:wps="http://schemas.microsoft.com/office/word/2010/wordprocessingShape" mc:Ignorable="w14 w15 w16se w16cid wp14">
+<w:ftr xmlns:wpc="http://schemas.microsoft.com/office/word/2010/wordprocessingCanvas" xmlns:mc="http://schemas.openxmlformats.org/markup-compatibility/2006" xmlns:o="urn:schemas-microsoft-com:office:office" xmlns:r="http://schemas.openxmlformats.org/officeDocument/2006/relationships" xmlns:m="http://schemas.openxmlformats.org/officeDocument/2006/math" xmlns:v="urn:schemas-microsoft-com:vml" xmlns:wp14="http://schemas.microsoft.com/office/word/2010/wordprocessingDrawing" xmlns:wp="http://schemas.openxmlformats.org/drawingml/2006/wordprocessingDrawing" xmlns:w10="urn:schemas-microsoft-com:office:word" xmlns:w="http://schemas.openxmlformats.org/wordprocessingml/2006/main" xmlns:w14="http://schemas.microsoft.com/office/word/2010/wordml" xmlns:w15="http://schemas.microsoft.com/office/word/2012/wordml" xmlns:wpg="http://schemas.microsoft.com/office/word/2010/wordprocessingGroup" xmlns:wpi="http://schemas.microsoft.com/office/word/2010/wordprocessingInk" xmlns:wne="http://schemas.microsoft.com/office/word/2006/wordml" xmlns:wps="http://schemas.microsoft.com/office/word/2010/wordprocessingShape" mc:Ignorable="w14 w15 wp14">
   <w:tbl>
     <w:tblPr>
       <w:tblW w:w="0" w:type="auto"/>
@@ -29578,7 +29460,7 @@
         <w:bookmarkStart w:id="7" w:name="_Hlk501441883"/>
         <w:p>
           <w:pPr>
-            <w:pStyle w:val="Footer"/>
+            <w:pStyle w:val="Podnojestranice"/>
             <w:rPr>
               <w:rFonts w:ascii="Cambria" w:hAnsi="Cambria"/>
               <w:b/>
@@ -29640,7 +29522,7 @@
   </w:tbl>
   <w:p>
     <w:pPr>
-      <w:pStyle w:val="Footer"/>
+      <w:pStyle w:val="Podnojestranice"/>
       <w:jc w:val="both"/>
     </w:pPr>
   </w:p>
@@ -29648,7 +29530,7 @@
 </file>
 
 <file path=word/footer2.xml><?xml version="1.0" encoding="utf-8"?>
-<w:ftr xmlns:wpc="http://schemas.microsoft.com/office/word/2010/wordprocessingCanvas" xmlns:cx="http://schemas.microsoft.com/office/drawing/2014/chartex" xmlns:cx1="http://schemas.microsoft.com/office/drawing/2015/9/8/chartex" xmlns:cx2="http://schemas.microsoft.com/office/drawing/2015/10/21/chartex" xmlns:cx3="http://schemas.microsoft.com/office/drawing/2016/5/9/chartex" xmlns:cx4="http://schemas.microsoft.com/office/drawing/2016/5/10/chartex" xmlns:cx5="http://schemas.microsoft.com/office/drawing/2016/5/11/chartex" xmlns:cx6="http://schemas.microsoft.com/office/drawing/2016/5/12/chartex" xmlns:cx7="http://schemas.microsoft.com/office/drawing/2016/5/13/chartex" xmlns:cx8="http://schemas.microsoft.com/office/drawing/2016/5/14/chartex" xmlns:mc="http://schemas.openxmlformats.org/markup-compatibility/2006" xmlns:aink="http://schemas.microsoft.com/office/drawing/2016/ink" xmlns:am3d="http://schemas.microsoft.com/office/drawing/2017/model3d" xmlns:o="urn:schemas-microsoft-com:office:office" xmlns:r="http://schemas.openxmlformats.org/officeDocument/2006/relationships" xmlns:m="http://schemas.openxmlformats.org/officeDocument/2006/math" xmlns:v="urn:schemas-microsoft-com:vml" xmlns:wp14="http://schemas.microsoft.com/office/word/2010/wordprocessingDrawing" xmlns:wp="http://schemas.openxmlformats.org/drawingml/2006/wordprocessingDrawing" xmlns:w10="urn:schemas-microsoft-com:office:word" xmlns:w="http://schemas.openxmlformats.org/wordprocessingml/2006/main" xmlns:w14="http://schemas.microsoft.com/office/word/2010/wordml" xmlns:w15="http://schemas.microsoft.com/office/word/2012/wordml" xmlns:w16cid="http://schemas.microsoft.com/office/word/2016/wordml/cid" xmlns:w16se="http://schemas.microsoft.com/office/word/2015/wordml/symex" xmlns:wpg="http://schemas.microsoft.com/office/word/2010/wordprocessingGroup" xmlns:wpi="http://schemas.microsoft.com/office/word/2010/wordprocessingInk" xmlns:wne="http://schemas.microsoft.com/office/word/2006/wordml" xmlns:wps="http://schemas.microsoft.com/office/word/2010/wordprocessingShape" mc:Ignorable="w14 w15 w16se w16cid wp14">
+<w:ftr xmlns:wpc="http://schemas.microsoft.com/office/word/2010/wordprocessingCanvas" xmlns:mc="http://schemas.openxmlformats.org/markup-compatibility/2006" xmlns:o="urn:schemas-microsoft-com:office:office" xmlns:r="http://schemas.openxmlformats.org/officeDocument/2006/relationships" xmlns:m="http://schemas.openxmlformats.org/officeDocument/2006/math" xmlns:v="urn:schemas-microsoft-com:vml" xmlns:wp14="http://schemas.microsoft.com/office/word/2010/wordprocessingDrawing" xmlns:wp="http://schemas.openxmlformats.org/drawingml/2006/wordprocessingDrawing" xmlns:w10="urn:schemas-microsoft-com:office:word" xmlns:w="http://schemas.openxmlformats.org/wordprocessingml/2006/main" xmlns:w14="http://schemas.microsoft.com/office/word/2010/wordml" xmlns:w15="http://schemas.microsoft.com/office/word/2012/wordml" xmlns:wpg="http://schemas.microsoft.com/office/word/2010/wordprocessingGroup" xmlns:wpi="http://schemas.microsoft.com/office/word/2010/wordprocessingInk" xmlns:wne="http://schemas.microsoft.com/office/word/2006/wordml" xmlns:wps="http://schemas.microsoft.com/office/word/2010/wordprocessingShape" mc:Ignorable="w14 w15 wp14">
   <w:tbl>
     <w:tblPr>
       <w:tblW w:w="0" w:type="auto"/>
@@ -29671,7 +29553,7 @@
         <w:bookmarkStart w:id="8" w:name="_Hlk501441839"/>
         <w:p>
           <w:pPr>
-            <w:pStyle w:val="Footer"/>
+            <w:pStyle w:val="Podnojestranice"/>
             <w:rPr>
               <w:b/>
               <w:sz w:val="24"/>
@@ -29731,7 +29613,7 @@
   </w:tbl>
   <w:p>
     <w:pPr>
-      <w:pStyle w:val="Footer"/>
+      <w:pStyle w:val="Podnojestranice"/>
       <w:jc w:val="both"/>
     </w:pPr>
   </w:p>
@@ -29739,7 +29621,7 @@
 </file>
 
 <file path=word/footnotes.xml><?xml version="1.0" encoding="utf-8"?>
-<w:footnotes xmlns:wpc="http://schemas.microsoft.com/office/word/2010/wordprocessingCanvas" xmlns:cx="http://schemas.microsoft.com/office/drawing/2014/chartex" xmlns:cx1="http://schemas.microsoft.com/office/drawing/2015/9/8/chartex" xmlns:cx2="http://schemas.microsoft.com/office/drawing/2015/10/21/chartex" xmlns:cx3="http://schemas.microsoft.com/office/drawing/2016/5/9/chartex" xmlns:cx4="http://schemas.microsoft.com/office/drawing/2016/5/10/chartex" xmlns:cx5="http://schemas.microsoft.com/office/drawing/2016/5/11/chartex" xmlns:cx6="http://schemas.microsoft.com/office/drawing/2016/5/12/chartex" xmlns:cx7="http://schemas.microsoft.com/office/drawing/2016/5/13/chartex" xmlns:cx8="http://schemas.microsoft.com/office/drawing/2016/5/14/chartex" xmlns:mc="http://schemas.openxmlformats.org/markup-compatibility/2006" xmlns:aink="http://schemas.microsoft.com/office/drawing/2016/ink" xmlns:am3d="http://schemas.microsoft.com/office/drawing/2017/model3d" xmlns:o="urn:schemas-microsoft-com:office:office" xmlns:r="http://schemas.openxmlformats.org/officeDocument/2006/relationships" xmlns:m="http://schemas.openxmlformats.org/officeDocument/2006/math" xmlns:v="urn:schemas-microsoft-com:vml" xmlns:wp14="http://schemas.microsoft.com/office/word/2010/wordprocessingDrawing" xmlns:wp="http://schemas.openxmlformats.org/drawingml/2006/wordprocessingDrawing" xmlns:w10="urn:schemas-microsoft-com:office:word" xmlns:w="http://schemas.openxmlformats.org/wordprocessingml/2006/main" xmlns:w14="http://schemas.microsoft.com/office/word/2010/wordml" xmlns:w15="http://schemas.microsoft.com/office/word/2012/wordml" xmlns:w16cid="http://schemas.microsoft.com/office/word/2016/wordml/cid" xmlns:w16se="http://schemas.microsoft.com/office/word/2015/wordml/symex" xmlns:wpg="http://schemas.microsoft.com/office/word/2010/wordprocessingGroup" xmlns:wpi="http://schemas.microsoft.com/office/word/2010/wordprocessingInk" xmlns:wne="http://schemas.microsoft.com/office/word/2006/wordml" xmlns:wps="http://schemas.microsoft.com/office/word/2010/wordprocessingShape" mc:Ignorable="w14 w15 w16se w16cid wp14">
+<w:footnotes xmlns:wpc="http://schemas.microsoft.com/office/word/2010/wordprocessingCanvas" xmlns:mc="http://schemas.openxmlformats.org/markup-compatibility/2006" xmlns:o="urn:schemas-microsoft-com:office:office" xmlns:r="http://schemas.openxmlformats.org/officeDocument/2006/relationships" xmlns:m="http://schemas.openxmlformats.org/officeDocument/2006/math" xmlns:v="urn:schemas-microsoft-com:vml" xmlns:wp14="http://schemas.microsoft.com/office/word/2010/wordprocessingDrawing" xmlns:wp="http://schemas.openxmlformats.org/drawingml/2006/wordprocessingDrawing" xmlns:w10="urn:schemas-microsoft-com:office:word" xmlns:w="http://schemas.openxmlformats.org/wordprocessingml/2006/main" xmlns:w14="http://schemas.microsoft.com/office/word/2010/wordml" xmlns:w15="http://schemas.microsoft.com/office/word/2012/wordml" xmlns:wpg="http://schemas.microsoft.com/office/word/2010/wordprocessingGroup" xmlns:wpi="http://schemas.microsoft.com/office/word/2010/wordprocessingInk" xmlns:wne="http://schemas.microsoft.com/office/word/2006/wordml" xmlns:wps="http://schemas.microsoft.com/office/word/2010/wordprocessingShape" mc:Ignorable="w14 w15 wp14">
   <w:footnote w:type="separator" w:id="-1">
     <w:p>
       <w:r>
@@ -29758,7 +29640,7 @@
 </file>
 
 <file path=word/header1.xml><?xml version="1.0" encoding="utf-8"?>
-<w:hdr xmlns:wpc="http://schemas.microsoft.com/office/word/2010/wordprocessingCanvas" xmlns:cx="http://schemas.microsoft.com/office/drawing/2014/chartex" xmlns:cx1="http://schemas.microsoft.com/office/drawing/2015/9/8/chartex" xmlns:cx2="http://schemas.microsoft.com/office/drawing/2015/10/21/chartex" xmlns:cx3="http://schemas.microsoft.com/office/drawing/2016/5/9/chartex" xmlns:cx4="http://schemas.microsoft.com/office/drawing/2016/5/10/chartex" xmlns:cx5="http://schemas.microsoft.com/office/drawing/2016/5/11/chartex" xmlns:cx6="http://schemas.microsoft.com/office/drawing/2016/5/12/chartex" xmlns:cx7="http://schemas.microsoft.com/office/drawing/2016/5/13/chartex" xmlns:cx8="http://schemas.microsoft.com/office/drawing/2016/5/14/chartex" xmlns:mc="http://schemas.openxmlformats.org/markup-compatibility/2006" xmlns:aink="http://schemas.microsoft.com/office/drawing/2016/ink" xmlns:am3d="http://schemas.microsoft.com/office/drawing/2017/model3d" xmlns:o="urn:schemas-microsoft-com:office:office" xmlns:r="http://schemas.openxmlformats.org/officeDocument/2006/relationships" xmlns:m="http://schemas.openxmlformats.org/officeDocument/2006/math" xmlns:v="urn:schemas-microsoft-com:vml" xmlns:wp14="http://schemas.microsoft.com/office/word/2010/wordprocessingDrawing" xmlns:wp="http://schemas.openxmlformats.org/drawingml/2006/wordprocessingDrawing" xmlns:w10="urn:schemas-microsoft-com:office:word" xmlns:w="http://schemas.openxmlformats.org/wordprocessingml/2006/main" xmlns:w14="http://schemas.microsoft.com/office/word/2010/wordml" xmlns:w15="http://schemas.microsoft.com/office/word/2012/wordml" xmlns:w16cid="http://schemas.microsoft.com/office/word/2016/wordml/cid" xmlns:w16se="http://schemas.microsoft.com/office/word/2015/wordml/symex" xmlns:wpg="http://schemas.microsoft.com/office/word/2010/wordprocessingGroup" xmlns:wpi="http://schemas.microsoft.com/office/word/2010/wordprocessingInk" xmlns:wne="http://schemas.microsoft.com/office/word/2006/wordml" xmlns:wps="http://schemas.microsoft.com/office/word/2010/wordprocessingShape" mc:Ignorable="w14 w15 w16se w16cid wp14">
+<w:hdr xmlns:wpc="http://schemas.microsoft.com/office/word/2010/wordprocessingCanvas" xmlns:mc="http://schemas.openxmlformats.org/markup-compatibility/2006" xmlns:o="urn:schemas-microsoft-com:office:office" xmlns:r="http://schemas.openxmlformats.org/officeDocument/2006/relationships" xmlns:m="http://schemas.openxmlformats.org/officeDocument/2006/math" xmlns:v="urn:schemas-microsoft-com:vml" xmlns:wp14="http://schemas.microsoft.com/office/word/2010/wordprocessingDrawing" xmlns:wp="http://schemas.openxmlformats.org/drawingml/2006/wordprocessingDrawing" xmlns:w10="urn:schemas-microsoft-com:office:word" xmlns:w="http://schemas.openxmlformats.org/wordprocessingml/2006/main" xmlns:w14="http://schemas.microsoft.com/office/word/2010/wordml" xmlns:w15="http://schemas.microsoft.com/office/word/2012/wordml" xmlns:wpg="http://schemas.microsoft.com/office/word/2010/wordprocessingGroup" xmlns:wpi="http://schemas.microsoft.com/office/word/2010/wordprocessingInk" xmlns:wne="http://schemas.microsoft.com/office/word/2006/wordml" xmlns:wps="http://schemas.microsoft.com/office/word/2010/wordprocessingShape" mc:Ignorable="w14 w15 wp14">
   <w:tbl>
     <w:tblPr>
       <w:tblW w:w="0" w:type="auto"/>
@@ -29780,7 +29662,7 @@
         </w:tcPr>
         <w:p>
           <w:pPr>
-            <w:pStyle w:val="Header"/>
+            <w:pStyle w:val="Zaglavljestranice"/>
             <w:jc w:val="right"/>
             <w:rPr>
               <w:rFonts w:ascii="Cambria" w:hAnsi="Cambria"/>
@@ -29793,7 +29675,7 @@
         </w:p>
         <w:p>
           <w:pPr>
-            <w:pStyle w:val="Header"/>
+            <w:pStyle w:val="Zaglavljestranice"/>
             <w:spacing w:before="200"/>
             <w:jc w:val="right"/>
             <w:rPr>
@@ -29829,7 +29711,27 @@
               <w:i/>
               <w:lang w:val="sr-Latn-BA"/>
             </w:rPr>
-            <w:t>ć et al.</w:t>
+            <w:t xml:space="preserve">ć et </w:t>
+          </w:r>
+          <w:proofErr w:type="spellStart"/>
+          <w:r>
+            <w:rPr>
+              <w:rFonts w:ascii="Cambria" w:hAnsi="Cambria"/>
+              <w:b/>
+              <w:i/>
+              <w:lang w:val="sr-Latn-BA"/>
+            </w:rPr>
+            <w:t>al</w:t>
+          </w:r>
+          <w:proofErr w:type="spellEnd"/>
+          <w:r>
+            <w:rPr>
+              <w:rFonts w:ascii="Cambria" w:hAnsi="Cambria"/>
+              <w:b/>
+              <w:i/>
+              <w:lang w:val="sr-Latn-BA"/>
+            </w:rPr>
+            <w:t>.</w:t>
           </w:r>
         </w:p>
       </w:tc>
@@ -29838,14 +29740,14 @@
   </w:tbl>
   <w:p>
     <w:pPr>
-      <w:pStyle w:val="Header"/>
+      <w:pStyle w:val="Zaglavljestranice"/>
     </w:pPr>
   </w:p>
 </w:hdr>
 </file>
 
 <file path=word/header2.xml><?xml version="1.0" encoding="utf-8"?>
-<w:hdr xmlns:wpc="http://schemas.microsoft.com/office/word/2010/wordprocessingCanvas" xmlns:cx="http://schemas.microsoft.com/office/drawing/2014/chartex" xmlns:cx1="http://schemas.microsoft.com/office/drawing/2015/9/8/chartex" xmlns:cx2="http://schemas.microsoft.com/office/drawing/2015/10/21/chartex" xmlns:cx3="http://schemas.microsoft.com/office/drawing/2016/5/9/chartex" xmlns:cx4="http://schemas.microsoft.com/office/drawing/2016/5/10/chartex" xmlns:cx5="http://schemas.microsoft.com/office/drawing/2016/5/11/chartex" xmlns:cx6="http://schemas.microsoft.com/office/drawing/2016/5/12/chartex" xmlns:cx7="http://schemas.microsoft.com/office/drawing/2016/5/13/chartex" xmlns:cx8="http://schemas.microsoft.com/office/drawing/2016/5/14/chartex" xmlns:mc="http://schemas.openxmlformats.org/markup-compatibility/2006" xmlns:aink="http://schemas.microsoft.com/office/drawing/2016/ink" xmlns:am3d="http://schemas.microsoft.com/office/drawing/2017/model3d" xmlns:o="urn:schemas-microsoft-com:office:office" xmlns:r="http://schemas.openxmlformats.org/officeDocument/2006/relationships" xmlns:m="http://schemas.openxmlformats.org/officeDocument/2006/math" xmlns:v="urn:schemas-microsoft-com:vml" xmlns:wp14="http://schemas.microsoft.com/office/word/2010/wordprocessingDrawing" xmlns:wp="http://schemas.openxmlformats.org/drawingml/2006/wordprocessingDrawing" xmlns:w10="urn:schemas-microsoft-com:office:word" xmlns:w="http://schemas.openxmlformats.org/wordprocessingml/2006/main" xmlns:w14="http://schemas.microsoft.com/office/word/2010/wordml" xmlns:w15="http://schemas.microsoft.com/office/word/2012/wordml" xmlns:w16cid="http://schemas.microsoft.com/office/word/2016/wordml/cid" xmlns:w16se="http://schemas.microsoft.com/office/word/2015/wordml/symex" xmlns:wpg="http://schemas.microsoft.com/office/word/2010/wordprocessingGroup" xmlns:wpi="http://schemas.microsoft.com/office/word/2010/wordprocessingInk" xmlns:wne="http://schemas.microsoft.com/office/word/2006/wordml" xmlns:wps="http://schemas.microsoft.com/office/word/2010/wordprocessingShape" mc:Ignorable="w14 w15 w16se w16cid wp14">
+<w:hdr xmlns:wpc="http://schemas.microsoft.com/office/word/2010/wordprocessingCanvas" xmlns:mc="http://schemas.openxmlformats.org/markup-compatibility/2006" xmlns:o="urn:schemas-microsoft-com:office:office" xmlns:r="http://schemas.openxmlformats.org/officeDocument/2006/relationships" xmlns:m="http://schemas.openxmlformats.org/officeDocument/2006/math" xmlns:v="urn:schemas-microsoft-com:vml" xmlns:wp14="http://schemas.microsoft.com/office/word/2010/wordprocessingDrawing" xmlns:wp="http://schemas.openxmlformats.org/drawingml/2006/wordprocessingDrawing" xmlns:w10="urn:schemas-microsoft-com:office:word" xmlns:w="http://schemas.openxmlformats.org/wordprocessingml/2006/main" xmlns:w14="http://schemas.microsoft.com/office/word/2010/wordml" xmlns:w15="http://schemas.microsoft.com/office/word/2012/wordml" xmlns:wpg="http://schemas.microsoft.com/office/word/2010/wordprocessingGroup" xmlns:wpi="http://schemas.microsoft.com/office/word/2010/wordprocessingInk" xmlns:wne="http://schemas.microsoft.com/office/word/2006/wordml" xmlns:wps="http://schemas.microsoft.com/office/word/2010/wordprocessingShape" mc:Ignorable="w14 w15 wp14">
   <w:tbl>
     <w:tblPr>
       <w:tblW w:w="0" w:type="auto"/>
@@ -29867,7 +29769,7 @@
         </w:tcPr>
         <w:p>
           <w:pPr>
-            <w:pStyle w:val="Header"/>
+            <w:pStyle w:val="Zaglavljestranice"/>
             <w:jc w:val="both"/>
             <w:rPr>
               <w:noProof/>
@@ -29880,6 +29782,7 @@
           <w:r>
             <w:rPr>
               <w:noProof/>
+              <w:lang w:val="sr-Latn-BA" w:eastAsia="sr-Latn-BA"/>
             </w:rPr>
             <w:drawing>
               <wp:inline distT="0" distB="0" distL="0" distR="0">
@@ -29946,7 +29849,7 @@
         </w:tcPr>
         <w:p>
           <w:pPr>
-            <w:pStyle w:val="Header"/>
+            <w:pStyle w:val="Zaglavljestranice"/>
             <w:jc w:val="right"/>
             <w:rPr>
               <w:rFonts w:ascii="Cambria" w:hAnsi="Cambria"/>
@@ -29967,7 +29870,7 @@
         </w:p>
         <w:p>
           <w:pPr>
-            <w:pStyle w:val="Header"/>
+            <w:pStyle w:val="Zaglavljestranice"/>
             <w:spacing w:after="120"/>
             <w:jc w:val="right"/>
             <w:rPr>
@@ -29985,14 +29888,14 @@
   </w:tbl>
   <w:p>
     <w:pPr>
-      <w:pStyle w:val="Header"/>
+      <w:pStyle w:val="Zaglavljestranice"/>
     </w:pPr>
   </w:p>
 </w:hdr>
 </file>
 
 <file path=word/numbering.xml><?xml version="1.0" encoding="utf-8"?>
-<w:numbering xmlns:wpc="http://schemas.microsoft.com/office/word/2010/wordprocessingCanvas" xmlns:cx="http://schemas.microsoft.com/office/drawing/2014/chartex" xmlns:cx1="http://schemas.microsoft.com/office/drawing/2015/9/8/chartex" xmlns:cx2="http://schemas.microsoft.com/office/drawing/2015/10/21/chartex" xmlns:cx3="http://schemas.microsoft.com/office/drawing/2016/5/9/chartex" xmlns:cx4="http://schemas.microsoft.com/office/drawing/2016/5/10/chartex" xmlns:cx5="http://schemas.microsoft.com/office/drawing/2016/5/11/chartex" xmlns:cx6="http://schemas.microsoft.com/office/drawing/2016/5/12/chartex" xmlns:cx7="http://schemas.microsoft.com/office/drawing/2016/5/13/chartex" xmlns:cx8="http://schemas.microsoft.com/office/drawing/2016/5/14/chartex" xmlns:mc="http://schemas.openxmlformats.org/markup-compatibility/2006" xmlns:aink="http://schemas.microsoft.com/office/drawing/2016/ink" xmlns:am3d="http://schemas.microsoft.com/office/drawing/2017/model3d" xmlns:o="urn:schemas-microsoft-com:office:office" xmlns:r="http://schemas.openxmlformats.org/officeDocument/2006/relationships" xmlns:m="http://schemas.openxmlformats.org/officeDocument/2006/math" xmlns:v="urn:schemas-microsoft-com:vml" xmlns:wp14="http://schemas.microsoft.com/office/word/2010/wordprocessingDrawing" xmlns:wp="http://schemas.openxmlformats.org/drawingml/2006/wordprocessingDrawing" xmlns:w10="urn:schemas-microsoft-com:office:word" xmlns:w="http://schemas.openxmlformats.org/wordprocessingml/2006/main" xmlns:w14="http://schemas.microsoft.com/office/word/2010/wordml" xmlns:w15="http://schemas.microsoft.com/office/word/2012/wordml" xmlns:w16cid="http://schemas.microsoft.com/office/word/2016/wordml/cid" xmlns:w16se="http://schemas.microsoft.com/office/word/2015/wordml/symex" xmlns:wpg="http://schemas.microsoft.com/office/word/2010/wordprocessingGroup" xmlns:wpi="http://schemas.microsoft.com/office/word/2010/wordprocessingInk" xmlns:wne="http://schemas.microsoft.com/office/word/2006/wordml" xmlns:wps="http://schemas.microsoft.com/office/word/2010/wordprocessingShape" mc:Ignorable="w14 w15 w16se w16cid wp14">
+<w:numbering xmlns:wpc="http://schemas.microsoft.com/office/word/2010/wordprocessingCanvas" xmlns:mc="http://schemas.openxmlformats.org/markup-compatibility/2006" xmlns:o="urn:schemas-microsoft-com:office:office" xmlns:r="http://schemas.openxmlformats.org/officeDocument/2006/relationships" xmlns:m="http://schemas.openxmlformats.org/officeDocument/2006/math" xmlns:v="urn:schemas-microsoft-com:vml" xmlns:wp14="http://schemas.microsoft.com/office/word/2010/wordprocessingDrawing" xmlns:wp="http://schemas.openxmlformats.org/drawingml/2006/wordprocessingDrawing" xmlns:w10="urn:schemas-microsoft-com:office:word" xmlns:w="http://schemas.openxmlformats.org/wordprocessingml/2006/main" xmlns:w14="http://schemas.microsoft.com/office/word/2010/wordml" xmlns:w15="http://schemas.microsoft.com/office/word/2012/wordml" xmlns:wpg="http://schemas.microsoft.com/office/word/2010/wordprocessingGroup" xmlns:wpi="http://schemas.microsoft.com/office/word/2010/wordprocessingInk" xmlns:wne="http://schemas.microsoft.com/office/word/2006/wordml" xmlns:wps="http://schemas.microsoft.com/office/word/2010/wordprocessingShape" mc:Ignorable="w14 w15 wp14">
   <w:abstractNum w:abstractNumId="0" w15:restartNumberingAfterBreak="0">
     <w:nsid w:val="0D286218"/>
     <w:multiLevelType w:val="hybridMultilevel"/>
@@ -30778,7 +30681,7 @@
     <w:lvl w:ilvl="0">
       <w:start w:val="1"/>
       <w:numFmt w:val="upperRoman"/>
-      <w:pStyle w:val="Heading1"/>
+      <w:pStyle w:val="Naslov1"/>
       <w:lvlText w:val="%1."/>
       <w:lvlJc w:val="center"/>
       <w:pPr>
@@ -30810,7 +30713,7 @@
     <w:lvl w:ilvl="1">
       <w:start w:val="1"/>
       <w:numFmt w:val="upperLetter"/>
-      <w:pStyle w:val="Heading2"/>
+      <w:pStyle w:val="Naslov2"/>
       <w:lvlText w:val="%2."/>
       <w:lvlJc w:val="left"/>
       <w:pPr>
@@ -30846,7 +30749,7 @@
     <w:lvl w:ilvl="2">
       <w:start w:val="1"/>
       <w:numFmt w:val="decimal"/>
-      <w:pStyle w:val="Heading3"/>
+      <w:pStyle w:val="Naslov3"/>
       <w:lvlText w:val="%3)"/>
       <w:lvlJc w:val="left"/>
       <w:pPr>
@@ -30882,7 +30785,7 @@
     <w:lvl w:ilvl="3">
       <w:start w:val="1"/>
       <w:numFmt w:val="lowerLetter"/>
-      <w:pStyle w:val="Heading4"/>
+      <w:pStyle w:val="Naslov4"/>
       <w:lvlText w:val="%4)"/>
       <w:lvlJc w:val="left"/>
       <w:pPr>
@@ -31387,7 +31290,7 @@
 </file>
 
 <file path=word/styles.xml><?xml version="1.0" encoding="utf-8"?>
-<w:styles xmlns:mc="http://schemas.openxmlformats.org/markup-compatibility/2006" xmlns:r="http://schemas.openxmlformats.org/officeDocument/2006/relationships" xmlns:w="http://schemas.openxmlformats.org/wordprocessingml/2006/main" xmlns:w14="http://schemas.microsoft.com/office/word/2010/wordml" xmlns:w15="http://schemas.microsoft.com/office/word/2012/wordml" xmlns:w16cid="http://schemas.microsoft.com/office/word/2016/wordml/cid" xmlns:w16se="http://schemas.microsoft.com/office/word/2015/wordml/symex" mc:Ignorable="w14 w15 w16se w16cid">
+<w:styles xmlns:mc="http://schemas.openxmlformats.org/markup-compatibility/2006" xmlns:r="http://schemas.openxmlformats.org/officeDocument/2006/relationships" xmlns:w="http://schemas.openxmlformats.org/wordprocessingml/2006/main" xmlns:w14="http://schemas.microsoft.com/office/word/2010/wordml" xmlns:w15="http://schemas.microsoft.com/office/word/2012/wordml" mc:Ignorable="w14 w15">
   <w:docDefaults>
     <w:rPrDefault>
       <w:rPr>
@@ -31397,7 +31300,7 @@
     </w:rPrDefault>
     <w:pPrDefault/>
   </w:docDefaults>
-  <w:latentStyles w:defLockedState="0" w:defUIPriority="0" w:defSemiHidden="0" w:defUnhideWhenUsed="0" w:defQFormat="0" w:count="375">
+  <w:latentStyles w:defLockedState="0" w:defUIPriority="0" w:defSemiHidden="0" w:defUnhideWhenUsed="0" w:defQFormat="0" w:count="371">
     <w:lsdException w:name="Normal" w:qFormat="1"/>
     <w:lsdException w:name="heading 1" w:qFormat="1"/>
     <w:lsdException w:name="heading 2" w:qFormat="1"/>
@@ -31414,6 +31317,7 @@
     <w:lsdException w:name="Strong" w:qFormat="1"/>
     <w:lsdException w:name="Emphasis" w:qFormat="1"/>
     <w:lsdException w:name="HTML Preformatted" w:semiHidden="1" w:unhideWhenUsed="1"/>
+    <w:lsdException w:name="Normal Table" w:semiHidden="1" w:unhideWhenUsed="1"/>
     <w:lsdException w:name="No List" w:semiHidden="1" w:unhideWhenUsed="1"/>
     <w:lsdException w:name="Outline List 1" w:semiHidden="1" w:unhideWhenUsed="1"/>
     <w:lsdException w:name="Outline List 2" w:semiHidden="1" w:unhideWhenUsed="1"/>
@@ -31456,8 +31360,10 @@
     <w:lsdException w:name="Table Elegant" w:semiHidden="1" w:unhideWhenUsed="1"/>
     <w:lsdException w:name="Table Professional" w:semiHidden="1" w:unhideWhenUsed="1"/>
     <w:lsdException w:name="Table Subtle 1" w:semiHidden="1" w:unhideWhenUsed="1"/>
+    <w:lsdException w:name="Table Subtle 2" w:semiHidden="1" w:unhideWhenUsed="1"/>
     <w:lsdException w:name="Table Web 1" w:semiHidden="1" w:unhideWhenUsed="1"/>
     <w:lsdException w:name="Table Web 2" w:semiHidden="1" w:unhideWhenUsed="1"/>
+    <w:lsdException w:name="Table Web 3" w:semiHidden="1" w:unhideWhenUsed="1"/>
     <w:lsdException w:name="Table Theme" w:semiHidden="1" w:unhideWhenUsed="1"/>
     <w:lsdException w:name="Placeholder Text" w:semiHidden="1" w:uiPriority="99"/>
     <w:lsdException w:name="No Spacing" w:uiPriority="1" w:qFormat="1"/>
@@ -31674,10 +31580,6 @@
     <w:lsdException w:name="List Table 5 Dark Accent 6" w:uiPriority="50"/>
     <w:lsdException w:name="List Table 6 Colorful Accent 6" w:uiPriority="51"/>
     <w:lsdException w:name="List Table 7 Colorful Accent 6" w:uiPriority="52"/>
-    <w:lsdException w:name="Mention" w:semiHidden="1" w:uiPriority="99" w:unhideWhenUsed="1"/>
-    <w:lsdException w:name="Smart Hyperlink" w:semiHidden="1" w:uiPriority="99" w:unhideWhenUsed="1"/>
-    <w:lsdException w:name="Hashtag" w:semiHidden="1" w:uiPriority="99" w:unhideWhenUsed="1"/>
-    <w:lsdException w:name="Unresolved Mention" w:semiHidden="1" w:uiPriority="99" w:unhideWhenUsed="1"/>
   </w:latentStyles>
   <w:style w:type="paragraph" w:default="1" w:styleId="Normal">
     <w:name w:val="Normal"/>
@@ -31689,7 +31591,7 @@
       <w:lang w:val="en-US" w:eastAsia="en-US"/>
     </w:rPr>
   </w:style>
-  <w:style w:type="paragraph" w:styleId="Heading1">
+  <w:style w:type="paragraph" w:styleId="Naslov1">
     <w:name w:val="heading 1"/>
     <w:basedOn w:val="Normal"/>
     <w:next w:val="Normal"/>
@@ -31711,7 +31613,7 @@
       <w:noProof/>
     </w:rPr>
   </w:style>
-  <w:style w:type="paragraph" w:styleId="Heading2">
+  <w:style w:type="paragraph" w:styleId="Naslov2">
     <w:name w:val="heading 2"/>
     <w:basedOn w:val="Normal"/>
     <w:next w:val="Normal"/>
@@ -31733,7 +31635,7 @@
       <w:noProof/>
     </w:rPr>
   </w:style>
-  <w:style w:type="paragraph" w:styleId="Heading3">
+  <w:style w:type="paragraph" w:styleId="Naslov3">
     <w:name w:val="heading 3"/>
     <w:basedOn w:val="Normal"/>
     <w:next w:val="Normal"/>
@@ -31753,7 +31655,7 @@
       <w:noProof/>
     </w:rPr>
   </w:style>
-  <w:style w:type="paragraph" w:styleId="Heading4">
+  <w:style w:type="paragraph" w:styleId="Naslov4">
     <w:name w:val="heading 4"/>
     <w:basedOn w:val="Normal"/>
     <w:next w:val="Normal"/>
@@ -31773,7 +31675,7 @@
       <w:noProof/>
     </w:rPr>
   </w:style>
-  <w:style w:type="paragraph" w:styleId="Heading5">
+  <w:style w:type="paragraph" w:styleId="Naslov5">
     <w:name w:val="heading 5"/>
     <w:basedOn w:val="Normal"/>
     <w:next w:val="Normal"/>
@@ -31790,13 +31692,13 @@
       <w:noProof/>
     </w:rPr>
   </w:style>
-  <w:style w:type="character" w:default="1" w:styleId="DefaultParagraphFont">
+  <w:style w:type="character" w:default="1" w:styleId="Podrazumevanifontpasusa">
     <w:name w:val="Default Paragraph Font"/>
     <w:uiPriority w:val="1"/>
     <w:semiHidden/>
     <w:unhideWhenUsed/>
   </w:style>
-  <w:style w:type="table" w:default="1" w:styleId="TableNormal">
+  <w:style w:type="table" w:default="1" w:styleId="Normalnatabela">
     <w:name w:val="Normal Table"/>
     <w:uiPriority w:val="99"/>
     <w:semiHidden/>
@@ -31811,7 +31713,7 @@
       </w:tblCellMar>
     </w:tblPr>
   </w:style>
-  <w:style w:type="numbering" w:default="1" w:styleId="NoList">
+  <w:style w:type="numbering" w:default="1" w:styleId="Bezliste">
     <w:name w:val="No List"/>
     <w:uiPriority w:val="99"/>
     <w:semiHidden/>
@@ -31854,7 +31756,7 @@
       <w:lang w:val="en-US" w:eastAsia="en-US"/>
     </w:rPr>
   </w:style>
-  <w:style w:type="paragraph" w:styleId="BodyText">
+  <w:style w:type="paragraph" w:styleId="Teloteksta">
     <w:name w:val="Body Text"/>
     <w:basedOn w:val="Normal"/>
     <w:pPr>
@@ -31868,7 +31770,7 @@
   </w:style>
   <w:style w:type="paragraph" w:customStyle="1" w:styleId="bulletlist">
     <w:name w:val="bullet list"/>
-    <w:basedOn w:val="BodyText"/>
+    <w:basedOn w:val="Teloteksta"/>
     <w:pPr>
       <w:ind w:firstLine="0"/>
     </w:pPr>
@@ -32095,7 +31997,7 @@
       <w:lang w:val="en-US" w:eastAsia="en-US" w:bidi="ar-SA"/>
     </w:rPr>
   </w:style>
-  <w:style w:type="paragraph" w:styleId="NoSpacing">
+  <w:style w:type="paragraph" w:styleId="Bezrazmaka">
     <w:name w:val="No Spacing"/>
     <w:uiPriority w:val="1"/>
     <w:qFormat/>
@@ -32107,9 +32009,9 @@
       <w:lang w:val="en-US" w:eastAsia="en-US"/>
     </w:rPr>
   </w:style>
-  <w:style w:type="table" w:styleId="TableGrid">
+  <w:style w:type="table" w:styleId="Koordinatnamreatabele">
     <w:name w:val="Table Grid"/>
-    <w:basedOn w:val="TableNormal"/>
+    <w:basedOn w:val="Normalnatabela"/>
     <w:rsid w:val="00E61D3E"/>
     <w:tblPr>
       <w:tblBorders>
@@ -32134,10 +32036,10 @@
       <w:lang w:val="en-GB" w:eastAsia="en-GB"/>
     </w:rPr>
   </w:style>
-  <w:style w:type="paragraph" w:styleId="Header">
+  <w:style w:type="paragraph" w:styleId="Zaglavljestranice">
     <w:name w:val="header"/>
     <w:basedOn w:val="Normal"/>
-    <w:link w:val="HeaderChar"/>
+    <w:link w:val="ZaglavljestraniceChar"/>
     <w:rsid w:val="008630AC"/>
     <w:pPr>
       <w:tabs>
@@ -32146,18 +32048,18 @@
       </w:tabs>
     </w:pPr>
   </w:style>
-  <w:style w:type="character" w:customStyle="1" w:styleId="HeaderChar">
-    <w:name w:val="Header Char"/>
-    <w:link w:val="Header"/>
+  <w:style w:type="character" w:customStyle="1" w:styleId="ZaglavljestraniceChar">
+    <w:name w:val="Zaglavlje stranice Char"/>
+    <w:link w:val="Zaglavljestranice"/>
     <w:rsid w:val="008630AC"/>
     <w:rPr>
       <w:lang w:val="en-US" w:eastAsia="en-US"/>
     </w:rPr>
   </w:style>
-  <w:style w:type="paragraph" w:styleId="Footer">
+  <w:style w:type="paragraph" w:styleId="Podnojestranice">
     <w:name w:val="footer"/>
     <w:basedOn w:val="Normal"/>
-    <w:link w:val="FooterChar"/>
+    <w:link w:val="PodnojestraniceChar"/>
     <w:rsid w:val="008630AC"/>
     <w:pPr>
       <w:tabs>
@@ -32166,17 +32068,17 @@
       </w:tabs>
     </w:pPr>
   </w:style>
-  <w:style w:type="character" w:customStyle="1" w:styleId="FooterChar">
-    <w:name w:val="Footer Char"/>
-    <w:link w:val="Footer"/>
+  <w:style w:type="character" w:customStyle="1" w:styleId="PodnojestraniceChar">
+    <w:name w:val="Podnožje stranice Char"/>
+    <w:link w:val="Podnojestranice"/>
     <w:rsid w:val="008630AC"/>
     <w:rPr>
       <w:lang w:val="en-US" w:eastAsia="en-US"/>
     </w:rPr>
   </w:style>
-  <w:style w:type="character" w:styleId="PlaceholderText">
+  <w:style w:type="character" w:styleId="Tekstuvaramesta">
     <w:name w:val="Placeholder Text"/>
-    <w:basedOn w:val="DefaultParagraphFont"/>
+    <w:basedOn w:val="Podrazumevanifontpasusa"/>
     <w:uiPriority w:val="99"/>
     <w:semiHidden/>
     <w:rsid w:val="00F6668B"/>
@@ -32184,7 +32086,7 @@
       <w:color w:val="808080"/>
     </w:rPr>
   </w:style>
-  <w:style w:type="paragraph" w:styleId="ListParagraph">
+  <w:style w:type="paragraph" w:styleId="Pasussalistom">
     <w:name w:val="List Paragraph"/>
     <w:basedOn w:val="Normal"/>
     <w:uiPriority w:val="34"/>
@@ -32195,18 +32097,18 @@
       <w:contextualSpacing/>
     </w:pPr>
   </w:style>
-  <w:style w:type="character" w:styleId="Hyperlink">
+  <w:style w:type="character" w:styleId="Hiperveza">
     <w:name w:val="Hyperlink"/>
-    <w:basedOn w:val="DefaultParagraphFont"/>
+    <w:basedOn w:val="Podrazumevanifontpasusa"/>
     <w:rsid w:val="00C63E81"/>
     <w:rPr>
       <w:color w:val="0563C1" w:themeColor="hyperlink"/>
       <w:u w:val="single"/>
     </w:rPr>
   </w:style>
-  <w:style w:type="table" w:styleId="PlainTable2">
+  <w:style w:type="table" w:styleId="Obinatabela2">
     <w:name w:val="Plain Table 2"/>
-    <w:basedOn w:val="TableNormal"/>
+    <w:basedOn w:val="Normalnatabela"/>
     <w:uiPriority w:val="42"/>
     <w:rsid w:val="00AA69E1"/>
     <w:tblPr>
@@ -32281,45 +32183,45 @@
       </w:tcPr>
     </w:tblStylePr>
   </w:style>
-  <w:style w:type="character" w:styleId="CommentReference">
+  <w:style w:type="character" w:styleId="Referencakomentara">
     <w:name w:val="annotation reference"/>
-    <w:basedOn w:val="DefaultParagraphFont"/>
+    <w:basedOn w:val="Podrazumevanifontpasusa"/>
     <w:rsid w:val="003A0508"/>
     <w:rPr>
       <w:sz w:val="16"/>
       <w:szCs w:val="16"/>
     </w:rPr>
   </w:style>
-  <w:style w:type="paragraph" w:styleId="CommentText">
+  <w:style w:type="paragraph" w:styleId="Tekstkomentara">
     <w:name w:val="annotation text"/>
     <w:basedOn w:val="Normal"/>
-    <w:link w:val="CommentTextChar"/>
+    <w:link w:val="TekstkomentaraChar"/>
     <w:rsid w:val="003A0508"/>
   </w:style>
-  <w:style w:type="character" w:customStyle="1" w:styleId="CommentTextChar">
-    <w:name w:val="Comment Text Char"/>
-    <w:basedOn w:val="DefaultParagraphFont"/>
-    <w:link w:val="CommentText"/>
+  <w:style w:type="character" w:customStyle="1" w:styleId="TekstkomentaraChar">
+    <w:name w:val="Tekst komentara Char"/>
+    <w:basedOn w:val="Podrazumevanifontpasusa"/>
+    <w:link w:val="Tekstkomentara"/>
     <w:rsid w:val="003A0508"/>
     <w:rPr>
       <w:lang w:val="en-US" w:eastAsia="en-US"/>
     </w:rPr>
   </w:style>
-  <w:style w:type="paragraph" w:styleId="CommentSubject">
+  <w:style w:type="paragraph" w:styleId="Temakomentara">
     <w:name w:val="annotation subject"/>
-    <w:basedOn w:val="CommentText"/>
-    <w:next w:val="CommentText"/>
-    <w:link w:val="CommentSubjectChar"/>
+    <w:basedOn w:val="Tekstkomentara"/>
+    <w:next w:val="Tekstkomentara"/>
+    <w:link w:val="TemakomentaraChar"/>
     <w:rsid w:val="003A0508"/>
     <w:rPr>
       <w:b/>
       <w:bCs/>
     </w:rPr>
   </w:style>
-  <w:style w:type="character" w:customStyle="1" w:styleId="CommentSubjectChar">
-    <w:name w:val="Comment Subject Char"/>
-    <w:basedOn w:val="CommentTextChar"/>
-    <w:link w:val="CommentSubject"/>
+  <w:style w:type="character" w:customStyle="1" w:styleId="TemakomentaraChar">
+    <w:name w:val="Tema komentara Char"/>
+    <w:basedOn w:val="TekstkomentaraChar"/>
+    <w:link w:val="Temakomentara"/>
     <w:rsid w:val="003A0508"/>
     <w:rPr>
       <w:b/>
@@ -32327,10 +32229,10 @@
       <w:lang w:val="en-US" w:eastAsia="en-US"/>
     </w:rPr>
   </w:style>
-  <w:style w:type="paragraph" w:styleId="BalloonText">
+  <w:style w:type="paragraph" w:styleId="Tekstubaloniu">
     <w:name w:val="Balloon Text"/>
     <w:basedOn w:val="Normal"/>
-    <w:link w:val="BalloonTextChar"/>
+    <w:link w:val="TekstubaloniuChar"/>
     <w:rsid w:val="003A0508"/>
     <w:rPr>
       <w:rFonts w:ascii="Segoe UI" w:hAnsi="Segoe UI" w:cs="Segoe UI"/>
@@ -32338,10 +32240,10 @@
       <w:szCs w:val="18"/>
     </w:rPr>
   </w:style>
-  <w:style w:type="character" w:customStyle="1" w:styleId="BalloonTextChar">
-    <w:name w:val="Balloon Text Char"/>
-    <w:basedOn w:val="DefaultParagraphFont"/>
-    <w:link w:val="BalloonText"/>
+  <w:style w:type="character" w:customStyle="1" w:styleId="TekstubaloniuChar">
+    <w:name w:val="Tekst u balončiću Char"/>
+    <w:basedOn w:val="Podrazumevanifontpasusa"/>
+    <w:link w:val="Tekstubaloniu"/>
     <w:rsid w:val="003A0508"/>
     <w:rPr>
       <w:rFonts w:ascii="Segoe UI" w:hAnsi="Segoe UI" w:cs="Segoe UI"/>
@@ -32619,7 +32521,7 @@
 </file>
 
 <file path=customXml/itemProps1.xml><?xml version="1.0" encoding="utf-8"?>
-<ds:datastoreItem xmlns:ds="http://schemas.openxmlformats.org/officeDocument/2006/customXml" ds:itemID="{792795B3-3E5E-4D02-B098-E8DD33056E20}">
+<ds:datastoreItem xmlns:ds="http://schemas.openxmlformats.org/officeDocument/2006/customXml" ds:itemID="{F060BBD3-D9DD-4E72-AE7C-746500720267}">
   <ds:schemaRefs>
     <ds:schemaRef ds:uri="http://schemas.openxmlformats.org/officeDocument/2006/bibliography"/>
   </ds:schemaRefs>

</xml_diff>